<commit_message>
Esperando Análise Gráfica para entregar o relatório
</commit_message>
<xml_diff>
--- a/EXP_3/Relatorio_Exp_3.docx
+++ b/EXP_3/Relatorio_Exp_3.docx
@@ -210,8 +210,16 @@
       <w:r>
         <w:t xml:space="preserve">Data: </w:t>
       </w:r>
-    </w:p>
-    <w:p>
+      <w:r>
+        <w:t>22/08/2022.</w:t>
+      </w:r>
+    </w:p>
+    <w:p>
+      <w:pPr>
+        <w:rPr>
+          <w:u w:val="single"/>
+        </w:rPr>
+      </w:pPr>
       <w:r>
         <w:t>Aluno</w:t>
       </w:r>
@@ -323,7 +331,7 @@
           <w:r>
             <w:fldChar w:fldCharType="separate"/>
           </w:r>
-          <w:hyperlink w:anchor="_Toc111727116" w:history="1">
+          <w:hyperlink w:anchor="_Toc111756833" w:history="1">
             <w:r>
               <w:rPr>
                 <w:rStyle w:val="Hyperlink"/>
@@ -350,7 +358,7 @@
                 <w:noProof/>
                 <w:webHidden/>
               </w:rPr>
-              <w:instrText xml:space="preserve"> PAGEREF _Toc111727116 \h </w:instrText>
+              <w:instrText xml:space="preserve"> PAGEREF _Toc111756833 \h </w:instrText>
             </w:r>
             <w:r>
               <w:rPr>
@@ -390,7 +398,7 @@
               <w:lang w:eastAsia="pt-BR"/>
             </w:rPr>
           </w:pPr>
-          <w:hyperlink w:anchor="_Toc111727117" w:history="1">
+          <w:hyperlink w:anchor="_Toc111756834" w:history="1">
             <w:r>
               <w:rPr>
                 <w:rStyle w:val="Hyperlink"/>
@@ -417,7 +425,7 @@
                 <w:noProof/>
                 <w:webHidden/>
               </w:rPr>
-              <w:instrText xml:space="preserve"> PAGEREF _Toc111727117 \h </w:instrText>
+              <w:instrText xml:space="preserve"> PAGEREF _Toc111756834 \h </w:instrText>
             </w:r>
             <w:r>
               <w:rPr>
@@ -457,7 +465,7 @@
               <w:lang w:eastAsia="pt-BR"/>
             </w:rPr>
           </w:pPr>
-          <w:hyperlink w:anchor="_Toc111727118" w:history="1">
+          <w:hyperlink w:anchor="_Toc111756835" w:history="1">
             <w:r>
               <w:rPr>
                 <w:rStyle w:val="Hyperlink"/>
@@ -484,7 +492,7 @@
                 <w:noProof/>
                 <w:webHidden/>
               </w:rPr>
-              <w:instrText xml:space="preserve"> PAGEREF _Toc111727118 \h </w:instrText>
+              <w:instrText xml:space="preserve"> PAGEREF _Toc111756835 \h </w:instrText>
             </w:r>
             <w:r>
               <w:rPr>
@@ -524,13 +532,13 @@
               <w:lang w:eastAsia="pt-BR"/>
             </w:rPr>
           </w:pPr>
-          <w:hyperlink w:anchor="_Toc111727119" w:history="1">
+          <w:hyperlink w:anchor="_Toc111756836" w:history="1">
             <w:r>
               <w:rPr>
                 <w:rStyle w:val="Hyperlink"/>
                 <w:noProof/>
               </w:rPr>
-              <w:t>Experimento - Queda Livre Manual:</w:t>
+              <w:t>Experimento – Plano Inclinado:</w:t>
             </w:r>
             <w:r>
               <w:rPr>
@@ -551,7 +559,7 @@
                 <w:noProof/>
                 <w:webHidden/>
               </w:rPr>
-              <w:instrText xml:space="preserve"> PAGEREF _Toc111727119 \h </w:instrText>
+              <w:instrText xml:space="preserve"> PAGEREF _Toc111756836 \h </w:instrText>
             </w:r>
             <w:r>
               <w:rPr>
@@ -594,7 +602,7 @@
               <w:lang w:eastAsia="pt-BR"/>
             </w:rPr>
           </w:pPr>
-          <w:hyperlink w:anchor="_Toc111727120" w:history="1">
+          <w:hyperlink w:anchor="_Toc111756837" w:history="1">
             <w:r>
               <w:rPr>
                 <w:rStyle w:val="Hyperlink"/>
@@ -621,7 +629,7 @@
                 <w:noProof/>
                 <w:webHidden/>
               </w:rPr>
-              <w:instrText xml:space="preserve"> PAGEREF _Toc111727120 \h </w:instrText>
+              <w:instrText xml:space="preserve"> PAGEREF _Toc111756837 \h </w:instrText>
             </w:r>
             <w:r>
               <w:rPr>
@@ -664,7 +672,7 @@
               <w:lang w:eastAsia="pt-BR"/>
             </w:rPr>
           </w:pPr>
-          <w:hyperlink w:anchor="_Toc111727121" w:history="1">
+          <w:hyperlink w:anchor="_Toc111756838" w:history="1">
             <w:r>
               <w:rPr>
                 <w:rStyle w:val="Hyperlink"/>
@@ -691,7 +699,7 @@
                 <w:noProof/>
                 <w:webHidden/>
               </w:rPr>
-              <w:instrText xml:space="preserve"> PAGEREF _Toc111727121 \h </w:instrText>
+              <w:instrText xml:space="preserve"> PAGEREF _Toc111756838 \h </w:instrText>
             </w:r>
             <w:r>
               <w:rPr>
@@ -711,77 +719,7 @@
                 <w:noProof/>
                 <w:webHidden/>
               </w:rPr>
-              <w:t>5</w:t>
-            </w:r>
-            <w:r>
-              <w:rPr>
-                <w:noProof/>
-                <w:webHidden/>
-              </w:rPr>
-              <w:fldChar w:fldCharType="end"/>
-            </w:r>
-          </w:hyperlink>
-        </w:p>
-        <w:p>
-          <w:pPr>
-            <w:pStyle w:val="Sumrio2"/>
-            <w:tabs>
-              <w:tab w:val="right" w:leader="dot" w:pos="8494"/>
-            </w:tabs>
-            <w:rPr>
-              <w:rFonts w:eastAsiaTheme="minorEastAsia"/>
-              <w:noProof/>
-              <w:lang w:eastAsia="pt-BR"/>
-            </w:rPr>
-          </w:pPr>
-          <w:hyperlink w:anchor="_Toc111727122" w:history="1">
-            <w:r>
-              <w:rPr>
-                <w:rStyle w:val="Hyperlink"/>
-                <w:noProof/>
-              </w:rPr>
-              <w:t>Histograma:</w:t>
-            </w:r>
-            <w:r>
-              <w:rPr>
-                <w:noProof/>
-                <w:webHidden/>
-              </w:rPr>
-              <w:tab/>
-            </w:r>
-            <w:r>
-              <w:rPr>
-                <w:noProof/>
-                <w:webHidden/>
-              </w:rPr>
-              <w:fldChar w:fldCharType="begin"/>
-            </w:r>
-            <w:r>
-              <w:rPr>
-                <w:noProof/>
-                <w:webHidden/>
-              </w:rPr>
-              <w:instrText xml:space="preserve"> PAGEREF _Toc111727122 \h </w:instrText>
-            </w:r>
-            <w:r>
-              <w:rPr>
-                <w:noProof/>
-                <w:webHidden/>
-              </w:rPr>
-            </w:r>
-            <w:r>
-              <w:rPr>
-                <w:noProof/>
-                <w:webHidden/>
-              </w:rPr>
-              <w:fldChar w:fldCharType="separate"/>
-            </w:r>
-            <w:r>
-              <w:rPr>
-                <w:noProof/>
-                <w:webHidden/>
-              </w:rPr>
-              <w:t>5</w:t>
+              <w:t>4</w:t>
             </w:r>
             <w:r>
               <w:rPr>
@@ -801,7 +739,7 @@
               <w:lang w:eastAsia="pt-BR"/>
             </w:rPr>
           </w:pPr>
-          <w:hyperlink w:anchor="_Toc111727123" w:history="1">
+          <w:hyperlink w:anchor="_Toc111756839" w:history="1">
             <w:r>
               <w:rPr>
                 <w:rStyle w:val="Hyperlink"/>
@@ -828,7 +766,7 @@
                 <w:noProof/>
                 <w:webHidden/>
               </w:rPr>
-              <w:instrText xml:space="preserve"> PAGEREF _Toc111727123 \h </w:instrText>
+              <w:instrText xml:space="preserve"> PAGEREF _Toc111756839 \h </w:instrText>
             </w:r>
             <w:r>
               <w:rPr>
@@ -871,7 +809,7 @@
               <w:lang w:eastAsia="pt-BR"/>
             </w:rPr>
           </w:pPr>
-          <w:hyperlink w:anchor="_Toc111727124" w:history="1">
+          <w:hyperlink w:anchor="_Toc111756840" w:history="1">
             <w:r>
               <w:rPr>
                 <w:rStyle w:val="Hyperlink"/>
@@ -898,7 +836,7 @@
                 <w:noProof/>
                 <w:webHidden/>
               </w:rPr>
-              <w:instrText xml:space="preserve"> PAGEREF _Toc111727124 \h </w:instrText>
+              <w:instrText xml:space="preserve"> PAGEREF _Toc111756840 \h </w:instrText>
             </w:r>
             <w:r>
               <w:rPr>
@@ -941,7 +879,7 @@
               <w:lang w:eastAsia="pt-BR"/>
             </w:rPr>
           </w:pPr>
-          <w:hyperlink w:anchor="_Toc111727125" w:history="1">
+          <w:hyperlink w:anchor="_Toc111756841" w:history="1">
             <w:r>
               <w:rPr>
                 <w:rStyle w:val="Hyperlink"/>
@@ -968,7 +906,7 @@
                 <w:noProof/>
                 <w:webHidden/>
               </w:rPr>
-              <w:instrText xml:space="preserve"> PAGEREF _Toc111727125 \h </w:instrText>
+              <w:instrText xml:space="preserve"> PAGEREF _Toc111756841 \h </w:instrText>
             </w:r>
             <w:r>
               <w:rPr>
@@ -988,7 +926,7 @@
                 <w:noProof/>
                 <w:webHidden/>
               </w:rPr>
-              <w:t>6</w:t>
+              <w:t>5</w:t>
             </w:r>
             <w:r>
               <w:rPr>
@@ -1011,7 +949,7 @@
               <w:lang w:eastAsia="pt-BR"/>
             </w:rPr>
           </w:pPr>
-          <w:hyperlink w:anchor="_Toc111727126" w:history="1">
+          <w:hyperlink w:anchor="_Toc111756842" w:history="1">
             <w:r>
               <w:rPr>
                 <w:rStyle w:val="Hyperlink"/>
@@ -1038,7 +976,7 @@
                 <w:noProof/>
                 <w:webHidden/>
               </w:rPr>
-              <w:instrText xml:space="preserve"> PAGEREF _Toc111727126 \h </w:instrText>
+              <w:instrText xml:space="preserve"> PAGEREF _Toc111756842 \h </w:instrText>
             </w:r>
             <w:r>
               <w:rPr>
@@ -1058,7 +996,7 @@
                 <w:noProof/>
                 <w:webHidden/>
               </w:rPr>
-              <w:t>6</w:t>
+              <w:t>5</w:t>
             </w:r>
             <w:r>
               <w:rPr>
@@ -1081,7 +1019,7 @@
               <w:lang w:eastAsia="pt-BR"/>
             </w:rPr>
           </w:pPr>
-          <w:hyperlink w:anchor="_Toc111727127" w:history="1">
+          <w:hyperlink w:anchor="_Toc111756843" w:history="1">
             <w:r>
               <w:rPr>
                 <w:rStyle w:val="Hyperlink"/>
@@ -1108,7 +1046,7 @@
                 <w:noProof/>
                 <w:webHidden/>
               </w:rPr>
-              <w:instrText xml:space="preserve"> PAGEREF _Toc111727127 \h </w:instrText>
+              <w:instrText xml:space="preserve"> PAGEREF _Toc111756843 \h </w:instrText>
             </w:r>
             <w:r>
               <w:rPr>
@@ -1151,7 +1089,7 @@
               <w:lang w:eastAsia="pt-BR"/>
             </w:rPr>
           </w:pPr>
-          <w:hyperlink w:anchor="_Toc111727128" w:history="1">
+          <w:hyperlink w:anchor="_Toc111756844" w:history="1">
             <w:r>
               <w:rPr>
                 <w:rStyle w:val="Hyperlink"/>
@@ -1178,7 +1116,7 @@
                 <w:noProof/>
                 <w:webHidden/>
               </w:rPr>
-              <w:instrText xml:space="preserve"> PAGEREF _Toc111727128 \h </w:instrText>
+              <w:instrText xml:space="preserve"> PAGEREF _Toc111756844 \h </w:instrText>
             </w:r>
             <w:r>
               <w:rPr>
@@ -1198,7 +1136,7 @@
                 <w:noProof/>
                 <w:webHidden/>
               </w:rPr>
-              <w:t>7</w:t>
+              <w:t>6</w:t>
             </w:r>
             <w:r>
               <w:rPr>
@@ -1221,7 +1159,7 @@
               <w:lang w:eastAsia="pt-BR"/>
             </w:rPr>
           </w:pPr>
-          <w:hyperlink w:anchor="_Toc111727129" w:history="1">
+          <w:hyperlink w:anchor="_Toc111756845" w:history="1">
             <w:r>
               <w:rPr>
                 <w:rStyle w:val="Hyperlink"/>
@@ -1248,7 +1186,7 @@
                 <w:noProof/>
                 <w:webHidden/>
               </w:rPr>
-              <w:instrText xml:space="preserve"> PAGEREF _Toc111727129 \h </w:instrText>
+              <w:instrText xml:space="preserve"> PAGEREF _Toc111756845 \h </w:instrText>
             </w:r>
             <w:r>
               <w:rPr>
@@ -1268,7 +1206,7 @@
                 <w:noProof/>
                 <w:webHidden/>
               </w:rPr>
-              <w:t>7</w:t>
+              <w:t>6</w:t>
             </w:r>
             <w:r>
               <w:rPr>
@@ -1291,7 +1229,7 @@
               <w:lang w:eastAsia="pt-BR"/>
             </w:rPr>
           </w:pPr>
-          <w:hyperlink w:anchor="_Toc111727130" w:history="1">
+          <w:hyperlink w:anchor="_Toc111756846" w:history="1">
             <w:r>
               <w:rPr>
                 <w:rStyle w:val="Hyperlink"/>
@@ -1318,7 +1256,7 @@
                 <w:noProof/>
                 <w:webHidden/>
               </w:rPr>
-              <w:instrText xml:space="preserve"> PAGEREF _Toc111727130 \h </w:instrText>
+              <w:instrText xml:space="preserve"> PAGEREF _Toc111756846 \h </w:instrText>
             </w:r>
             <w:r>
               <w:rPr>
@@ -1361,7 +1299,7 @@
               <w:lang w:eastAsia="pt-BR"/>
             </w:rPr>
           </w:pPr>
-          <w:hyperlink w:anchor="_Toc111727131" w:history="1">
+          <w:hyperlink w:anchor="_Toc111756847" w:history="1">
             <w:r>
               <w:rPr>
                 <w:rStyle w:val="Hyperlink"/>
@@ -1388,7 +1326,7 @@
                 <w:noProof/>
                 <w:webHidden/>
               </w:rPr>
-              <w:instrText xml:space="preserve"> PAGEREF _Toc111727131 \h </w:instrText>
+              <w:instrText xml:space="preserve"> PAGEREF _Toc111756847 \h </w:instrText>
             </w:r>
             <w:r>
               <w:rPr>
@@ -1408,7 +1346,7 @@
                 <w:noProof/>
                 <w:webHidden/>
               </w:rPr>
-              <w:t>8</w:t>
+              <w:t>7</w:t>
             </w:r>
             <w:r>
               <w:rPr>
@@ -1431,7 +1369,7 @@
               <w:lang w:eastAsia="pt-BR"/>
             </w:rPr>
           </w:pPr>
-          <w:hyperlink w:anchor="_Toc111727132" w:history="1">
+          <w:hyperlink w:anchor="_Toc111756848" w:history="1">
             <w:r>
               <w:rPr>
                 <w:rStyle w:val="Hyperlink"/>
@@ -1458,7 +1396,7 @@
                 <w:noProof/>
                 <w:webHidden/>
               </w:rPr>
-              <w:instrText xml:space="preserve"> PAGEREF _Toc111727132 \h </w:instrText>
+              <w:instrText xml:space="preserve"> PAGEREF _Toc111756848 \h </w:instrText>
             </w:r>
             <w:r>
               <w:rPr>
@@ -1478,7 +1416,7 @@
                 <w:noProof/>
                 <w:webHidden/>
               </w:rPr>
-              <w:t>8</w:t>
+              <w:t>7</w:t>
             </w:r>
             <w:r>
               <w:rPr>
@@ -1501,7 +1439,7 @@
               <w:lang w:eastAsia="pt-BR"/>
             </w:rPr>
           </w:pPr>
-          <w:hyperlink w:anchor="_Toc111727133" w:history="1">
+          <w:hyperlink w:anchor="_Toc111756849" w:history="1">
             <w:r>
               <w:rPr>
                 <w:rStyle w:val="Hyperlink"/>
@@ -1528,7 +1466,7 @@
                 <w:noProof/>
                 <w:webHidden/>
               </w:rPr>
-              <w:instrText xml:space="preserve"> PAGEREF _Toc111727133 \h </w:instrText>
+              <w:instrText xml:space="preserve"> PAGEREF _Toc111756849 \h </w:instrText>
             </w:r>
             <w:r>
               <w:rPr>
@@ -1548,7 +1486,7 @@
                 <w:noProof/>
                 <w:webHidden/>
               </w:rPr>
-              <w:t>8</w:t>
+              <w:t>7</w:t>
             </w:r>
             <w:r>
               <w:rPr>
@@ -1571,7 +1509,7 @@
               <w:lang w:eastAsia="pt-BR"/>
             </w:rPr>
           </w:pPr>
-          <w:hyperlink w:anchor="_Toc111727134" w:history="1">
+          <w:hyperlink w:anchor="_Toc111756850" w:history="1">
             <w:r>
               <w:rPr>
                 <w:rStyle w:val="Hyperlink"/>
@@ -1598,7 +1536,7 @@
                 <w:noProof/>
                 <w:webHidden/>
               </w:rPr>
-              <w:instrText xml:space="preserve"> PAGEREF _Toc111727134 \h </w:instrText>
+              <w:instrText xml:space="preserve"> PAGEREF _Toc111756850 \h </w:instrText>
             </w:r>
             <w:r>
               <w:rPr>
@@ -1618,7 +1556,7 @@
                 <w:noProof/>
                 <w:webHidden/>
               </w:rPr>
-              <w:t>8</w:t>
+              <w:t>7</w:t>
             </w:r>
             <w:r>
               <w:rPr>
@@ -1641,7 +1579,7 @@
               <w:lang w:eastAsia="pt-BR"/>
             </w:rPr>
           </w:pPr>
-          <w:hyperlink w:anchor="_Toc111727135" w:history="1">
+          <w:hyperlink w:anchor="_Toc111756851" w:history="1">
             <w:r>
               <w:rPr>
                 <w:rStyle w:val="Hyperlink"/>
@@ -1668,7 +1606,7 @@
                 <w:noProof/>
                 <w:webHidden/>
               </w:rPr>
-              <w:instrText xml:space="preserve"> PAGEREF _Toc111727135 \h </w:instrText>
+              <w:instrText xml:space="preserve"> PAGEREF _Toc111756851 \h </w:instrText>
             </w:r>
             <w:r>
               <w:rPr>
@@ -1688,7 +1626,7 @@
                 <w:noProof/>
                 <w:webHidden/>
               </w:rPr>
-              <w:t>9</w:t>
+              <w:t>8</w:t>
             </w:r>
             <w:r>
               <w:rPr>
@@ -1711,27 +1649,13 @@
               <w:lang w:eastAsia="pt-BR"/>
             </w:rPr>
           </w:pPr>
-          <w:hyperlink w:anchor="_Toc111727136" w:history="1">
+          <w:hyperlink w:anchor="_Toc111756852" w:history="1">
             <w:r>
               <w:rPr>
                 <w:rStyle w:val="Hyperlink"/>
                 <w:noProof/>
               </w:rPr>
-              <w:t>Aceleração da Gravi</w:t>
-            </w:r>
-            <w:r>
-              <w:rPr>
-                <w:rStyle w:val="Hyperlink"/>
-                <w:noProof/>
-              </w:rPr>
-              <w:t>d</w:t>
-            </w:r>
-            <w:r>
-              <w:rPr>
-                <w:rStyle w:val="Hyperlink"/>
-                <w:noProof/>
-              </w:rPr>
-              <w:t>ade Experimental:</w:t>
+              <w:t>Aceleração da Gravidade Experimental:</w:t>
             </w:r>
             <w:r>
               <w:rPr>
@@ -1752,7 +1676,7 @@
                 <w:noProof/>
                 <w:webHidden/>
               </w:rPr>
-              <w:instrText xml:space="preserve"> PAGEREF _Toc111727136 \h </w:instrText>
+              <w:instrText xml:space="preserve"> PAGEREF _Toc111756852 \h </w:instrText>
             </w:r>
             <w:r>
               <w:rPr>
@@ -1772,7 +1696,7 @@
                 <w:noProof/>
                 <w:webHidden/>
               </w:rPr>
-              <w:t>9</w:t>
+              <w:t>8</w:t>
             </w:r>
             <w:r>
               <w:rPr>
@@ -1792,7 +1716,7 @@
               <w:lang w:eastAsia="pt-BR"/>
             </w:rPr>
           </w:pPr>
-          <w:hyperlink w:anchor="_Toc111727137" w:history="1">
+          <w:hyperlink w:anchor="_Toc111756853" w:history="1">
             <w:r>
               <w:rPr>
                 <w:rStyle w:val="Hyperlink"/>
@@ -1819,7 +1743,7 @@
                 <w:noProof/>
                 <w:webHidden/>
               </w:rPr>
-              <w:instrText xml:space="preserve"> PAGEREF _Toc111727137 \h </w:instrText>
+              <w:instrText xml:space="preserve"> PAGEREF _Toc111756853 \h </w:instrText>
             </w:r>
             <w:r>
               <w:rPr>
@@ -1839,7 +1763,7 @@
                 <w:noProof/>
                 <w:webHidden/>
               </w:rPr>
-              <w:t>10</w:t>
+              <w:t>8</w:t>
             </w:r>
             <w:r>
               <w:rPr>
@@ -1876,7 +1800,7 @@
       <w:pPr>
         <w:pStyle w:val="Ttulo1"/>
       </w:pPr>
-      <w:bookmarkStart w:id="0" w:name="_Toc111727116"/>
+      <w:bookmarkStart w:id="0" w:name="_Toc111756833"/>
       <w:r>
         <w:lastRenderedPageBreak/>
         <w:t>Objetivo:</w:t>
@@ -1904,7 +1828,7 @@
       <w:pPr>
         <w:pStyle w:val="Ttulo1"/>
       </w:pPr>
-      <w:bookmarkStart w:id="1" w:name="_Toc111727117"/>
+      <w:bookmarkStart w:id="1" w:name="_Toc111756834"/>
       <w:r>
         <w:t>Material:</w:t>
       </w:r>
@@ -2028,7 +1952,7 @@
       <w:pPr>
         <w:pStyle w:val="Ttulo1"/>
       </w:pPr>
-      <w:bookmarkStart w:id="2" w:name="_Toc111727118"/>
+      <w:bookmarkStart w:id="2" w:name="_Toc111756835"/>
       <w:r>
         <w:t>Introdução Teórica:</w:t>
       </w:r>
@@ -2472,9 +2396,21 @@
       <w:pPr>
         <w:pStyle w:val="Ttulo1"/>
       </w:pPr>
-      <w:bookmarkStart w:id="3" w:name="_Toc111727119"/>
-      <w:r>
-        <w:t>Experimento - Queda Livre Manual:</w:t>
+      <w:bookmarkStart w:id="3" w:name="_Toc111756836"/>
+      <w:r>
+        <w:t xml:space="preserve">Experimento </w:t>
+      </w:r>
+      <w:r>
+        <w:t>–</w:t>
+      </w:r>
+      <w:r>
+        <w:t xml:space="preserve"> </w:t>
+      </w:r>
+      <w:r>
+        <w:t>Plano Inclinado</w:t>
+      </w:r>
+      <w:r>
+        <w:t>:</w:t>
       </w:r>
       <w:bookmarkEnd w:id="3"/>
     </w:p>
@@ -2482,7 +2418,7 @@
       <w:pPr>
         <w:pStyle w:val="Ttulo2"/>
       </w:pPr>
-      <w:bookmarkStart w:id="4" w:name="_Toc111727120"/>
+      <w:bookmarkStart w:id="4" w:name="_Toc111756837"/>
       <w:r>
         <w:t>Procedimento Experimental:</w:t>
       </w:r>
@@ -3409,9 +3345,8 @@
       <w:pPr>
         <w:pStyle w:val="Ttulo2"/>
       </w:pPr>
-      <w:bookmarkStart w:id="5" w:name="_Toc111727121"/>
-      <w:r>
-        <w:lastRenderedPageBreak/>
+      <w:bookmarkStart w:id="5" w:name="_Toc111756838"/>
+      <w:r>
         <w:t>Medidas:</w:t>
       </w:r>
       <w:bookmarkEnd w:id="5"/>
@@ -3421,10 +3356,13 @@
         <w:jc w:val="center"/>
       </w:pPr>
       <w:r>
+        <w:rPr>
+          <w:noProof/>
+        </w:rPr>
         <w:drawing>
-          <wp:inline distT="0" distB="0" distL="0" distR="0" wp14:anchorId="23E0ED24" wp14:editId="506CB640">
-            <wp:extent cx="3580130" cy="5339715"/>
-            <wp:effectExtent l="0" t="0" r="1270" b="0"/>
+          <wp:inline distT="0" distB="0" distL="0" distR="0" wp14:anchorId="23E0ED24" wp14:editId="2DEDB2C4">
+            <wp:extent cx="2520000" cy="3758545"/>
+            <wp:effectExtent l="0" t="0" r="0" b="0"/>
             <wp:docPr id="3" name="Imagem 3"/>
             <wp:cNvGraphicFramePr>
               <a:graphicFrameLocks xmlns:a="http://schemas.openxmlformats.org/drawingml/2006/main" noChangeAspect="1"/>
@@ -3454,7 +3392,7 @@
                   <pic:spPr bwMode="auto">
                     <a:xfrm>
                       <a:off x="0" y="0"/>
-                      <a:ext cx="3580130" cy="5339715"/>
+                      <a:ext cx="2520000" cy="3758545"/>
                     </a:xfrm>
                     <a:prstGeom prst="rect">
                       <a:avLst/>
@@ -3473,49 +3411,24 @@
     </w:p>
     <w:p>
       <w:pPr>
-        <w:pStyle w:val="Ttulo2"/>
-      </w:pPr>
-      <w:bookmarkStart w:id="6" w:name="_Toc111727122"/>
-      <w:r>
-        <w:t>Histograma:</w:t>
+        <w:pStyle w:val="Ttulo1"/>
+      </w:pPr>
+      <w:bookmarkStart w:id="6" w:name="_Toc111756839"/>
+      <w:r>
+        <w:lastRenderedPageBreak/>
+        <w:t>Cálculos:</w:t>
       </w:r>
       <w:bookmarkEnd w:id="6"/>
     </w:p>
     <w:p>
       <w:pPr>
-        <w:jc w:val="center"/>
-      </w:pPr>
-    </w:p>
-    <w:p>
-      <w:pPr>
-        <w:pStyle w:val="Ttulo1"/>
-      </w:pPr>
-      <w:bookmarkStart w:id="7" w:name="_Toc111727123"/>
-      <w:r>
-        <w:t>Cálculos:</w:t>
+        <w:pStyle w:val="Ttulo3"/>
+      </w:pPr>
+      <w:bookmarkStart w:id="7" w:name="_Toc111756840"/>
+      <w:r>
+        <w:t>Média dos tempos:</w:t>
       </w:r>
       <w:bookmarkEnd w:id="7"/>
-    </w:p>
-    <w:p>
-      <w:pPr>
-        <w:pStyle w:val="Ttulo3"/>
-      </w:pPr>
-      <w:bookmarkStart w:id="8" w:name="_Toc111727124"/>
-      <w:r>
-        <w:t>Média dos tempos:</w:t>
-      </w:r>
-      <w:bookmarkEnd w:id="8"/>
-    </w:p>
-    <w:p>
-      <w:pPr>
-        <w:autoSpaceDE w:val="0"/>
-        <w:autoSpaceDN w:val="0"/>
-        <w:adjustRightInd w:val="0"/>
-        <w:spacing w:after="0" w:line="240" w:lineRule="auto"/>
-        <w:rPr>
-          <w:rFonts w:asciiTheme="majorHAnsi" w:eastAsiaTheme="majorEastAsia" w:hAnsiTheme="majorHAnsi" w:cstheme="majorBidi"/>
-        </w:rPr>
-      </w:pPr>
     </w:p>
     <w:p>
       <w:pPr>
@@ -4101,7 +4014,6 @@
             <w:rPr>
               <w:rFonts w:ascii="Cambria Math" w:hAnsi="Cambria Math"/>
             </w:rPr>
-            <w:lastRenderedPageBreak/>
             <m:t>&lt;</m:t>
           </m:r>
           <m:sSub>
@@ -4386,22 +4298,11 @@
       <w:pPr>
         <w:pStyle w:val="Ttulo3"/>
       </w:pPr>
-      <w:bookmarkStart w:id="9" w:name="_Toc111727125"/>
+      <w:bookmarkStart w:id="8" w:name="_Toc111756841"/>
       <w:r>
         <w:t>Incertezas de tempo:</w:t>
       </w:r>
-      <w:bookmarkEnd w:id="9"/>
-    </w:p>
-    <w:p>
-      <w:pPr>
-        <w:autoSpaceDE w:val="0"/>
-        <w:autoSpaceDN w:val="0"/>
-        <w:adjustRightInd w:val="0"/>
-        <w:spacing w:after="0" w:line="240" w:lineRule="auto"/>
-        <w:rPr>
-          <w:rFonts w:asciiTheme="majorHAnsi" w:eastAsiaTheme="majorEastAsia" w:hAnsiTheme="majorHAnsi" w:cstheme="majorBidi"/>
-        </w:rPr>
-      </w:pPr>
+      <w:bookmarkEnd w:id="8"/>
     </w:p>
     <w:p>
       <w:pPr>
@@ -5501,22 +5402,11 @@
       <w:pPr>
         <w:pStyle w:val="Ttulo3"/>
       </w:pPr>
-      <w:bookmarkStart w:id="10" w:name="_Toc111727126"/>
+      <w:bookmarkStart w:id="9" w:name="_Toc111756842"/>
       <w:r>
         <w:t>Velocidades:</w:t>
       </w:r>
-      <w:bookmarkEnd w:id="10"/>
-    </w:p>
-    <w:p>
-      <w:pPr>
-        <w:autoSpaceDE w:val="0"/>
-        <w:autoSpaceDN w:val="0"/>
-        <w:adjustRightInd w:val="0"/>
-        <w:spacing w:after="0" w:line="240" w:lineRule="auto"/>
-        <w:rPr>
-          <w:rFonts w:asciiTheme="majorHAnsi" w:eastAsiaTheme="majorEastAsia" w:hAnsiTheme="majorHAnsi" w:cstheme="majorBidi"/>
-        </w:rPr>
-      </w:pPr>
+      <w:bookmarkEnd w:id="9"/>
     </w:p>
     <w:p>
       <w:pPr>
@@ -5635,14 +5525,34 @@
         </w:rPr>
         <w:t xml:space="preserve">Onde </w:t>
       </w:r>
-      <w:proofErr w:type="spellStart"/>
-      <w:r>
-        <w:rPr>
-          <w:rFonts w:asciiTheme="majorHAnsi" w:eastAsiaTheme="majorEastAsia" w:hAnsiTheme="majorHAnsi" w:cstheme="majorBidi"/>
-        </w:rPr>
-        <w:t>Vs</w:t>
-      </w:r>
-      <w:proofErr w:type="spellEnd"/>
+      <m:oMath>
+        <m:sSub>
+          <m:sSubPr>
+            <m:ctrlPr>
+              <w:rPr>
+                <w:rFonts w:ascii="Cambria Math" w:hAnsi="Cambria Math"/>
+                <w:i/>
+              </w:rPr>
+            </m:ctrlPr>
+          </m:sSubPr>
+          <m:e>
+            <m:r>
+              <w:rPr>
+                <w:rFonts w:ascii="Cambria Math" w:hAnsi="Cambria Math"/>
+              </w:rPr>
+              <m:t>v</m:t>
+            </m:r>
+          </m:e>
+          <m:sub>
+            <m:r>
+              <w:rPr>
+                <w:rFonts w:ascii="Cambria Math" w:hAnsi="Cambria Math"/>
+              </w:rPr>
+              <m:t>s</m:t>
+            </m:r>
+          </m:sub>
+        </m:sSub>
+      </m:oMath>
       <w:r>
         <w:rPr>
           <w:rFonts w:asciiTheme="majorHAnsi" w:eastAsiaTheme="majorEastAsia" w:hAnsiTheme="majorHAnsi" w:cstheme="majorBidi"/>
@@ -6152,23 +6062,11 @@
       <w:pPr>
         <w:pStyle w:val="Ttulo3"/>
       </w:pPr>
-      <w:bookmarkStart w:id="11" w:name="_Toc111727127"/>
+      <w:bookmarkStart w:id="10" w:name="_Toc111756843"/>
       <w:r>
         <w:t>Incerteza de Velocidades:</w:t>
       </w:r>
-      <w:bookmarkEnd w:id="11"/>
-    </w:p>
-    <w:p>
-      <w:pPr>
-        <w:pStyle w:val="PargrafodaLista"/>
-        <w:autoSpaceDE w:val="0"/>
-        <w:autoSpaceDN w:val="0"/>
-        <w:adjustRightInd w:val="0"/>
-        <w:spacing w:after="0" w:line="240" w:lineRule="auto"/>
-        <w:rPr>
-          <w:rFonts w:asciiTheme="majorHAnsi" w:eastAsiaTheme="majorEastAsia" w:hAnsiTheme="majorHAnsi" w:cstheme="majorBidi"/>
-        </w:rPr>
-      </w:pPr>
+      <w:bookmarkEnd w:id="10"/>
     </w:p>
     <w:p>
       <w:pPr>
@@ -6183,7 +6081,6 @@
             <w:rPr>
               <w:rFonts w:ascii="Cambria Math" w:hAnsi="Cambria Math"/>
             </w:rPr>
-            <w:lastRenderedPageBreak/>
             <m:t>δ</m:t>
           </m:r>
           <m:sSub>
@@ -6902,22 +6799,11 @@
       <w:pPr>
         <w:pStyle w:val="Ttulo3"/>
       </w:pPr>
-      <w:bookmarkStart w:id="12" w:name="_Toc111727128"/>
+      <w:bookmarkStart w:id="11" w:name="_Toc111756844"/>
       <w:r>
         <w:t>Velocidades Experimentais:</w:t>
       </w:r>
-      <w:bookmarkEnd w:id="12"/>
-    </w:p>
-    <w:p>
-      <w:pPr>
-        <w:autoSpaceDE w:val="0"/>
-        <w:autoSpaceDN w:val="0"/>
-        <w:adjustRightInd w:val="0"/>
-        <w:spacing w:after="0" w:line="240" w:lineRule="auto"/>
-        <w:rPr>
-          <w:rFonts w:asciiTheme="majorHAnsi" w:eastAsiaTheme="majorEastAsia" w:hAnsiTheme="majorHAnsi" w:cstheme="majorBidi"/>
-        </w:rPr>
-      </w:pPr>
+      <w:bookmarkEnd w:id="11"/>
     </w:p>
     <w:p>
       <w:pPr>
@@ -7859,11 +7745,11 @@
       <w:pPr>
         <w:pStyle w:val="Ttulo3"/>
       </w:pPr>
-      <w:bookmarkStart w:id="13" w:name="_Toc111727129"/>
+      <w:bookmarkStart w:id="12" w:name="_Toc111756845"/>
       <w:r>
         <w:t>Acelerações</w:t>
       </w:r>
-      <w:bookmarkEnd w:id="13"/>
+      <w:bookmarkEnd w:id="12"/>
     </w:p>
     <w:p>
       <w:r>
@@ -8501,22 +8387,11 @@
       <w:pPr>
         <w:pStyle w:val="Ttulo3"/>
       </w:pPr>
-      <w:bookmarkStart w:id="14" w:name="_Toc111727130"/>
+      <w:bookmarkStart w:id="13" w:name="_Toc111756846"/>
       <w:r>
         <w:t>Incertezas de Acelerações:</w:t>
       </w:r>
-      <w:bookmarkEnd w:id="14"/>
-    </w:p>
-    <w:p>
-      <w:pPr>
-        <w:autoSpaceDE w:val="0"/>
-        <w:autoSpaceDN w:val="0"/>
-        <w:adjustRightInd w:val="0"/>
-        <w:spacing w:after="0" w:line="240" w:lineRule="auto"/>
-        <w:rPr>
-          <w:rFonts w:eastAsiaTheme="minorEastAsia"/>
-        </w:rPr>
-      </w:pPr>
+      <w:bookmarkEnd w:id="13"/>
     </w:p>
     <w:p>
       <w:pPr>
@@ -8534,7 +8409,6 @@
             <w:rPr>
               <w:rFonts w:ascii="Cambria Math" w:hAnsi="Cambria Math"/>
             </w:rPr>
-            <w:lastRenderedPageBreak/>
             <m:t>δ</m:t>
           </m:r>
           <m:sSub>
@@ -9322,22 +9196,11 @@
       <w:pPr>
         <w:pStyle w:val="Ttulo3"/>
       </w:pPr>
-      <w:bookmarkStart w:id="15" w:name="_Toc111727131"/>
+      <w:bookmarkStart w:id="14" w:name="_Toc111756847"/>
       <w:r>
         <w:t>Aceleração Média:</w:t>
       </w:r>
-      <w:bookmarkEnd w:id="15"/>
-    </w:p>
-    <w:p>
-      <w:pPr>
-        <w:autoSpaceDE w:val="0"/>
-        <w:autoSpaceDN w:val="0"/>
-        <w:adjustRightInd w:val="0"/>
-        <w:spacing w:after="0" w:line="240" w:lineRule="auto"/>
-        <w:rPr>
-          <w:rFonts w:asciiTheme="majorHAnsi" w:eastAsiaTheme="majorEastAsia" w:hAnsiTheme="majorHAnsi" w:cstheme="majorBidi"/>
-        </w:rPr>
-      </w:pPr>
+      <w:bookmarkEnd w:id="14"/>
     </w:p>
     <w:p>
       <w:pPr>
@@ -9495,22 +9358,11 @@
       <w:pPr>
         <w:pStyle w:val="Ttulo3"/>
       </w:pPr>
-      <w:bookmarkStart w:id="16" w:name="_Toc111727132"/>
+      <w:bookmarkStart w:id="15" w:name="_Toc111756848"/>
       <w:r>
         <w:t>Incerteza da Aceleração Média:</w:t>
       </w:r>
-      <w:bookmarkEnd w:id="16"/>
-    </w:p>
-    <w:p>
-      <w:pPr>
-        <w:autoSpaceDE w:val="0"/>
-        <w:autoSpaceDN w:val="0"/>
-        <w:adjustRightInd w:val="0"/>
-        <w:spacing w:after="0" w:line="240" w:lineRule="auto"/>
-        <w:rPr>
-          <w:rFonts w:eastAsiaTheme="minorEastAsia"/>
-        </w:rPr>
-      </w:pPr>
+      <w:bookmarkEnd w:id="15"/>
     </w:p>
     <w:p>
       <w:pPr>
@@ -9778,22 +9630,11 @@
       <w:pPr>
         <w:pStyle w:val="Ttulo3"/>
       </w:pPr>
-      <w:bookmarkStart w:id="17" w:name="_Toc111727133"/>
+      <w:bookmarkStart w:id="16" w:name="_Toc111756849"/>
       <w:r>
         <w:t>Aceleração Experimental:</w:t>
       </w:r>
-      <w:bookmarkEnd w:id="17"/>
-    </w:p>
-    <w:p>
-      <w:pPr>
-        <w:autoSpaceDE w:val="0"/>
-        <w:autoSpaceDN w:val="0"/>
-        <w:adjustRightInd w:val="0"/>
-        <w:spacing w:after="0" w:line="240" w:lineRule="auto"/>
-        <w:rPr>
-          <w:rFonts w:asciiTheme="majorHAnsi" w:eastAsiaTheme="majorEastAsia" w:hAnsiTheme="majorHAnsi" w:cstheme="majorBidi"/>
-        </w:rPr>
-      </w:pPr>
+      <w:bookmarkEnd w:id="16"/>
     </w:p>
     <w:p>
       <w:pPr>
@@ -9837,13 +9678,7 @@
             <w:rPr>
               <w:rFonts w:ascii="Cambria Math" w:eastAsiaTheme="minorEastAsia" w:hAnsi="Cambria Math"/>
             </w:rPr>
-            <m:t xml:space="preserve"> =</m:t>
-          </m:r>
-          <m:r>
-            <w:rPr>
-              <w:rFonts w:ascii="Cambria Math" w:eastAsiaTheme="minorEastAsia" w:hAnsi="Cambria Math"/>
-            </w:rPr>
-            <m:t>(&lt;a&gt;±σa)</m:t>
+            <m:t xml:space="preserve"> =(&lt;a&gt;±σa)</m:t>
           </m:r>
         </m:oMath>
       </m:oMathPara>
@@ -9901,43 +9736,13 @@
             <w:rPr>
               <w:rFonts w:ascii="Cambria Math" w:hAnsi="Cambria Math"/>
             </w:rPr>
-            <m:t>=</m:t>
-          </m:r>
-          <m:r>
-            <w:rPr>
-              <w:rFonts w:ascii="Cambria Math" w:hAnsi="Cambria Math"/>
-            </w:rPr>
-            <m:t>(</m:t>
-          </m:r>
-          <m:r>
-            <w:rPr>
-              <w:rFonts w:ascii="Cambria Math" w:hAnsi="Cambria Math"/>
-            </w:rPr>
-            <m:t>25,77</m:t>
-          </m:r>
-          <m:r>
-            <w:rPr>
-              <w:rFonts w:ascii="Cambria Math" w:hAnsi="Cambria Math"/>
-            </w:rPr>
-            <m:t>±</m:t>
+            <m:t>=(25,77±</m:t>
           </m:r>
           <m:r>
             <w:rPr>
               <w:rFonts w:ascii="Cambria Math" w:eastAsiaTheme="minorEastAsia" w:hAnsi="Cambria Math"/>
             </w:rPr>
-            <m:t>0,0747</m:t>
-          </m:r>
-          <m:r>
-            <w:rPr>
-              <w:rFonts w:ascii="Cambria Math" w:eastAsiaTheme="minorEastAsia" w:hAnsi="Cambria Math"/>
-            </w:rPr>
-            <m:t>)</m:t>
-          </m:r>
-          <m:r>
-            <w:rPr>
-              <w:rFonts w:ascii="Cambria Math" w:eastAsiaTheme="minorEastAsia" w:hAnsi="Cambria Math"/>
-            </w:rPr>
-            <m:t>cm/s²</m:t>
+            <m:t>0,0747)cm/s²</m:t>
           </m:r>
         </m:oMath>
       </m:oMathPara>
@@ -9957,12 +9762,13 @@
       <w:pPr>
         <w:pStyle w:val="Ttulo3"/>
       </w:pPr>
-      <w:bookmarkStart w:id="18" w:name="_Toc111727134"/>
+      <w:bookmarkStart w:id="17" w:name="_Toc111756850"/>
       <w:r>
         <w:t>Média da aceleração da gravidade:</w:t>
       </w:r>
-      <w:bookmarkEnd w:id="18"/>
-    </w:p>
+      <w:bookmarkEnd w:id="17"/>
+    </w:p>
+    <w:p/>
     <w:p>
       <w:r>
         <w:t>Manipulando a equação:</w:t>
@@ -9984,31 +9790,13 @@
             <w:rPr>
               <w:rFonts w:ascii="Cambria Math" w:hAnsi="Cambria Math"/>
             </w:rPr>
-            <m:t>&lt;</m:t>
-          </m:r>
-          <m:r>
-            <w:rPr>
-              <w:rFonts w:ascii="Cambria Math" w:hAnsi="Cambria Math"/>
-            </w:rPr>
-            <m:t>a</m:t>
-          </m:r>
-          <m:r>
-            <w:rPr>
-              <w:rFonts w:ascii="Cambria Math" w:hAnsi="Cambria Math"/>
-            </w:rPr>
-            <m:t>&gt;</m:t>
+            <m:t>&lt;a&gt;</m:t>
           </m:r>
           <m:r>
             <w:rPr>
               <w:rFonts w:ascii="Cambria Math" w:eastAsiaTheme="minorEastAsia" w:hAnsi="Cambria Math"/>
             </w:rPr>
-            <m:t xml:space="preserve"> =</m:t>
-          </m:r>
-          <m:r>
-            <w:rPr>
-              <w:rFonts w:ascii="Cambria Math" w:eastAsiaTheme="minorEastAsia" w:hAnsi="Cambria Math"/>
-            </w:rPr>
-            <m:t>g.senθ</m:t>
+            <m:t xml:space="preserve"> =g.senθ</m:t>
           </m:r>
         </m:oMath>
       </m:oMathPara>
@@ -10101,13 +9889,7 @@
             <w:rPr>
               <w:rFonts w:ascii="Cambria Math" w:eastAsiaTheme="minorEastAsia" w:hAnsi="Cambria Math"/>
             </w:rPr>
-            <m:t>senθ</m:t>
-          </m:r>
-          <m:r>
-            <w:rPr>
-              <w:rFonts w:ascii="Cambria Math" w:eastAsiaTheme="minorEastAsia" w:hAnsi="Cambria Math"/>
-            </w:rPr>
-            <m:t xml:space="preserve">= </m:t>
+            <m:t xml:space="preserve">senθ= </m:t>
           </m:r>
           <m:f>
             <m:fPr>
@@ -10165,6 +9947,7 @@
             <w:rPr>
               <w:rFonts w:ascii="Cambria Math" w:eastAsiaTheme="minorEastAsia" w:hAnsi="Cambria Math"/>
             </w:rPr>
+            <w:lastRenderedPageBreak/>
             <m:t xml:space="preserve">g= </m:t>
           </m:r>
           <m:r>
@@ -10210,31 +9993,14 @@
     </w:p>
     <w:p>
       <w:pPr>
-        <w:autoSpaceDE w:val="0"/>
-        <w:autoSpaceDN w:val="0"/>
-        <w:adjustRightInd w:val="0"/>
-        <w:spacing w:after="0" w:line="240" w:lineRule="auto"/>
-        <w:jc w:val="center"/>
-        <w:rPr>
-          <w:rFonts w:asciiTheme="majorHAnsi" w:eastAsiaTheme="majorEastAsia" w:hAnsiTheme="majorHAnsi" w:cstheme="majorBidi"/>
-        </w:rPr>
-      </w:pPr>
-    </w:p>
-    <w:p>
-      <w:pPr>
         <w:pStyle w:val="Ttulo3"/>
       </w:pPr>
-      <w:bookmarkStart w:id="19" w:name="_Toc111727135"/>
-      <w:r>
-        <w:lastRenderedPageBreak/>
-        <w:t xml:space="preserve">Incerteza da </w:t>
-      </w:r>
-      <w:r>
-        <w:t>Média da aceleração da gravidade:</w:t>
-      </w:r>
-      <w:bookmarkEnd w:id="19"/>
-    </w:p>
-    <w:p/>
+      <w:bookmarkStart w:id="18" w:name="_Toc111756851"/>
+      <w:r>
+        <w:t>Incerteza da Média da aceleração da gravidade:</w:t>
+      </w:r>
+      <w:bookmarkEnd w:id="18"/>
+    </w:p>
     <w:p>
       <w:pPr>
         <w:autoSpaceDE w:val="0"/>
@@ -10273,13 +10039,7 @@
                 <w:rPr>
                   <w:rFonts w:ascii="Cambria Math" w:eastAsiaTheme="minorEastAsia" w:hAnsi="Cambria Math"/>
                 </w:rPr>
-                <m:t>σ</m:t>
-              </m:r>
-              <m:r>
-                <w:rPr>
-                  <w:rFonts w:ascii="Cambria Math" w:eastAsiaTheme="minorEastAsia" w:hAnsi="Cambria Math"/>
-                </w:rPr>
-                <m:t>a</m:t>
+                <m:t>σa</m:t>
               </m:r>
             </m:num>
             <m:den>
@@ -10358,37 +10118,14 @@
     </w:p>
     <w:p>
       <w:pPr>
-        <w:rPr>
-          <w:rFonts w:eastAsiaTheme="minorEastAsia"/>
-        </w:rPr>
-      </w:pPr>
-    </w:p>
-    <w:p>
-      <w:pPr>
         <w:pStyle w:val="Ttulo3"/>
       </w:pPr>
-      <w:bookmarkStart w:id="20" w:name="_Toc111727136"/>
-      <w:r>
-        <w:t>A</w:t>
-      </w:r>
-      <w:r>
-        <w:t xml:space="preserve">celeração da </w:t>
-      </w:r>
-      <w:r>
-        <w:t>G</w:t>
-      </w:r>
-      <w:r>
-        <w:t>ravidade</w:t>
-      </w:r>
-      <w:r>
-        <w:t xml:space="preserve"> Experimental</w:t>
-      </w:r>
-      <w:r>
-        <w:t>:</w:t>
-      </w:r>
-      <w:bookmarkEnd w:id="20"/>
-    </w:p>
-    <w:p/>
+      <w:bookmarkStart w:id="19" w:name="_Toc111756852"/>
+      <w:r>
+        <w:t>Aceleração da Gravidade Experimental:</w:t>
+      </w:r>
+      <w:bookmarkEnd w:id="19"/>
+    </w:p>
     <w:p>
       <w:pPr>
         <w:rPr>
@@ -10427,19 +10164,7 @@
             <w:rPr>
               <w:rFonts w:ascii="Cambria Math" w:eastAsiaTheme="minorEastAsia" w:hAnsi="Cambria Math"/>
             </w:rPr>
-            <m:t xml:space="preserve"> (g ± </m:t>
-          </m:r>
-          <m:r>
-            <w:rPr>
-              <w:rFonts w:ascii="Cambria Math" w:eastAsiaTheme="minorEastAsia" w:hAnsi="Cambria Math"/>
-            </w:rPr>
-            <m:t>σ</m:t>
-          </m:r>
-          <m:r>
-            <w:rPr>
-              <w:rFonts w:ascii="Cambria Math" w:eastAsiaTheme="minorEastAsia" w:hAnsi="Cambria Math"/>
-            </w:rPr>
-            <m:t>g)</m:t>
+            <m:t xml:space="preserve"> (g ± σg)</m:t>
           </m:r>
         </m:oMath>
       </m:oMathPara>
@@ -10493,61 +10218,19 @@
             <w:rPr>
               <w:rFonts w:ascii="Cambria Math" w:eastAsiaTheme="minorEastAsia" w:hAnsi="Cambria Math"/>
             </w:rPr>
-            <m:t>=</m:t>
+            <m:t>=(</m:t>
+          </m:r>
+          <m:r>
+            <w:rPr>
+              <w:rFonts w:ascii="Cambria Math" w:hAnsi="Cambria Math"/>
+            </w:rPr>
+            <m:t>1073,75</m:t>
           </m:r>
           <m:r>
             <w:rPr>
               <w:rFonts w:ascii="Cambria Math" w:eastAsiaTheme="minorEastAsia" w:hAnsi="Cambria Math"/>
             </w:rPr>
-            <m:t>(</m:t>
-          </m:r>
-          <m:r>
-            <w:rPr>
-              <w:rFonts w:ascii="Cambria Math" w:hAnsi="Cambria Math"/>
-            </w:rPr>
-            <m:t>1073,75</m:t>
-          </m:r>
-          <m:r>
-            <w:rPr>
-              <w:rFonts w:ascii="Cambria Math" w:eastAsiaTheme="minorEastAsia" w:hAnsi="Cambria Math"/>
-            </w:rPr>
-            <m:t xml:space="preserve"> </m:t>
-          </m:r>
-          <m:r>
-            <w:rPr>
-              <w:rFonts w:ascii="Cambria Math" w:eastAsiaTheme="minorEastAsia" w:hAnsi="Cambria Math"/>
-            </w:rPr>
-            <m:t>±</m:t>
-          </m:r>
-          <m:r>
-            <w:rPr>
-              <w:rFonts w:ascii="Cambria Math" w:eastAsiaTheme="minorEastAsia" w:hAnsi="Cambria Math"/>
-            </w:rPr>
-            <m:t xml:space="preserve">3,1125 </m:t>
-          </m:r>
-          <m:r>
-            <w:rPr>
-              <w:rFonts w:ascii="Cambria Math" w:eastAsiaTheme="minorEastAsia" w:hAnsi="Cambria Math"/>
-            </w:rPr>
-            <m:t>)</m:t>
-          </m:r>
-          <m:r>
-            <w:rPr>
-              <w:rFonts w:ascii="Cambria Math" w:eastAsiaTheme="minorEastAsia" w:hAnsi="Cambria Math"/>
-            </w:rPr>
-            <m:t xml:space="preserve"> </m:t>
-          </m:r>
-          <m:r>
-            <w:rPr>
-              <w:rFonts w:ascii="Cambria Math" w:eastAsiaTheme="minorEastAsia" w:hAnsi="Cambria Math"/>
-            </w:rPr>
-            <m:t>c</m:t>
-          </m:r>
-          <m:r>
-            <w:rPr>
-              <w:rFonts w:ascii="Cambria Math" w:eastAsiaTheme="minorEastAsia" w:hAnsi="Cambria Math"/>
-            </w:rPr>
-            <m:t>m/s²</m:t>
+            <m:t xml:space="preserve"> ±3,1125 ) cm/s²</m:t>
           </m:r>
         </m:oMath>
       </m:oMathPara>
@@ -10616,58 +10299,48 @@
       <w:pPr>
         <w:pStyle w:val="Ttulo1"/>
       </w:pPr>
-      <w:bookmarkStart w:id="21" w:name="_Toc111727137"/>
+      <w:bookmarkStart w:id="20" w:name="_Toc111756853"/>
       <w:r>
         <w:t>Conclusão:</w:t>
       </w:r>
-      <w:bookmarkEnd w:id="21"/>
-    </w:p>
-    <w:p>
-      <w:r>
-        <w:t xml:space="preserve">Ao fim do experimento encontramos uma aceleração de aproximadamente 6,5m/s² em ambos os experimentos, mesmo com medidas totalmente diferentes, obtivemos uma aceleração constante e praticamente a mesma em ambas as etapas do experimento. Assim chegamos à conclusão </w:t>
+      <w:bookmarkEnd w:id="20"/>
+    </w:p>
+    <w:p>
+      <w:r>
+        <w:t xml:space="preserve">Durante a análise, obtivemos um valor de gravidade de aproximadamente 10,74 m/s², o que por sua vez foi um valor incompatível, por termos alcançado uma diferença entre </w:t>
+      </w:r>
+      <w:r>
+        <w:t>medidas</w:t>
+      </w:r>
+      <w:r>
+        <w:t xml:space="preserve"> de mais de 3 vezes o erro</w:t>
+      </w:r>
+      <w:r>
+        <w:t>.</w:t>
+      </w:r>
+    </w:p>
+    <w:p>
+      <w:r>
+        <w:t>T</w:t>
+      </w:r>
+      <w:r>
+        <w:t xml:space="preserve">endo em vista todos os fatores externos que afetaram de forma </w:t>
       </w:r>
       <w:proofErr w:type="gramStart"/>
       <w:r>
-        <w:t>que</w:t>
+        <w:t>inexorável</w:t>
       </w:r>
       <w:proofErr w:type="gramEnd"/>
       <w:r>
-        <w:t xml:space="preserve"> nossos dados foram incompatíveis.</w:t>
-      </w:r>
-    </w:p>
-    <w:p>
-      <w:r>
-        <w:t xml:space="preserve">Acreditamos que o erro dos dispositivos usado para mensurar e o tempo de reação </w:t>
-      </w:r>
-      <w:r>
-        <w:t xml:space="preserve">humana </w:t>
-      </w:r>
-      <w:r>
-        <w:t>nas medidas analógicas</w:t>
-      </w:r>
-      <w:r>
-        <w:t xml:space="preserve"> foram os principais fatores, porém não podemos descartar variações causadas p</w:t>
-      </w:r>
-      <w:r>
-        <w:t>elos arredondamentos nos cálculos.</w:t>
-      </w:r>
-    </w:p>
-    <w:p>
-      <w:r>
-        <w:t>Apesar de tudo, os dois experimentos tiveram sua precisão e não podemos ignorar que o segundo experimento foi mais preciso que o primeiro pois a variação de seus dados foi significativamente mais consistente e menor.</w:t>
-      </w:r>
-      <w:r>
-        <w:t xml:space="preserve"> </w:t>
-      </w:r>
-    </w:p>
-    <w:p>
-      <w:pPr>
-        <w:jc w:val="center"/>
-        <w:rPr>
-          <w:rFonts w:eastAsiaTheme="minorEastAsia"/>
-        </w:rPr>
-      </w:pPr>
-    </w:p>
+        <w:t xml:space="preserve"> as medições, como inconsistências na distribuição do ar advindo do trilho, um aparelho de medição com uma calibração não testada e por fim uma medição de angulo imperfeita. Tomando o menor valor de erro possível, temos que g = 10,71m/s² o que nos coloca com um valor de mais 0,92m/s² distante do valor medido pela equipe laboratorial do Observatório Nacional, que mediu a aceleração da gravidade no Rio de Janeiro igual a aproximadamente 9,79 m/s².</w:t>
+      </w:r>
+    </w:p>
+    <w:p>
+      <w:r>
+        <w:t>No ponto de vista da nossa equipe, o que poderia ser melhorado no experimento é toda a parte de calibração dos aparelhos e a quantidade de amostragens do experimento, onde para uma quantidade bem maior de dados, poderíamos alcançar uma dispersão estatística, muito mais fidedigna e próxima do valor real.</w:t>
+      </w:r>
+    </w:p>
+    <w:p/>
     <w:p/>
     <w:p/>
     <w:sectPr>

</xml_diff>

<commit_message>
Relatorio 3- plano inclinado pronto, só enviar caso n for colocar matriculas
</commit_message>
<xml_diff>
--- a/EXP_3/Relatorio_Exp_3.docx
+++ b/EXP_3/Relatorio_Exp_3.docx
@@ -1,6 +1,6 @@
 
 <file path=word/document.xml><?xml version="1.0" encoding="utf-8"?>
-<w:document xmlns:wpc="http://schemas.microsoft.com/office/word/2010/wordprocessingCanvas" xmlns:cx="http://schemas.microsoft.com/office/drawing/2014/chartex" xmlns:cx1="http://schemas.microsoft.com/office/drawing/2015/9/8/chartex" xmlns:cx2="http://schemas.microsoft.com/office/drawing/2015/10/21/chartex" xmlns:cx3="http://schemas.microsoft.com/office/drawing/2016/5/9/chartex" xmlns:cx4="http://schemas.microsoft.com/office/drawing/2016/5/10/chartex" xmlns:cx5="http://schemas.microsoft.com/office/drawing/2016/5/11/chartex" xmlns:cx6="http://schemas.microsoft.com/office/drawing/2016/5/12/chartex" xmlns:cx7="http://schemas.microsoft.com/office/drawing/2016/5/13/chartex" xmlns:cx8="http://schemas.microsoft.com/office/drawing/2016/5/14/chartex" xmlns:mc="http://schemas.openxmlformats.org/markup-compatibility/2006" xmlns:aink="http://schemas.microsoft.com/office/drawing/2016/ink" xmlns:am3d="http://schemas.microsoft.com/office/drawing/2017/model3d" xmlns:o="urn:schemas-microsoft-com:office:office" xmlns:oel="http://schemas.microsoft.com/office/2019/extlst" xmlns:r="http://schemas.openxmlformats.org/officeDocument/2006/relationships" xmlns:m="http://schemas.openxmlformats.org/officeDocument/2006/math" xmlns:v="urn:schemas-microsoft-com:vml" xmlns:wp14="http://schemas.microsoft.com/office/word/2010/wordprocessingDrawing" xmlns:wp="http://schemas.openxmlformats.org/drawingml/2006/wordprocessingDrawing" xmlns:w10="urn:schemas-microsoft-com:office:word" xmlns:w="http://schemas.openxmlformats.org/wordprocessingml/2006/main" xmlns:w14="http://schemas.microsoft.com/office/word/2010/wordml" xmlns:w15="http://schemas.microsoft.com/office/word/2012/wordml" xmlns:w16cex="http://schemas.microsoft.com/office/word/2018/wordml/cex" xmlns:w16cid="http://schemas.microsoft.com/office/word/2016/wordml/cid" xmlns:w16="http://schemas.microsoft.com/office/word/2018/wordml" xmlns:w16sdtdh="http://schemas.microsoft.com/office/word/2020/wordml/sdtdatahash" xmlns:w16se="http://schemas.microsoft.com/office/word/2015/wordml/symex" xmlns:wpg="http://schemas.microsoft.com/office/word/2010/wordprocessingGroup" xmlns:wpi="http://schemas.microsoft.com/office/word/2010/wordprocessingInk" xmlns:wne="http://schemas.microsoft.com/office/word/2006/wordml" xmlns:wps="http://schemas.microsoft.com/office/word/2010/wordprocessingShape" xmlns:a="http://schemas.openxmlformats.org/drawingml/2006/main" xmlns:pic="http://schemas.openxmlformats.org/drawingml/2006/picture" xmlns:a14="http://schemas.microsoft.com/office/drawing/2010/main" mc:Ignorable="w14 w15 w16se w16cid w16 w16cex w16sdtdh wp14">
+<w:document xmlns:wpc="http://schemas.microsoft.com/office/word/2010/wordprocessingCanvas" xmlns:cx="http://schemas.microsoft.com/office/drawing/2014/chartex" xmlns:cx1="http://schemas.microsoft.com/office/drawing/2015/9/8/chartex" xmlns:cx2="http://schemas.microsoft.com/office/drawing/2015/10/21/chartex" xmlns:cx3="http://schemas.microsoft.com/office/drawing/2016/5/9/chartex" xmlns:cx4="http://schemas.microsoft.com/office/drawing/2016/5/10/chartex" xmlns:cx5="http://schemas.microsoft.com/office/drawing/2016/5/11/chartex" xmlns:cx6="http://schemas.microsoft.com/office/drawing/2016/5/12/chartex" xmlns:cx7="http://schemas.microsoft.com/office/drawing/2016/5/13/chartex" xmlns:cx8="http://schemas.microsoft.com/office/drawing/2016/5/14/chartex" xmlns:mc="http://schemas.openxmlformats.org/markup-compatibility/2006" xmlns:aink="http://schemas.microsoft.com/office/drawing/2016/ink" xmlns:am3d="http://schemas.microsoft.com/office/drawing/2017/model3d" xmlns:o="urn:schemas-microsoft-com:office:office" xmlns:oel="http://schemas.microsoft.com/office/2019/extlst" xmlns:r="http://schemas.openxmlformats.org/officeDocument/2006/relationships" xmlns:m="http://schemas.openxmlformats.org/officeDocument/2006/math" xmlns:v="urn:schemas-microsoft-com:vml" xmlns:wp14="http://schemas.microsoft.com/office/word/2010/wordprocessingDrawing" xmlns:wp="http://schemas.openxmlformats.org/drawingml/2006/wordprocessingDrawing" xmlns:w10="urn:schemas-microsoft-com:office:word" xmlns:w="http://schemas.openxmlformats.org/wordprocessingml/2006/main" xmlns:w14="http://schemas.microsoft.com/office/word/2010/wordml" xmlns:w15="http://schemas.microsoft.com/office/word/2012/wordml" xmlns:w16cex="http://schemas.microsoft.com/office/word/2018/wordml/cex" xmlns:w16cid="http://schemas.microsoft.com/office/word/2016/wordml/cid" xmlns:w16="http://schemas.microsoft.com/office/word/2018/wordml" xmlns:w16sdtdh="http://schemas.microsoft.com/office/word/2020/wordml/sdtdatahash" xmlns:w16se="http://schemas.microsoft.com/office/word/2015/wordml/symex" xmlns:wpg="http://schemas.microsoft.com/office/word/2010/wordprocessingGroup" xmlns:wpi="http://schemas.microsoft.com/office/word/2010/wordprocessingInk" xmlns:wne="http://schemas.microsoft.com/office/word/2006/wordml" xmlns:wps="http://schemas.microsoft.com/office/word/2010/wordprocessingShape" mc:Ignorable="w14 w15 w16se w16cid w16 w16cex w16sdtdh wp14">
   <w:body>
     <w:p>
       <w:pPr>
@@ -286,7 +286,7 @@
     <w:sdt>
       <w:sdtPr>
         <w:rPr>
-          <w:rFonts w:asciiTheme="minorHAnsi" w:hAnsiTheme="minorHAnsi" w:eastAsiaTheme="minorHAnsi" w:cstheme="minorBidi"/>
+          <w:rFonts w:asciiTheme="minorHAnsi" w:eastAsiaTheme="minorHAnsi" w:hAnsiTheme="minorHAnsi" w:cstheme="minorBidi"/>
           <w:color w:val="auto"/>
           <w:sz w:val="22"/>
           <w:szCs w:val="22"/>
@@ -331,7 +331,7 @@
           <w:r>
             <w:fldChar w:fldCharType="separate"/>
           </w:r>
-          <w:hyperlink w:history="1" w:anchor="_Toc111756833">
+          <w:hyperlink w:anchor="_Toc111843873" w:history="1">
             <w:r>
               <w:rPr>
                 <w:rStyle w:val="Hyperlink"/>
@@ -358,7 +358,7 @@
                 <w:noProof/>
                 <w:webHidden/>
               </w:rPr>
-              <w:instrText xml:space="preserve"> PAGEREF _Toc111756833 \h </w:instrText>
+              <w:instrText xml:space="preserve"> PAGEREF _Toc111843873 \h </w:instrText>
             </w:r>
             <w:r>
               <w:rPr>
@@ -398,7 +398,7 @@
               <w:lang w:eastAsia="pt-BR"/>
             </w:rPr>
           </w:pPr>
-          <w:hyperlink w:history="1" w:anchor="_Toc111756834">
+          <w:hyperlink w:anchor="_Toc111843874" w:history="1">
             <w:r>
               <w:rPr>
                 <w:rStyle w:val="Hyperlink"/>
@@ -425,7 +425,7 @@
                 <w:noProof/>
                 <w:webHidden/>
               </w:rPr>
-              <w:instrText xml:space="preserve"> PAGEREF _Toc111756834 \h </w:instrText>
+              <w:instrText xml:space="preserve"> PAGEREF _Toc111843874 \h </w:instrText>
             </w:r>
             <w:r>
               <w:rPr>
@@ -465,7 +465,7 @@
               <w:lang w:eastAsia="pt-BR"/>
             </w:rPr>
           </w:pPr>
-          <w:hyperlink w:history="1" w:anchor="_Toc111756835">
+          <w:hyperlink w:anchor="_Toc111843875" w:history="1">
             <w:r>
               <w:rPr>
                 <w:rStyle w:val="Hyperlink"/>
@@ -492,7 +492,7 @@
                 <w:noProof/>
                 <w:webHidden/>
               </w:rPr>
-              <w:instrText xml:space="preserve"> PAGEREF _Toc111756835 \h </w:instrText>
+              <w:instrText xml:space="preserve"> PAGEREF _Toc111843875 \h </w:instrText>
             </w:r>
             <w:r>
               <w:rPr>
@@ -532,7 +532,7 @@
               <w:lang w:eastAsia="pt-BR"/>
             </w:rPr>
           </w:pPr>
-          <w:hyperlink w:history="1" w:anchor="_Toc111756836">
+          <w:hyperlink w:anchor="_Toc111843876" w:history="1">
             <w:r>
               <w:rPr>
                 <w:rStyle w:val="Hyperlink"/>
@@ -559,7 +559,7 @@
                 <w:noProof/>
                 <w:webHidden/>
               </w:rPr>
-              <w:instrText xml:space="preserve"> PAGEREF _Toc111756836 \h </w:instrText>
+              <w:instrText xml:space="preserve"> PAGEREF _Toc111843876 \h </w:instrText>
             </w:r>
             <w:r>
               <w:rPr>
@@ -602,7 +602,7 @@
               <w:lang w:eastAsia="pt-BR"/>
             </w:rPr>
           </w:pPr>
-          <w:hyperlink w:history="1" w:anchor="_Toc111756837">
+          <w:hyperlink w:anchor="_Toc111843877" w:history="1">
             <w:r>
               <w:rPr>
                 <w:rStyle w:val="Hyperlink"/>
@@ -629,7 +629,7 @@
                 <w:noProof/>
                 <w:webHidden/>
               </w:rPr>
-              <w:instrText xml:space="preserve"> PAGEREF _Toc111756837 \h </w:instrText>
+              <w:instrText xml:space="preserve"> PAGEREF _Toc111843877 \h </w:instrText>
             </w:r>
             <w:r>
               <w:rPr>
@@ -672,7 +672,7 @@
               <w:lang w:eastAsia="pt-BR"/>
             </w:rPr>
           </w:pPr>
-          <w:hyperlink w:history="1" w:anchor="_Toc111756838">
+          <w:hyperlink w:anchor="_Toc111843878" w:history="1">
             <w:r>
               <w:rPr>
                 <w:rStyle w:val="Hyperlink"/>
@@ -699,7 +699,7 @@
                 <w:noProof/>
                 <w:webHidden/>
               </w:rPr>
-              <w:instrText xml:space="preserve"> PAGEREF _Toc111756838 \h </w:instrText>
+              <w:instrText xml:space="preserve"> PAGEREF _Toc111843878 \h </w:instrText>
             </w:r>
             <w:r>
               <w:rPr>
@@ -739,7 +739,7 @@
               <w:lang w:eastAsia="pt-BR"/>
             </w:rPr>
           </w:pPr>
-          <w:hyperlink w:history="1" w:anchor="_Toc111756839">
+          <w:hyperlink w:anchor="_Toc111843879" w:history="1">
             <w:r>
               <w:rPr>
                 <w:rStyle w:val="Hyperlink"/>
@@ -766,7 +766,7 @@
                 <w:noProof/>
                 <w:webHidden/>
               </w:rPr>
-              <w:instrText xml:space="preserve"> PAGEREF _Toc111756839 \h </w:instrText>
+              <w:instrText xml:space="preserve"> PAGEREF _Toc111843879 \h </w:instrText>
             </w:r>
             <w:r>
               <w:rPr>
@@ -809,7 +809,7 @@
               <w:lang w:eastAsia="pt-BR"/>
             </w:rPr>
           </w:pPr>
-          <w:hyperlink w:history="1" w:anchor="_Toc111756840">
+          <w:hyperlink w:anchor="_Toc111843880" w:history="1">
             <w:r>
               <w:rPr>
                 <w:rStyle w:val="Hyperlink"/>
@@ -836,7 +836,7 @@
                 <w:noProof/>
                 <w:webHidden/>
               </w:rPr>
-              <w:instrText xml:space="preserve"> PAGEREF _Toc111756840 \h </w:instrText>
+              <w:instrText xml:space="preserve"> PAGEREF _Toc111843880 \h </w:instrText>
             </w:r>
             <w:r>
               <w:rPr>
@@ -879,7 +879,7 @@
               <w:lang w:eastAsia="pt-BR"/>
             </w:rPr>
           </w:pPr>
-          <w:hyperlink w:history="1" w:anchor="_Toc111756841">
+          <w:hyperlink w:anchor="_Toc111843881" w:history="1">
             <w:r>
               <w:rPr>
                 <w:rStyle w:val="Hyperlink"/>
@@ -906,7 +906,7 @@
                 <w:noProof/>
                 <w:webHidden/>
               </w:rPr>
-              <w:instrText xml:space="preserve"> PAGEREF _Toc111756841 \h </w:instrText>
+              <w:instrText xml:space="preserve"> PAGEREF _Toc111843881 \h </w:instrText>
             </w:r>
             <w:r>
               <w:rPr>
@@ -949,7 +949,7 @@
               <w:lang w:eastAsia="pt-BR"/>
             </w:rPr>
           </w:pPr>
-          <w:hyperlink w:history="1" w:anchor="_Toc111756842">
+          <w:hyperlink w:anchor="_Toc111843882" w:history="1">
             <w:r>
               <w:rPr>
                 <w:rStyle w:val="Hyperlink"/>
@@ -976,7 +976,7 @@
                 <w:noProof/>
                 <w:webHidden/>
               </w:rPr>
-              <w:instrText xml:space="preserve"> PAGEREF _Toc111756842 \h </w:instrText>
+              <w:instrText xml:space="preserve"> PAGEREF _Toc111843882 \h </w:instrText>
             </w:r>
             <w:r>
               <w:rPr>
@@ -1019,7 +1019,7 @@
               <w:lang w:eastAsia="pt-BR"/>
             </w:rPr>
           </w:pPr>
-          <w:hyperlink w:history="1" w:anchor="_Toc111756843">
+          <w:hyperlink w:anchor="_Toc111843883" w:history="1">
             <w:r>
               <w:rPr>
                 <w:rStyle w:val="Hyperlink"/>
@@ -1046,7 +1046,7 @@
                 <w:noProof/>
                 <w:webHidden/>
               </w:rPr>
-              <w:instrText xml:space="preserve"> PAGEREF _Toc111756843 \h </w:instrText>
+              <w:instrText xml:space="preserve"> PAGEREF _Toc111843883 \h </w:instrText>
             </w:r>
             <w:r>
               <w:rPr>
@@ -1089,7 +1089,7 @@
               <w:lang w:eastAsia="pt-BR"/>
             </w:rPr>
           </w:pPr>
-          <w:hyperlink w:history="1" w:anchor="_Toc111756844">
+          <w:hyperlink w:anchor="_Toc111843884" w:history="1">
             <w:r>
               <w:rPr>
                 <w:rStyle w:val="Hyperlink"/>
@@ -1116,7 +1116,7 @@
                 <w:noProof/>
                 <w:webHidden/>
               </w:rPr>
-              <w:instrText xml:space="preserve"> PAGEREF _Toc111756844 \h </w:instrText>
+              <w:instrText xml:space="preserve"> PAGEREF _Toc111843884 \h </w:instrText>
             </w:r>
             <w:r>
               <w:rPr>
@@ -1159,7 +1159,7 @@
               <w:lang w:eastAsia="pt-BR"/>
             </w:rPr>
           </w:pPr>
-          <w:hyperlink w:history="1" w:anchor="_Toc111756845">
+          <w:hyperlink w:anchor="_Toc111843885" w:history="1">
             <w:r>
               <w:rPr>
                 <w:rStyle w:val="Hyperlink"/>
@@ -1186,7 +1186,7 @@
                 <w:noProof/>
                 <w:webHidden/>
               </w:rPr>
-              <w:instrText xml:space="preserve"> PAGEREF _Toc111756845 \h </w:instrText>
+              <w:instrText xml:space="preserve"> PAGEREF _Toc111843885 \h </w:instrText>
             </w:r>
             <w:r>
               <w:rPr>
@@ -1229,7 +1229,7 @@
               <w:lang w:eastAsia="pt-BR"/>
             </w:rPr>
           </w:pPr>
-          <w:hyperlink w:history="1" w:anchor="_Toc111756846">
+          <w:hyperlink w:anchor="_Toc111843886" w:history="1">
             <w:r>
               <w:rPr>
                 <w:rStyle w:val="Hyperlink"/>
@@ -1256,7 +1256,7 @@
                 <w:noProof/>
                 <w:webHidden/>
               </w:rPr>
-              <w:instrText xml:space="preserve"> PAGEREF _Toc111756846 \h </w:instrText>
+              <w:instrText xml:space="preserve"> PAGEREF _Toc111843886 \h </w:instrText>
             </w:r>
             <w:r>
               <w:rPr>
@@ -1299,7 +1299,7 @@
               <w:lang w:eastAsia="pt-BR"/>
             </w:rPr>
           </w:pPr>
-          <w:hyperlink w:history="1" w:anchor="_Toc111756847">
+          <w:hyperlink w:anchor="_Toc111843887" w:history="1">
             <w:r>
               <w:rPr>
                 <w:rStyle w:val="Hyperlink"/>
@@ -1326,7 +1326,7 @@
                 <w:noProof/>
                 <w:webHidden/>
               </w:rPr>
-              <w:instrText xml:space="preserve"> PAGEREF _Toc111756847 \h </w:instrText>
+              <w:instrText xml:space="preserve"> PAGEREF _Toc111843887 \h </w:instrText>
             </w:r>
             <w:r>
               <w:rPr>
@@ -1369,7 +1369,7 @@
               <w:lang w:eastAsia="pt-BR"/>
             </w:rPr>
           </w:pPr>
-          <w:hyperlink w:history="1" w:anchor="_Toc111756848">
+          <w:hyperlink w:anchor="_Toc111843888" w:history="1">
             <w:r>
               <w:rPr>
                 <w:rStyle w:val="Hyperlink"/>
@@ -1396,7 +1396,7 @@
                 <w:noProof/>
                 <w:webHidden/>
               </w:rPr>
-              <w:instrText xml:space="preserve"> PAGEREF _Toc111756848 \h </w:instrText>
+              <w:instrText xml:space="preserve"> PAGEREF _Toc111843888 \h </w:instrText>
             </w:r>
             <w:r>
               <w:rPr>
@@ -1439,7 +1439,7 @@
               <w:lang w:eastAsia="pt-BR"/>
             </w:rPr>
           </w:pPr>
-          <w:hyperlink w:history="1" w:anchor="_Toc111756849">
+          <w:hyperlink w:anchor="_Toc111843889" w:history="1">
             <w:r>
               <w:rPr>
                 <w:rStyle w:val="Hyperlink"/>
@@ -1466,7 +1466,7 @@
                 <w:noProof/>
                 <w:webHidden/>
               </w:rPr>
-              <w:instrText xml:space="preserve"> PAGEREF _Toc111756849 \h </w:instrText>
+              <w:instrText xml:space="preserve"> PAGEREF _Toc111843889 \h </w:instrText>
             </w:r>
             <w:r>
               <w:rPr>
@@ -1509,7 +1509,7 @@
               <w:lang w:eastAsia="pt-BR"/>
             </w:rPr>
           </w:pPr>
-          <w:hyperlink w:history="1" w:anchor="_Toc111756850">
+          <w:hyperlink w:anchor="_Toc111843890" w:history="1">
             <w:r>
               <w:rPr>
                 <w:rStyle w:val="Hyperlink"/>
@@ -1536,7 +1536,7 @@
                 <w:noProof/>
                 <w:webHidden/>
               </w:rPr>
-              <w:instrText xml:space="preserve"> PAGEREF _Toc111756850 \h </w:instrText>
+              <w:instrText xml:space="preserve"> PAGEREF _Toc111843890 \h </w:instrText>
             </w:r>
             <w:r>
               <w:rPr>
@@ -1579,7 +1579,7 @@
               <w:lang w:eastAsia="pt-BR"/>
             </w:rPr>
           </w:pPr>
-          <w:hyperlink w:history="1" w:anchor="_Toc111756851">
+          <w:hyperlink w:anchor="_Toc111843891" w:history="1">
             <w:r>
               <w:rPr>
                 <w:rStyle w:val="Hyperlink"/>
@@ -1606,7 +1606,7 @@
                 <w:noProof/>
                 <w:webHidden/>
               </w:rPr>
-              <w:instrText xml:space="preserve"> PAGEREF _Toc111756851 \h </w:instrText>
+              <w:instrText xml:space="preserve"> PAGEREF _Toc111843891 \h </w:instrText>
             </w:r>
             <w:r>
               <w:rPr>
@@ -1649,7 +1649,7 @@
               <w:lang w:eastAsia="pt-BR"/>
             </w:rPr>
           </w:pPr>
-          <w:hyperlink w:history="1" w:anchor="_Toc111756852">
+          <w:hyperlink w:anchor="_Toc111843892" w:history="1">
             <w:r>
               <w:rPr>
                 <w:rStyle w:val="Hyperlink"/>
@@ -1676,7 +1676,7 @@
                 <w:noProof/>
                 <w:webHidden/>
               </w:rPr>
-              <w:instrText xml:space="preserve"> PAGEREF _Toc111756852 \h </w:instrText>
+              <w:instrText xml:space="preserve"> PAGEREF _Toc111843892 \h </w:instrText>
             </w:r>
             <w:r>
               <w:rPr>
@@ -1716,12 +1716,79 @@
               <w:lang w:eastAsia="pt-BR"/>
             </w:rPr>
           </w:pPr>
-          <w:hyperlink w:history="1" w:anchor="_Toc111756853">
+          <w:hyperlink w:anchor="_Toc111843893" w:history="1">
             <w:r>
               <w:rPr>
                 <w:rStyle w:val="Hyperlink"/>
                 <w:noProof/>
               </w:rPr>
+              <w:t>Análise Gráfica:</w:t>
+            </w:r>
+            <w:r>
+              <w:rPr>
+                <w:noProof/>
+                <w:webHidden/>
+              </w:rPr>
+              <w:tab/>
+            </w:r>
+            <w:r>
+              <w:rPr>
+                <w:noProof/>
+                <w:webHidden/>
+              </w:rPr>
+              <w:fldChar w:fldCharType="begin"/>
+            </w:r>
+            <w:r>
+              <w:rPr>
+                <w:noProof/>
+                <w:webHidden/>
+              </w:rPr>
+              <w:instrText xml:space="preserve"> PAGEREF _Toc111843893 \h </w:instrText>
+            </w:r>
+            <w:r>
+              <w:rPr>
+                <w:noProof/>
+                <w:webHidden/>
+              </w:rPr>
+            </w:r>
+            <w:r>
+              <w:rPr>
+                <w:noProof/>
+                <w:webHidden/>
+              </w:rPr>
+              <w:fldChar w:fldCharType="separate"/>
+            </w:r>
+            <w:r>
+              <w:rPr>
+                <w:noProof/>
+                <w:webHidden/>
+              </w:rPr>
+              <w:t>8</w:t>
+            </w:r>
+            <w:r>
+              <w:rPr>
+                <w:noProof/>
+                <w:webHidden/>
+              </w:rPr>
+              <w:fldChar w:fldCharType="end"/>
+            </w:r>
+          </w:hyperlink>
+        </w:p>
+        <w:p>
+          <w:pPr>
+            <w:pStyle w:val="Sumrio1"/>
+            <w:rPr>
+              <w:rFonts w:eastAsiaTheme="minorEastAsia"/>
+              <w:noProof/>
+              <w:lang w:eastAsia="pt-BR"/>
+            </w:rPr>
+          </w:pPr>
+          <w:hyperlink w:anchor="_Toc111843894" w:history="1">
+            <w:r>
+              <w:rPr>
+                <w:rStyle w:val="Hyperlink"/>
+                <w:noProof/>
+              </w:rPr>
               <w:t>Conclusão:</w:t>
             </w:r>
             <w:r>
@@ -1743,7 +1810,7 @@
                 <w:noProof/>
                 <w:webHidden/>
               </w:rPr>
-              <w:instrText xml:space="preserve"> PAGEREF _Toc111756853 \h </w:instrText>
+              <w:instrText xml:space="preserve"> PAGEREF _Toc111843894 \h </w:instrText>
             </w:r>
             <w:r>
               <w:rPr>
@@ -1763,7 +1830,7 @@
                 <w:noProof/>
                 <w:webHidden/>
               </w:rPr>
-              <w:t>8</w:t>
+              <w:t>9</w:t>
             </w:r>
             <w:r>
               <w:rPr>
@@ -1800,7 +1867,7 @@
       <w:pPr>
         <w:pStyle w:val="Ttulo1"/>
       </w:pPr>
-      <w:bookmarkStart w:name="_Toc111756833" w:id="0"/>
+      <w:bookmarkStart w:id="0" w:name="_Toc111843873"/>
       <w:r>
         <w:lastRenderedPageBreak/>
         <w:t>Objetivo:</w:t>
@@ -1828,7 +1895,7 @@
       <w:pPr>
         <w:pStyle w:val="Ttulo1"/>
       </w:pPr>
-      <w:bookmarkStart w:name="_Toc111756834" w:id="1"/>
+      <w:bookmarkStart w:id="1" w:name="_Toc111843874"/>
       <w:r>
         <w:t>Material:</w:t>
       </w:r>
@@ -1952,7 +2019,7 @@
       <w:pPr>
         <w:pStyle w:val="Ttulo1"/>
       </w:pPr>
-      <w:bookmarkStart w:name="_Toc111756835" w:id="2"/>
+      <w:bookmarkStart w:id="2" w:name="_Toc111843875"/>
       <w:r>
         <w:t>Introdução Teórica:</w:t>
       </w:r>
@@ -2347,7 +2414,21 @@
         <w:rPr>
           <w:rFonts w:eastAsiaTheme="minorEastAsia"/>
         </w:rPr>
-        <w:t xml:space="preserve">, podemos determinar experimentalmente a aceleração local da gravidade </w:t>
+        <w:t>, podemos determinar e</w:t>
+      </w:r>
+      <w:proofErr w:type="spellStart"/>
+      <w:r>
+        <w:rPr>
+          <w:rFonts w:eastAsiaTheme="minorEastAsia"/>
+        </w:rPr>
+        <w:t>xperimentalmente</w:t>
+      </w:r>
+      <w:proofErr w:type="spellEnd"/>
+      <w:r>
+        <w:rPr>
+          <w:rFonts w:eastAsiaTheme="minorEastAsia"/>
+        </w:rPr>
+        <w:t xml:space="preserve"> a aceleração local da gravidade </w:t>
       </w:r>
       <m:oMath>
         <m:r>
@@ -2396,7 +2477,7 @@
       <w:pPr>
         <w:pStyle w:val="Ttulo1"/>
       </w:pPr>
-      <w:bookmarkStart w:name="_Toc111756836" w:id="3"/>
+      <w:bookmarkStart w:id="3" w:name="_Toc111843876"/>
       <w:r>
         <w:t xml:space="preserve">Experimento </w:t>
       </w:r>
@@ -2418,7 +2499,7 @@
       <w:pPr>
         <w:pStyle w:val="Ttulo2"/>
       </w:pPr>
-      <w:bookmarkStart w:name="_Toc111756837" w:id="4"/>
+      <w:bookmarkStart w:id="4" w:name="_Toc111843877"/>
       <w:r>
         <w:t>Procedimento Experimental:</w:t>
       </w:r>
@@ -3345,7 +3426,7 @@
       <w:pPr>
         <w:pStyle w:val="Ttulo2"/>
       </w:pPr>
-      <w:bookmarkStart w:name="_Toc111756838" w:id="5"/>
+      <w:bookmarkStart w:id="5" w:name="_Toc111843878"/>
       <w:r>
         <w:t>Medidas:</w:t>
       </w:r>
@@ -3413,7 +3494,7 @@
       <w:pPr>
         <w:pStyle w:val="Ttulo1"/>
       </w:pPr>
-      <w:bookmarkStart w:name="_Toc111756839" w:id="6"/>
+      <w:bookmarkStart w:id="6" w:name="_Toc111843879"/>
       <w:r>
         <w:lastRenderedPageBreak/>
         <w:t>Cálculos:</w:t>
@@ -3424,7 +3505,7 @@
       <w:pPr>
         <w:pStyle w:val="Ttulo3"/>
       </w:pPr>
-      <w:bookmarkStart w:name="_Toc111756840" w:id="7"/>
+      <w:bookmarkStart w:id="7" w:name="_Toc111843880"/>
       <w:r>
         <w:t>Média dos tempos:</w:t>
       </w:r>
@@ -3437,7 +3518,7 @@
         <w:adjustRightInd w:val="0"/>
         <w:spacing w:after="0" w:line="240" w:lineRule="auto"/>
         <w:rPr>
-          <w:rFonts w:asciiTheme="majorHAnsi" w:hAnsiTheme="majorHAnsi" w:eastAsiaTheme="majorEastAsia" w:cstheme="majorBidi"/>
+          <w:rFonts w:asciiTheme="majorHAnsi" w:eastAsiaTheme="majorEastAsia" w:hAnsiTheme="majorHAnsi" w:cstheme="majorBidi"/>
         </w:rPr>
       </w:pPr>
       <m:oMathPara>
@@ -3534,29 +3615,29 @@
         <w:adjustRightInd w:val="0"/>
         <w:spacing w:after="0" w:line="240" w:lineRule="auto"/>
         <w:rPr>
-          <w:rFonts w:asciiTheme="majorHAnsi" w:hAnsiTheme="majorHAnsi" w:eastAsiaTheme="majorEastAsia" w:cstheme="majorBidi"/>
-        </w:rPr>
-      </w:pPr>
-    </w:p>
-    <w:p>
-      <w:pPr>
-        <w:autoSpaceDE w:val="0"/>
-        <w:autoSpaceDN w:val="0"/>
-        <w:adjustRightInd w:val="0"/>
-        <w:spacing w:after="0" w:line="240" w:lineRule="auto"/>
-        <w:rPr>
-          <w:rFonts w:asciiTheme="majorHAnsi" w:hAnsiTheme="majorHAnsi" w:eastAsiaTheme="majorEastAsia" w:cstheme="majorBidi"/>
-        </w:rPr>
-      </w:pPr>
-      <w:r>
-        <w:rPr>
-          <w:rFonts w:asciiTheme="majorHAnsi" w:hAnsiTheme="majorHAnsi" w:eastAsiaTheme="majorEastAsia" w:cstheme="majorBidi"/>
+          <w:rFonts w:asciiTheme="majorHAnsi" w:eastAsiaTheme="majorEastAsia" w:hAnsiTheme="majorHAnsi" w:cstheme="majorBidi"/>
+        </w:rPr>
+      </w:pPr>
+    </w:p>
+    <w:p>
+      <w:pPr>
+        <w:autoSpaceDE w:val="0"/>
+        <w:autoSpaceDN w:val="0"/>
+        <w:adjustRightInd w:val="0"/>
+        <w:spacing w:after="0" w:line="240" w:lineRule="auto"/>
+        <w:rPr>
+          <w:rFonts w:asciiTheme="majorHAnsi" w:eastAsiaTheme="majorEastAsia" w:hAnsiTheme="majorHAnsi" w:cstheme="majorBidi"/>
+        </w:rPr>
+      </w:pPr>
+      <w:r>
+        <w:rPr>
+          <w:rFonts w:asciiTheme="majorHAnsi" w:eastAsiaTheme="majorEastAsia" w:hAnsiTheme="majorHAnsi" w:cstheme="majorBidi"/>
         </w:rPr>
         <w:t>Onde n é a quantidade de medições e x é</w:t>
       </w:r>
       <w:r>
         <w:rPr>
-          <w:rFonts w:asciiTheme="majorHAnsi" w:hAnsiTheme="majorHAnsi" w:eastAsiaTheme="majorEastAsia" w:cstheme="majorBidi"/>
+          <w:rFonts w:asciiTheme="majorHAnsi" w:eastAsiaTheme="majorEastAsia" w:hAnsiTheme="majorHAnsi" w:cstheme="majorBidi"/>
         </w:rPr>
         <w:t xml:space="preserve"> o índice das medições. Obtivemos:</w:t>
       </w:r>
@@ -3568,7 +3649,7 @@
         <w:adjustRightInd w:val="0"/>
         <w:spacing w:after="0" w:line="240" w:lineRule="auto"/>
         <w:rPr>
-          <w:rFonts w:asciiTheme="majorHAnsi" w:hAnsiTheme="majorHAnsi" w:eastAsiaTheme="majorEastAsia" w:cstheme="majorBidi"/>
+          <w:rFonts w:asciiTheme="majorHAnsi" w:eastAsiaTheme="majorEastAsia" w:hAnsiTheme="majorHAnsi" w:cstheme="majorBidi"/>
         </w:rPr>
       </w:pPr>
     </w:p>
@@ -3630,7 +3711,7 @@
               <m:sty m:val="p"/>
             </m:rPr>
             <w:rPr>
-              <w:rFonts w:hint="eastAsia" w:ascii="Cambria Math" w:hAnsi="Cambria Math"/>
+              <w:rFonts w:ascii="Cambria Math" w:hAnsi="Cambria Math" w:hint="eastAsia"/>
             </w:rPr>
             <m:t xml:space="preserve">  </m:t>
           </m:r>
@@ -3701,7 +3782,7 @@
               <m:sty m:val="p"/>
             </m:rPr>
             <w:rPr>
-              <w:rFonts w:hint="eastAsia" w:ascii="Cambria Math" w:hAnsi="Cambria Math"/>
+              <w:rFonts w:ascii="Cambria Math" w:hAnsi="Cambria Math" w:hint="eastAsia"/>
             </w:rPr>
             <m:t xml:space="preserve">  </m:t>
           </m:r>
@@ -3772,7 +3853,7 @@
               <m:sty m:val="p"/>
             </m:rPr>
             <w:rPr>
-              <w:rFonts w:hint="eastAsia" w:ascii="Cambria Math" w:hAnsi="Cambria Math"/>
+              <w:rFonts w:ascii="Cambria Math" w:hAnsi="Cambria Math" w:hint="eastAsia"/>
             </w:rPr>
             <m:t xml:space="preserve">  </m:t>
           </m:r>
@@ -3843,7 +3924,7 @@
               <m:sty m:val="p"/>
             </m:rPr>
             <w:rPr>
-              <w:rFonts w:hint="eastAsia" w:ascii="Cambria Math" w:hAnsi="Cambria Math"/>
+              <w:rFonts w:ascii="Cambria Math" w:hAnsi="Cambria Math" w:hint="eastAsia"/>
             </w:rPr>
             <m:t xml:space="preserve">  </m:t>
           </m:r>
@@ -3914,7 +3995,7 @@
               <m:sty m:val="p"/>
             </m:rPr>
             <w:rPr>
-              <w:rFonts w:hint="eastAsia" w:ascii="Cambria Math" w:hAnsi="Cambria Math"/>
+              <w:rFonts w:ascii="Cambria Math" w:hAnsi="Cambria Math" w:hint="eastAsia"/>
             </w:rPr>
             <m:t xml:space="preserve">  </m:t>
           </m:r>
@@ -3985,7 +4066,7 @@
               <m:sty m:val="p"/>
             </m:rPr>
             <w:rPr>
-              <w:rFonts w:hint="eastAsia" w:ascii="Cambria Math" w:hAnsi="Cambria Math"/>
+              <w:rFonts w:ascii="Cambria Math" w:hAnsi="Cambria Math" w:hint="eastAsia"/>
             </w:rPr>
             <m:t xml:space="preserve">  </m:t>
           </m:r>
@@ -4056,7 +4137,7 @@
               <m:sty m:val="p"/>
             </m:rPr>
             <w:rPr>
-              <w:rFonts w:hint="eastAsia" w:ascii="Cambria Math" w:hAnsi="Cambria Math"/>
+              <w:rFonts w:ascii="Cambria Math" w:hAnsi="Cambria Math" w:hint="eastAsia"/>
             </w:rPr>
             <m:t xml:space="preserve">  </m:t>
           </m:r>
@@ -4127,7 +4208,7 @@
               <m:sty m:val="p"/>
             </m:rPr>
             <w:rPr>
-              <w:rFonts w:hint="eastAsia" w:ascii="Cambria Math" w:hAnsi="Cambria Math"/>
+              <w:rFonts w:ascii="Cambria Math" w:hAnsi="Cambria Math" w:hint="eastAsia"/>
             </w:rPr>
             <m:t xml:space="preserve">  </m:t>
           </m:r>
@@ -4198,7 +4279,7 @@
               <m:sty m:val="p"/>
             </m:rPr>
             <w:rPr>
-              <w:rFonts w:hint="eastAsia" w:ascii="Cambria Math" w:hAnsi="Cambria Math"/>
+              <w:rFonts w:ascii="Cambria Math" w:hAnsi="Cambria Math" w:hint="eastAsia"/>
             </w:rPr>
             <m:t xml:space="preserve">  </m:t>
           </m:r>
@@ -4269,7 +4350,7 @@
               <m:sty m:val="p"/>
             </m:rPr>
             <w:rPr>
-              <w:rFonts w:hint="eastAsia" w:ascii="Cambria Math" w:hAnsi="Cambria Math"/>
+              <w:rFonts w:ascii="Cambria Math" w:hAnsi="Cambria Math" w:hint="eastAsia"/>
             </w:rPr>
             <m:t xml:space="preserve">  </m:t>
           </m:r>
@@ -4290,7 +4371,7 @@
         <w:adjustRightInd w:val="0"/>
         <w:spacing w:after="0" w:line="240" w:lineRule="auto"/>
         <w:rPr>
-          <w:rFonts w:asciiTheme="majorHAnsi" w:hAnsiTheme="majorHAnsi" w:eastAsiaTheme="majorEastAsia" w:cstheme="majorBidi"/>
+          <w:rFonts w:asciiTheme="majorHAnsi" w:eastAsiaTheme="majorEastAsia" w:hAnsiTheme="majorHAnsi" w:cstheme="majorBidi"/>
         </w:rPr>
       </w:pPr>
     </w:p>
@@ -4298,7 +4379,7 @@
       <w:pPr>
         <w:pStyle w:val="Ttulo3"/>
       </w:pPr>
-      <w:bookmarkStart w:name="_Toc111756841" w:id="8"/>
+      <w:bookmarkStart w:id="8" w:name="_Toc111843881"/>
       <w:r>
         <w:t>Incertezas de tempo:</w:t>
       </w:r>
@@ -4350,7 +4431,7 @@
           </m:sSub>
           <m:r>
             <w:rPr>
-              <w:rFonts w:ascii="Cambria Math" w:hAnsi="Cambria Math" w:eastAsiaTheme="minorEastAsia"/>
+              <w:rFonts w:ascii="Cambria Math" w:eastAsiaTheme="minorEastAsia" w:hAnsi="Cambria Math"/>
             </w:rPr>
             <m:t>=</m:t>
           </m:r>
@@ -4359,7 +4440,7 @@
               <m:degHide m:val="1"/>
               <m:ctrlPr>
                 <w:rPr>
-                  <w:rFonts w:ascii="Cambria Math" w:hAnsi="Cambria Math" w:eastAsiaTheme="minorEastAsia"/>
+                  <w:rFonts w:ascii="Cambria Math" w:eastAsiaTheme="minorEastAsia" w:hAnsi="Cambria Math"/>
                   <w:i/>
                 </w:rPr>
               </m:ctrlPr>
@@ -4370,7 +4451,7 @@
                 <m:sSupPr>
                   <m:ctrlPr>
                     <w:rPr>
-                      <w:rFonts w:ascii="Cambria Math" w:hAnsi="Cambria Math" w:eastAsiaTheme="minorEastAsia"/>
+                      <w:rFonts w:ascii="Cambria Math" w:eastAsiaTheme="minorEastAsia" w:hAnsi="Cambria Math"/>
                       <w:i/>
                     </w:rPr>
                   </m:ctrlPr>
@@ -4378,7 +4459,7 @@
                 <m:e>
                   <m:r>
                     <w:rPr>
-                      <w:rFonts w:ascii="Cambria Math" w:hAnsi="Cambria Math" w:eastAsiaTheme="minorEastAsia"/>
+                      <w:rFonts w:ascii="Cambria Math" w:eastAsiaTheme="minorEastAsia" w:hAnsi="Cambria Math"/>
                     </w:rPr>
                     <m:t>(</m:t>
                   </m:r>
@@ -4418,7 +4499,7 @@
                 <m:sup>
                   <m:r>
                     <w:rPr>
-                      <w:rFonts w:ascii="Cambria Math" w:hAnsi="Cambria Math" w:eastAsiaTheme="minorEastAsia"/>
+                      <w:rFonts w:ascii="Cambria Math" w:eastAsiaTheme="minorEastAsia" w:hAnsi="Cambria Math"/>
                     </w:rPr>
                     <m:t>2</m:t>
                   </m:r>
@@ -4426,7 +4507,7 @@
               </m:sSup>
               <m:r>
                 <w:rPr>
-                  <w:rFonts w:ascii="Cambria Math" w:hAnsi="Cambria Math" w:eastAsiaTheme="minorEastAsia"/>
+                  <w:rFonts w:ascii="Cambria Math" w:eastAsiaTheme="minorEastAsia" w:hAnsi="Cambria Math"/>
                 </w:rPr>
                 <m:t>+</m:t>
               </m:r>
@@ -4434,7 +4515,7 @@
                 <m:sSupPr>
                   <m:ctrlPr>
                     <w:rPr>
-                      <w:rFonts w:ascii="Cambria Math" w:hAnsi="Cambria Math" w:eastAsiaTheme="minorEastAsia"/>
+                      <w:rFonts w:ascii="Cambria Math" w:eastAsiaTheme="minorEastAsia" w:hAnsi="Cambria Math"/>
                       <w:i/>
                     </w:rPr>
                   </m:ctrlPr>
@@ -4442,7 +4523,7 @@
                 <m:e>
                   <m:r>
                     <w:rPr>
-                      <w:rFonts w:ascii="Cambria Math" w:hAnsi="Cambria Math" w:eastAsiaTheme="minorEastAsia"/>
+                      <w:rFonts w:ascii="Cambria Math" w:eastAsiaTheme="minorEastAsia" w:hAnsi="Cambria Math"/>
                     </w:rPr>
                     <m:t>(</m:t>
                   </m:r>
@@ -4482,7 +4563,7 @@
                 <m:sup>
                   <m:r>
                     <w:rPr>
-                      <w:rFonts w:ascii="Cambria Math" w:hAnsi="Cambria Math" w:eastAsiaTheme="minorEastAsia"/>
+                      <w:rFonts w:ascii="Cambria Math" w:eastAsiaTheme="minorEastAsia" w:hAnsi="Cambria Math"/>
                     </w:rPr>
                     <m:t>2</m:t>
                   </m:r>
@@ -4492,7 +4573,7 @@
           </m:rad>
           <m:r>
             <w:rPr>
-              <w:rFonts w:ascii="Cambria Math" w:hAnsi="Cambria Math" w:eastAsiaTheme="minorEastAsia"/>
+              <w:rFonts w:ascii="Cambria Math" w:eastAsiaTheme="minorEastAsia" w:hAnsi="Cambria Math"/>
             </w:rPr>
             <m:t xml:space="preserve"> </m:t>
           </m:r>
@@ -4921,7 +5002,7 @@
           </m:sSub>
           <m:r>
             <w:rPr>
-              <w:rFonts w:ascii="Cambria Math" w:hAnsi="Cambria Math" w:eastAsiaTheme="minorEastAsia"/>
+              <w:rFonts w:ascii="Cambria Math" w:eastAsiaTheme="minorEastAsia" w:hAnsi="Cambria Math"/>
             </w:rPr>
             <m:t>=0.0013s</m:t>
           </m:r>
@@ -4971,7 +5052,7 @@
           </m:sSub>
           <m:r>
             <w:rPr>
-              <w:rFonts w:ascii="Cambria Math" w:hAnsi="Cambria Math" w:eastAsiaTheme="minorEastAsia"/>
+              <w:rFonts w:ascii="Cambria Math" w:eastAsiaTheme="minorEastAsia" w:hAnsi="Cambria Math"/>
             </w:rPr>
             <m:t>=0.0003s</m:t>
           </m:r>
@@ -5021,7 +5102,7 @@
           </m:sSub>
           <m:r>
             <w:rPr>
-              <w:rFonts w:ascii="Cambria Math" w:hAnsi="Cambria Math" w:eastAsiaTheme="minorEastAsia"/>
+              <w:rFonts w:ascii="Cambria Math" w:eastAsiaTheme="minorEastAsia" w:hAnsi="Cambria Math"/>
             </w:rPr>
             <m:t>=0.0001s</m:t>
           </m:r>
@@ -5071,7 +5152,7 @@
           </m:sSub>
           <m:r>
             <w:rPr>
-              <w:rFonts w:ascii="Cambria Math" w:hAnsi="Cambria Math" w:eastAsiaTheme="minorEastAsia"/>
+              <w:rFonts w:ascii="Cambria Math" w:eastAsiaTheme="minorEastAsia" w:hAnsi="Cambria Math"/>
             </w:rPr>
             <m:t>=0.0001s</m:t>
           </m:r>
@@ -5124,7 +5205,7 @@
           </m:sSub>
           <m:r>
             <w:rPr>
-              <w:rFonts w:ascii="Cambria Math" w:hAnsi="Cambria Math" w:eastAsiaTheme="minorEastAsia"/>
+              <w:rFonts w:ascii="Cambria Math" w:eastAsiaTheme="minorEastAsia" w:hAnsi="Cambria Math"/>
             </w:rPr>
             <m:t>=0.0001s</m:t>
           </m:r>
@@ -5177,7 +5258,7 @@
           </m:sSub>
           <m:r>
             <w:rPr>
-              <w:rFonts w:ascii="Cambria Math" w:hAnsi="Cambria Math" w:eastAsiaTheme="minorEastAsia"/>
+              <w:rFonts w:ascii="Cambria Math" w:eastAsiaTheme="minorEastAsia" w:hAnsi="Cambria Math"/>
             </w:rPr>
             <m:t>=0.0001s</m:t>
           </m:r>
@@ -5227,7 +5308,7 @@
           </m:sSub>
           <m:r>
             <w:rPr>
-              <w:rFonts w:ascii="Cambria Math" w:hAnsi="Cambria Math" w:eastAsiaTheme="minorEastAsia"/>
+              <w:rFonts w:ascii="Cambria Math" w:eastAsiaTheme="minorEastAsia" w:hAnsi="Cambria Math"/>
             </w:rPr>
             <m:t>=0.0001s</m:t>
           </m:r>
@@ -5277,7 +5358,7 @@
           </m:sSub>
           <m:r>
             <w:rPr>
-              <w:rFonts w:ascii="Cambria Math" w:hAnsi="Cambria Math" w:eastAsiaTheme="minorEastAsia"/>
+              <w:rFonts w:ascii="Cambria Math" w:eastAsiaTheme="minorEastAsia" w:hAnsi="Cambria Math"/>
             </w:rPr>
             <m:t>=0.0001s</m:t>
           </m:r>
@@ -5327,7 +5408,7 @@
           </m:sSub>
           <m:r>
             <w:rPr>
-              <w:rFonts w:ascii="Cambria Math" w:hAnsi="Cambria Math" w:eastAsiaTheme="minorEastAsia"/>
+              <w:rFonts w:ascii="Cambria Math" w:eastAsiaTheme="minorEastAsia" w:hAnsi="Cambria Math"/>
             </w:rPr>
             <m:t>=0.0001s</m:t>
           </m:r>
@@ -5380,7 +5461,7 @@
           </m:sSub>
           <m:r>
             <w:rPr>
-              <w:rFonts w:ascii="Cambria Math" w:hAnsi="Cambria Math" w:eastAsiaTheme="minorEastAsia"/>
+              <w:rFonts w:ascii="Cambria Math" w:eastAsiaTheme="minorEastAsia" w:hAnsi="Cambria Math"/>
             </w:rPr>
             <m:t>=0.0001s</m:t>
           </m:r>
@@ -5394,7 +5475,7 @@
         <w:adjustRightInd w:val="0"/>
         <w:spacing w:after="0" w:line="240" w:lineRule="auto"/>
         <w:rPr>
-          <w:rFonts w:asciiTheme="majorHAnsi" w:hAnsiTheme="majorHAnsi" w:eastAsiaTheme="majorEastAsia" w:cstheme="majorBidi"/>
+          <w:rFonts w:asciiTheme="majorHAnsi" w:eastAsiaTheme="majorEastAsia" w:hAnsiTheme="majorHAnsi" w:cstheme="majorBidi"/>
         </w:rPr>
       </w:pPr>
     </w:p>
@@ -5402,7 +5483,7 @@
       <w:pPr>
         <w:pStyle w:val="Ttulo3"/>
       </w:pPr>
-      <w:bookmarkStart w:name="_Toc111756842" w:id="9"/>
+      <w:bookmarkStart w:id="9" w:name="_Toc111843882"/>
       <w:r>
         <w:t>Velocidades:</w:t>
       </w:r>
@@ -5516,12 +5597,12 @@
         <w:adjustRightInd w:val="0"/>
         <w:spacing w:after="0" w:line="240" w:lineRule="auto"/>
         <w:rPr>
-          <w:rFonts w:asciiTheme="majorHAnsi" w:hAnsiTheme="majorHAnsi" w:eastAsiaTheme="majorEastAsia" w:cstheme="majorBidi"/>
-        </w:rPr>
-      </w:pPr>
-      <w:r>
-        <w:rPr>
-          <w:rFonts w:asciiTheme="majorHAnsi" w:hAnsiTheme="majorHAnsi" w:eastAsiaTheme="majorEastAsia" w:cstheme="majorBidi"/>
+          <w:rFonts w:asciiTheme="majorHAnsi" w:eastAsiaTheme="majorEastAsia" w:hAnsiTheme="majorHAnsi" w:cstheme="majorBidi"/>
+        </w:rPr>
+      </w:pPr>
+      <w:r>
+        <w:rPr>
+          <w:rFonts w:asciiTheme="majorHAnsi" w:eastAsiaTheme="majorEastAsia" w:hAnsiTheme="majorHAnsi" w:cstheme="majorBidi"/>
         </w:rPr>
         <w:t xml:space="preserve">Onde </w:t>
       </w:r>
@@ -5555,13 +5636,13 @@
       </m:oMath>
       <w:r>
         <w:rPr>
-          <w:rFonts w:asciiTheme="majorHAnsi" w:hAnsiTheme="majorHAnsi" w:eastAsiaTheme="majorEastAsia" w:cstheme="majorBidi"/>
+          <w:rFonts w:asciiTheme="majorHAnsi" w:eastAsiaTheme="majorEastAsia" w:hAnsiTheme="majorHAnsi" w:cstheme="majorBidi"/>
         </w:rPr>
         <w:t xml:space="preserve"> são as velocidades em cada medição, L é o </w:t>
       </w:r>
       <w:r>
         <w:rPr>
-          <w:rFonts w:asciiTheme="majorHAnsi" w:hAnsiTheme="majorHAnsi" w:eastAsiaTheme="majorEastAsia" w:cstheme="majorBidi"/>
+          <w:rFonts w:asciiTheme="majorHAnsi" w:eastAsiaTheme="majorEastAsia" w:hAnsiTheme="majorHAnsi" w:cstheme="majorBidi"/>
         </w:rPr>
         <w:t>comprimento da placa.</w:t>
       </w:r>
@@ -5573,7 +5654,7 @@
         <w:adjustRightInd w:val="0"/>
         <w:spacing w:after="0" w:line="240" w:lineRule="auto"/>
         <w:rPr>
-          <w:rFonts w:asciiTheme="majorHAnsi" w:hAnsiTheme="majorHAnsi" w:eastAsiaTheme="majorEastAsia" w:cstheme="majorBidi"/>
+          <w:rFonts w:asciiTheme="majorHAnsi" w:eastAsiaTheme="majorEastAsia" w:hAnsiTheme="majorHAnsi" w:cstheme="majorBidi"/>
         </w:rPr>
       </w:pPr>
     </w:p>
@@ -6007,7 +6088,7 @@
         <w:adjustRightInd w:val="0"/>
         <w:spacing w:after="0" w:line="240" w:lineRule="auto"/>
         <w:rPr>
-          <w:rFonts w:asciiTheme="majorHAnsi" w:hAnsiTheme="majorHAnsi" w:eastAsiaTheme="majorEastAsia" w:cstheme="majorBidi"/>
+          <w:rFonts w:asciiTheme="majorHAnsi" w:eastAsiaTheme="majorEastAsia" w:hAnsiTheme="majorHAnsi" w:cstheme="majorBidi"/>
         </w:rPr>
       </w:pPr>
       <m:oMathPara>
@@ -6054,7 +6135,7 @@
         <w:adjustRightInd w:val="0"/>
         <w:spacing w:after="0" w:line="240" w:lineRule="auto"/>
         <w:rPr>
-          <w:rFonts w:asciiTheme="majorHAnsi" w:hAnsiTheme="majorHAnsi" w:eastAsiaTheme="majorEastAsia" w:cstheme="majorBidi"/>
+          <w:rFonts w:asciiTheme="majorHAnsi" w:eastAsiaTheme="majorEastAsia" w:hAnsiTheme="majorHAnsi" w:cstheme="majorBidi"/>
         </w:rPr>
       </w:pPr>
     </w:p>
@@ -6062,7 +6143,7 @@
       <w:pPr>
         <w:pStyle w:val="Ttulo3"/>
       </w:pPr>
-      <w:bookmarkStart w:name="_Toc111756843" w:id="10"/>
+      <w:bookmarkStart w:id="10" w:name="_Toc111843883"/>
       <w:r>
         <w:t>Incerteza de Velocidades:</w:t>
       </w:r>
@@ -6111,7 +6192,7 @@
           </m:sSub>
           <m:r>
             <w:rPr>
-              <w:rFonts w:ascii="Cambria Math" w:hAnsi="Cambria Math" w:eastAsiaTheme="minorEastAsia"/>
+              <w:rFonts w:ascii="Cambria Math" w:eastAsiaTheme="minorEastAsia" w:hAnsi="Cambria Math"/>
             </w:rPr>
             <m:t>=v</m:t>
           </m:r>
@@ -6120,7 +6201,7 @@
               <m:degHide m:val="1"/>
               <m:ctrlPr>
                 <w:rPr>
-                  <w:rFonts w:ascii="Cambria Math" w:hAnsi="Cambria Math" w:eastAsiaTheme="minorEastAsia"/>
+                  <w:rFonts w:ascii="Cambria Math" w:eastAsiaTheme="minorEastAsia" w:hAnsi="Cambria Math"/>
                   <w:i/>
                 </w:rPr>
               </m:ctrlPr>
@@ -6131,7 +6212,7 @@
                 <m:dPr>
                   <m:ctrlPr>
                     <w:rPr>
-                      <w:rFonts w:ascii="Cambria Math" w:hAnsi="Cambria Math" w:eastAsiaTheme="minorEastAsia"/>
+                      <w:rFonts w:ascii="Cambria Math" w:eastAsiaTheme="minorEastAsia" w:hAnsi="Cambria Math"/>
                       <w:i/>
                     </w:rPr>
                   </m:ctrlPr>
@@ -6141,7 +6222,7 @@
                     <m:sSupPr>
                       <m:ctrlPr>
                         <w:rPr>
-                          <w:rFonts w:ascii="Cambria Math" w:hAnsi="Cambria Math" w:eastAsiaTheme="minorEastAsia"/>
+                          <w:rFonts w:ascii="Cambria Math" w:eastAsiaTheme="minorEastAsia" w:hAnsi="Cambria Math"/>
                           <w:i/>
                         </w:rPr>
                       </m:ctrlPr>
@@ -6151,7 +6232,7 @@
                         <m:fPr>
                           <m:ctrlPr>
                             <w:rPr>
-                              <w:rFonts w:ascii="Cambria Math" w:hAnsi="Cambria Math" w:eastAsiaTheme="minorEastAsia"/>
+                              <w:rFonts w:ascii="Cambria Math" w:eastAsiaTheme="minorEastAsia" w:hAnsi="Cambria Math"/>
                               <w:i/>
                             </w:rPr>
                           </m:ctrlPr>
@@ -6167,7 +6248,7 @@
                         <m:den>
                           <m:r>
                             <w:rPr>
-                              <w:rFonts w:ascii="Cambria Math" w:hAnsi="Cambria Math" w:eastAsiaTheme="minorEastAsia"/>
+                              <w:rFonts w:ascii="Cambria Math" w:eastAsiaTheme="minorEastAsia" w:hAnsi="Cambria Math"/>
                             </w:rPr>
                             <m:t>L</m:t>
                           </m:r>
@@ -6177,7 +6258,7 @@
                     <m:sup>
                       <m:r>
                         <w:rPr>
-                          <w:rFonts w:ascii="Cambria Math" w:hAnsi="Cambria Math" w:eastAsiaTheme="minorEastAsia"/>
+                          <w:rFonts w:ascii="Cambria Math" w:eastAsiaTheme="minorEastAsia" w:hAnsi="Cambria Math"/>
                         </w:rPr>
                         <m:t>2</m:t>
                       </m:r>
@@ -6187,7 +6268,7 @@
               </m:d>
               <m:r>
                 <w:rPr>
-                  <w:rFonts w:ascii="Cambria Math" w:hAnsi="Cambria Math" w:eastAsiaTheme="minorEastAsia"/>
+                  <w:rFonts w:ascii="Cambria Math" w:eastAsiaTheme="minorEastAsia" w:hAnsi="Cambria Math"/>
                 </w:rPr>
                 <m:t>+</m:t>
               </m:r>
@@ -6195,7 +6276,7 @@
                 <m:dPr>
                   <m:ctrlPr>
                     <w:rPr>
-                      <w:rFonts w:ascii="Cambria Math" w:hAnsi="Cambria Math" w:eastAsiaTheme="minorEastAsia"/>
+                      <w:rFonts w:ascii="Cambria Math" w:eastAsiaTheme="minorEastAsia" w:hAnsi="Cambria Math"/>
                       <w:i/>
                     </w:rPr>
                   </m:ctrlPr>
@@ -6205,7 +6286,7 @@
                     <m:sSupPr>
                       <m:ctrlPr>
                         <w:rPr>
-                          <w:rFonts w:ascii="Cambria Math" w:hAnsi="Cambria Math" w:eastAsiaTheme="minorEastAsia"/>
+                          <w:rFonts w:ascii="Cambria Math" w:eastAsiaTheme="minorEastAsia" w:hAnsi="Cambria Math"/>
                           <w:i/>
                         </w:rPr>
                       </m:ctrlPr>
@@ -6215,7 +6296,7 @@
                         <m:fPr>
                           <m:ctrlPr>
                             <w:rPr>
-                              <w:rFonts w:ascii="Cambria Math" w:hAnsi="Cambria Math" w:eastAsiaTheme="minorEastAsia"/>
+                              <w:rFonts w:ascii="Cambria Math" w:eastAsiaTheme="minorEastAsia" w:hAnsi="Cambria Math"/>
                               <w:i/>
                             </w:rPr>
                           </m:ctrlPr>
@@ -6231,7 +6312,7 @@
                         <m:den>
                           <m:r>
                             <w:rPr>
-                              <w:rFonts w:ascii="Cambria Math" w:hAnsi="Cambria Math" w:eastAsiaTheme="minorEastAsia"/>
+                              <w:rFonts w:ascii="Cambria Math" w:eastAsiaTheme="minorEastAsia" w:hAnsi="Cambria Math"/>
                             </w:rPr>
                             <m:t>&lt;t&gt;</m:t>
                           </m:r>
@@ -6241,7 +6322,7 @@
                     <m:sup>
                       <m:r>
                         <w:rPr>
-                          <w:rFonts w:ascii="Cambria Math" w:hAnsi="Cambria Math" w:eastAsiaTheme="minorEastAsia"/>
+                          <w:rFonts w:ascii="Cambria Math" w:eastAsiaTheme="minorEastAsia" w:hAnsi="Cambria Math"/>
                         </w:rPr>
                         <m:t>2</m:t>
                       </m:r>
@@ -6261,7 +6342,7 @@
         <w:adjustRightInd w:val="0"/>
         <w:spacing w:after="0" w:line="240" w:lineRule="auto"/>
         <w:rPr>
-          <w:rFonts w:asciiTheme="majorHAnsi" w:hAnsiTheme="majorHAnsi" w:eastAsiaTheme="majorEastAsia" w:cstheme="majorBidi"/>
+          <w:rFonts w:asciiTheme="majorHAnsi" w:eastAsiaTheme="majorEastAsia" w:hAnsiTheme="majorHAnsi" w:cstheme="majorBidi"/>
         </w:rPr>
       </w:pPr>
     </w:p>
@@ -6311,7 +6392,7 @@
           </m:sSub>
           <m:r>
             <w:rPr>
-              <w:rFonts w:ascii="Cambria Math" w:hAnsi="Cambria Math" w:eastAsiaTheme="minorEastAsia"/>
+              <w:rFonts w:ascii="Cambria Math" w:eastAsiaTheme="minorEastAsia" w:hAnsi="Cambria Math"/>
             </w:rPr>
             <m:t>=0,2857s</m:t>
           </m:r>
@@ -6364,7 +6445,7 @@
           </m:sSub>
           <m:r>
             <w:rPr>
-              <w:rFonts w:ascii="Cambria Math" w:hAnsi="Cambria Math" w:eastAsiaTheme="minorEastAsia"/>
+              <w:rFonts w:ascii="Cambria Math" w:eastAsiaTheme="minorEastAsia" w:hAnsi="Cambria Math"/>
             </w:rPr>
             <m:t>=0,2361s</m:t>
           </m:r>
@@ -6417,7 +6498,7 @@
           </m:sSub>
           <m:r>
             <w:rPr>
-              <w:rFonts w:ascii="Cambria Math" w:hAnsi="Cambria Math" w:eastAsiaTheme="minorEastAsia"/>
+              <w:rFonts w:ascii="Cambria Math" w:eastAsiaTheme="minorEastAsia" w:hAnsi="Cambria Math"/>
             </w:rPr>
             <m:t>=0,2554s</m:t>
           </m:r>
@@ -6470,7 +6551,7 @@
           </m:sSub>
           <m:r>
             <w:rPr>
-              <w:rFonts w:ascii="Cambria Math" w:hAnsi="Cambria Math" w:eastAsiaTheme="minorEastAsia"/>
+              <w:rFonts w:ascii="Cambria Math" w:eastAsiaTheme="minorEastAsia" w:hAnsi="Cambria Math"/>
             </w:rPr>
             <m:t>=0,2779s</m:t>
           </m:r>
@@ -6523,7 +6604,7 @@
           </m:sSub>
           <m:r>
             <w:rPr>
-              <w:rFonts w:ascii="Cambria Math" w:hAnsi="Cambria Math" w:eastAsiaTheme="minorEastAsia"/>
+              <w:rFonts w:ascii="Cambria Math" w:eastAsiaTheme="minorEastAsia" w:hAnsi="Cambria Math"/>
             </w:rPr>
             <m:t>=0,3006s</m:t>
           </m:r>
@@ -6576,7 +6657,7 @@
           </m:sSub>
           <m:r>
             <w:rPr>
-              <w:rFonts w:ascii="Cambria Math" w:hAnsi="Cambria Math" w:eastAsiaTheme="minorEastAsia"/>
+              <w:rFonts w:ascii="Cambria Math" w:eastAsiaTheme="minorEastAsia" w:hAnsi="Cambria Math"/>
             </w:rPr>
             <m:t>=0,3210s</m:t>
           </m:r>
@@ -6629,7 +6710,7 @@
           </m:sSub>
           <m:r>
             <w:rPr>
-              <w:rFonts w:ascii="Cambria Math" w:hAnsi="Cambria Math" w:eastAsiaTheme="minorEastAsia"/>
+              <w:rFonts w:ascii="Cambria Math" w:eastAsiaTheme="minorEastAsia" w:hAnsi="Cambria Math"/>
             </w:rPr>
             <m:t>=0,3392s</m:t>
           </m:r>
@@ -6682,7 +6763,7 @@
           </m:sSub>
           <m:r>
             <w:rPr>
-              <w:rFonts w:ascii="Cambria Math" w:hAnsi="Cambria Math" w:eastAsiaTheme="minorEastAsia"/>
+              <w:rFonts w:ascii="Cambria Math" w:eastAsiaTheme="minorEastAsia" w:hAnsi="Cambria Math"/>
             </w:rPr>
             <m:t>=0,3578s</m:t>
           </m:r>
@@ -6735,7 +6816,7 @@
           </m:sSub>
           <m:r>
             <w:rPr>
-              <w:rFonts w:ascii="Cambria Math" w:hAnsi="Cambria Math" w:eastAsiaTheme="minorEastAsia"/>
+              <w:rFonts w:ascii="Cambria Math" w:eastAsiaTheme="minorEastAsia" w:hAnsi="Cambria Math"/>
             </w:rPr>
             <m:t>=0,3748s</m:t>
           </m:r>
@@ -6788,7 +6869,7 @@
           </m:sSub>
           <m:r>
             <w:rPr>
-              <w:rFonts w:ascii="Cambria Math" w:hAnsi="Cambria Math" w:eastAsiaTheme="minorEastAsia"/>
+              <w:rFonts w:ascii="Cambria Math" w:eastAsiaTheme="minorEastAsia" w:hAnsi="Cambria Math"/>
             </w:rPr>
             <m:t>=0,3916s</m:t>
           </m:r>
@@ -6799,7 +6880,7 @@
       <w:pPr>
         <w:pStyle w:val="Ttulo3"/>
       </w:pPr>
-      <w:bookmarkStart w:name="_Toc111756844" w:id="11"/>
+      <w:bookmarkStart w:id="11" w:name="_Toc111843884"/>
       <w:r>
         <w:t>Velocidades Experimentais:</w:t>
       </w:r>
@@ -6896,7 +6977,7 @@
         <w:adjustRightInd w:val="0"/>
         <w:spacing w:after="0" w:line="240" w:lineRule="auto"/>
         <w:rPr>
-          <w:rFonts w:asciiTheme="majorHAnsi" w:hAnsiTheme="majorHAnsi" w:eastAsiaTheme="majorEastAsia" w:cstheme="majorBidi"/>
+          <w:rFonts w:asciiTheme="majorHAnsi" w:eastAsiaTheme="majorEastAsia" w:hAnsiTheme="majorHAnsi" w:cstheme="majorBidi"/>
         </w:rPr>
       </w:pPr>
     </w:p>
@@ -6962,13 +7043,13 @@
               </m:r>
               <m:r>
                 <w:rPr>
-                  <w:rFonts w:ascii="Cambria Math" w:hAnsi="Cambria Math" w:eastAsiaTheme="minorEastAsia"/>
+                  <w:rFonts w:ascii="Cambria Math" w:eastAsiaTheme="minorEastAsia" w:hAnsi="Cambria Math"/>
                 </w:rPr>
                 <m:t>,2857</m:t>
               </m:r>
               <m:ctrlPr>
                 <w:rPr>
-                  <w:rFonts w:ascii="Cambria Math" w:hAnsi="Cambria Math" w:eastAsiaTheme="minorEastAsia"/>
+                  <w:rFonts w:ascii="Cambria Math" w:eastAsiaTheme="minorEastAsia" w:hAnsi="Cambria Math"/>
                   <w:i/>
                 </w:rPr>
               </m:ctrlPr>
@@ -6976,7 +7057,7 @@
           </m:d>
           <m:r>
             <w:rPr>
-              <w:rFonts w:ascii="Cambria Math" w:hAnsi="Cambria Math" w:eastAsiaTheme="minorEastAsia"/>
+              <w:rFonts w:ascii="Cambria Math" w:eastAsiaTheme="minorEastAsia" w:hAnsi="Cambria Math"/>
             </w:rPr>
             <m:t>cm/s</m:t>
           </m:r>
@@ -7045,13 +7126,13 @@
               </m:r>
               <m:r>
                 <w:rPr>
-                  <w:rFonts w:ascii="Cambria Math" w:hAnsi="Cambria Math" w:eastAsiaTheme="minorEastAsia"/>
+                  <w:rFonts w:ascii="Cambria Math" w:eastAsiaTheme="minorEastAsia" w:hAnsi="Cambria Math"/>
                 </w:rPr>
                 <m:t>0,2361</m:t>
               </m:r>
               <m:ctrlPr>
                 <w:rPr>
-                  <w:rFonts w:ascii="Cambria Math" w:hAnsi="Cambria Math" w:eastAsiaTheme="minorEastAsia"/>
+                  <w:rFonts w:ascii="Cambria Math" w:eastAsiaTheme="minorEastAsia" w:hAnsi="Cambria Math"/>
                   <w:i/>
                 </w:rPr>
               </m:ctrlPr>
@@ -7059,7 +7140,7 @@
           </m:d>
           <m:r>
             <w:rPr>
-              <w:rFonts w:ascii="Cambria Math" w:hAnsi="Cambria Math" w:eastAsiaTheme="minorEastAsia"/>
+              <w:rFonts w:ascii="Cambria Math" w:eastAsiaTheme="minorEastAsia" w:hAnsi="Cambria Math"/>
             </w:rPr>
             <m:t>cm/s</m:t>
           </m:r>
@@ -7128,13 +7209,13 @@
               </m:r>
               <m:r>
                 <w:rPr>
-                  <w:rFonts w:ascii="Cambria Math" w:hAnsi="Cambria Math" w:eastAsiaTheme="minorEastAsia"/>
+                  <w:rFonts w:ascii="Cambria Math" w:eastAsiaTheme="minorEastAsia" w:hAnsi="Cambria Math"/>
                 </w:rPr>
                 <m:t>0,2554</m:t>
               </m:r>
               <m:ctrlPr>
                 <w:rPr>
-                  <w:rFonts w:ascii="Cambria Math" w:hAnsi="Cambria Math" w:eastAsiaTheme="minorEastAsia"/>
+                  <w:rFonts w:ascii="Cambria Math" w:eastAsiaTheme="minorEastAsia" w:hAnsi="Cambria Math"/>
                   <w:i/>
                 </w:rPr>
               </m:ctrlPr>
@@ -7142,7 +7223,7 @@
           </m:d>
           <m:r>
             <w:rPr>
-              <w:rFonts w:ascii="Cambria Math" w:hAnsi="Cambria Math" w:eastAsiaTheme="minorEastAsia"/>
+              <w:rFonts w:ascii="Cambria Math" w:eastAsiaTheme="minorEastAsia" w:hAnsi="Cambria Math"/>
             </w:rPr>
             <m:t>cm/s</m:t>
           </m:r>
@@ -7211,13 +7292,13 @@
               </m:r>
               <m:r>
                 <w:rPr>
-                  <w:rFonts w:ascii="Cambria Math" w:hAnsi="Cambria Math" w:eastAsiaTheme="minorEastAsia"/>
+                  <w:rFonts w:ascii="Cambria Math" w:eastAsiaTheme="minorEastAsia" w:hAnsi="Cambria Math"/>
                 </w:rPr>
                 <m:t>0,2779</m:t>
               </m:r>
               <m:ctrlPr>
                 <w:rPr>
-                  <w:rFonts w:ascii="Cambria Math" w:hAnsi="Cambria Math" w:eastAsiaTheme="minorEastAsia"/>
+                  <w:rFonts w:ascii="Cambria Math" w:eastAsiaTheme="minorEastAsia" w:hAnsi="Cambria Math"/>
                   <w:i/>
                 </w:rPr>
               </m:ctrlPr>
@@ -7225,7 +7306,7 @@
           </m:d>
           <m:r>
             <w:rPr>
-              <w:rFonts w:ascii="Cambria Math" w:hAnsi="Cambria Math" w:eastAsiaTheme="minorEastAsia"/>
+              <w:rFonts w:ascii="Cambria Math" w:eastAsiaTheme="minorEastAsia" w:hAnsi="Cambria Math"/>
             </w:rPr>
             <m:t>cm/s</m:t>
           </m:r>
@@ -7294,13 +7375,13 @@
               </m:r>
               <m:r>
                 <w:rPr>
-                  <w:rFonts w:ascii="Cambria Math" w:hAnsi="Cambria Math" w:eastAsiaTheme="minorEastAsia"/>
+                  <w:rFonts w:ascii="Cambria Math" w:eastAsiaTheme="minorEastAsia" w:hAnsi="Cambria Math"/>
                 </w:rPr>
                 <m:t>0,3006</m:t>
               </m:r>
               <m:ctrlPr>
                 <w:rPr>
-                  <w:rFonts w:ascii="Cambria Math" w:hAnsi="Cambria Math" w:eastAsiaTheme="minorEastAsia"/>
+                  <w:rFonts w:ascii="Cambria Math" w:eastAsiaTheme="minorEastAsia" w:hAnsi="Cambria Math"/>
                   <w:i/>
                 </w:rPr>
               </m:ctrlPr>
@@ -7308,7 +7389,7 @@
           </m:d>
           <m:r>
             <w:rPr>
-              <w:rFonts w:ascii="Cambria Math" w:hAnsi="Cambria Math" w:eastAsiaTheme="minorEastAsia"/>
+              <w:rFonts w:ascii="Cambria Math" w:eastAsiaTheme="minorEastAsia" w:hAnsi="Cambria Math"/>
             </w:rPr>
             <m:t>cm/s</m:t>
           </m:r>
@@ -7377,13 +7458,13 @@
               </m:r>
               <m:r>
                 <w:rPr>
-                  <w:rFonts w:ascii="Cambria Math" w:hAnsi="Cambria Math" w:eastAsiaTheme="minorEastAsia"/>
+                  <w:rFonts w:ascii="Cambria Math" w:eastAsiaTheme="minorEastAsia" w:hAnsi="Cambria Math"/>
                 </w:rPr>
                 <m:t>0,3210</m:t>
               </m:r>
               <m:ctrlPr>
                 <w:rPr>
-                  <w:rFonts w:ascii="Cambria Math" w:hAnsi="Cambria Math" w:eastAsiaTheme="minorEastAsia"/>
+                  <w:rFonts w:ascii="Cambria Math" w:eastAsiaTheme="minorEastAsia" w:hAnsi="Cambria Math"/>
                   <w:i/>
                 </w:rPr>
               </m:ctrlPr>
@@ -7391,7 +7472,7 @@
           </m:d>
           <m:r>
             <w:rPr>
-              <w:rFonts w:ascii="Cambria Math" w:hAnsi="Cambria Math" w:eastAsiaTheme="minorEastAsia"/>
+              <w:rFonts w:ascii="Cambria Math" w:eastAsiaTheme="minorEastAsia" w:hAnsi="Cambria Math"/>
             </w:rPr>
             <m:t>cm/s</m:t>
           </m:r>
@@ -7460,13 +7541,13 @@
               </m:r>
               <m:r>
                 <w:rPr>
-                  <w:rFonts w:ascii="Cambria Math" w:hAnsi="Cambria Math" w:eastAsiaTheme="minorEastAsia"/>
+                  <w:rFonts w:ascii="Cambria Math" w:eastAsiaTheme="minorEastAsia" w:hAnsi="Cambria Math"/>
                 </w:rPr>
                 <m:t>0,3392</m:t>
               </m:r>
               <m:ctrlPr>
                 <w:rPr>
-                  <w:rFonts w:ascii="Cambria Math" w:hAnsi="Cambria Math" w:eastAsiaTheme="minorEastAsia"/>
+                  <w:rFonts w:ascii="Cambria Math" w:eastAsiaTheme="minorEastAsia" w:hAnsi="Cambria Math"/>
                   <w:i/>
                 </w:rPr>
               </m:ctrlPr>
@@ -7474,7 +7555,7 @@
           </m:d>
           <m:r>
             <w:rPr>
-              <w:rFonts w:ascii="Cambria Math" w:hAnsi="Cambria Math" w:eastAsiaTheme="minorEastAsia"/>
+              <w:rFonts w:ascii="Cambria Math" w:eastAsiaTheme="minorEastAsia" w:hAnsi="Cambria Math"/>
             </w:rPr>
             <m:t>cm/s</m:t>
           </m:r>
@@ -7543,13 +7624,13 @@
               </m:r>
               <m:r>
                 <w:rPr>
-                  <w:rFonts w:ascii="Cambria Math" w:hAnsi="Cambria Math" w:eastAsiaTheme="minorEastAsia"/>
+                  <w:rFonts w:ascii="Cambria Math" w:eastAsiaTheme="minorEastAsia" w:hAnsi="Cambria Math"/>
                 </w:rPr>
                 <m:t>0,3578</m:t>
               </m:r>
               <m:ctrlPr>
                 <w:rPr>
-                  <w:rFonts w:ascii="Cambria Math" w:hAnsi="Cambria Math" w:eastAsiaTheme="minorEastAsia"/>
+                  <w:rFonts w:ascii="Cambria Math" w:eastAsiaTheme="minorEastAsia" w:hAnsi="Cambria Math"/>
                   <w:i/>
                 </w:rPr>
               </m:ctrlPr>
@@ -7557,7 +7638,7 @@
           </m:d>
           <m:r>
             <w:rPr>
-              <w:rFonts w:ascii="Cambria Math" w:hAnsi="Cambria Math" w:eastAsiaTheme="minorEastAsia"/>
+              <w:rFonts w:ascii="Cambria Math" w:eastAsiaTheme="minorEastAsia" w:hAnsi="Cambria Math"/>
             </w:rPr>
             <m:t>cm/s</m:t>
           </m:r>
@@ -7626,13 +7707,13 @@
               </m:r>
               <m:r>
                 <w:rPr>
-                  <w:rFonts w:ascii="Cambria Math" w:hAnsi="Cambria Math" w:eastAsiaTheme="minorEastAsia"/>
+                  <w:rFonts w:ascii="Cambria Math" w:eastAsiaTheme="minorEastAsia" w:hAnsi="Cambria Math"/>
                 </w:rPr>
                 <m:t>0,3748</m:t>
               </m:r>
               <m:ctrlPr>
                 <w:rPr>
-                  <w:rFonts w:ascii="Cambria Math" w:hAnsi="Cambria Math" w:eastAsiaTheme="minorEastAsia"/>
+                  <w:rFonts w:ascii="Cambria Math" w:eastAsiaTheme="minorEastAsia" w:hAnsi="Cambria Math"/>
                   <w:i/>
                 </w:rPr>
               </m:ctrlPr>
@@ -7640,7 +7721,7 @@
           </m:d>
           <m:r>
             <w:rPr>
-              <w:rFonts w:ascii="Cambria Math" w:hAnsi="Cambria Math" w:eastAsiaTheme="minorEastAsia"/>
+              <w:rFonts w:ascii="Cambria Math" w:eastAsiaTheme="minorEastAsia" w:hAnsi="Cambria Math"/>
             </w:rPr>
             <m:t>cm/s</m:t>
           </m:r>
@@ -7709,13 +7790,13 @@
               </m:r>
               <m:r>
                 <w:rPr>
-                  <w:rFonts w:ascii="Cambria Math" w:hAnsi="Cambria Math" w:eastAsiaTheme="minorEastAsia"/>
+                  <w:rFonts w:ascii="Cambria Math" w:eastAsiaTheme="minorEastAsia" w:hAnsi="Cambria Math"/>
                 </w:rPr>
                 <m:t>0,3916</m:t>
               </m:r>
               <m:ctrlPr>
                 <w:rPr>
-                  <w:rFonts w:ascii="Cambria Math" w:hAnsi="Cambria Math" w:eastAsiaTheme="minorEastAsia"/>
+                  <w:rFonts w:ascii="Cambria Math" w:eastAsiaTheme="minorEastAsia" w:hAnsi="Cambria Math"/>
                   <w:i/>
                 </w:rPr>
               </m:ctrlPr>
@@ -7723,7 +7804,7 @@
           </m:d>
           <m:r>
             <w:rPr>
-              <w:rFonts w:ascii="Cambria Math" w:hAnsi="Cambria Math" w:eastAsiaTheme="minorEastAsia"/>
+              <w:rFonts w:ascii="Cambria Math" w:eastAsiaTheme="minorEastAsia" w:hAnsi="Cambria Math"/>
             </w:rPr>
             <m:t>cm/s</m:t>
           </m:r>
@@ -7737,7 +7818,7 @@
         <w:adjustRightInd w:val="0"/>
         <w:spacing w:after="0" w:line="240" w:lineRule="auto"/>
         <w:rPr>
-          <w:rFonts w:asciiTheme="majorHAnsi" w:hAnsiTheme="majorHAnsi" w:eastAsiaTheme="majorEastAsia" w:cstheme="majorBidi"/>
+          <w:rFonts w:asciiTheme="majorHAnsi" w:eastAsiaTheme="majorEastAsia" w:hAnsiTheme="majorHAnsi" w:cstheme="majorBidi"/>
         </w:rPr>
       </w:pPr>
     </w:p>
@@ -7745,7 +7826,7 @@
       <w:pPr>
         <w:pStyle w:val="Ttulo3"/>
       </w:pPr>
-      <w:bookmarkStart w:name="_Toc111756845" w:id="12"/>
+      <w:bookmarkStart w:id="12" w:name="_Toc111843885"/>
       <w:r>
         <w:t>Acelerações</w:t>
       </w:r>
@@ -7909,7 +7990,7 @@
         <w:adjustRightInd w:val="0"/>
         <w:spacing w:after="0" w:line="240" w:lineRule="auto"/>
         <w:rPr>
-          <w:rFonts w:asciiTheme="majorHAnsi" w:hAnsiTheme="majorHAnsi" w:eastAsiaTheme="majorEastAsia" w:cstheme="majorBidi"/>
+          <w:rFonts w:asciiTheme="majorHAnsi" w:eastAsiaTheme="majorEastAsia" w:hAnsiTheme="majorHAnsi" w:cstheme="majorBidi"/>
         </w:rPr>
       </w:pPr>
       <m:oMathPara>
@@ -8387,7 +8468,7 @@
       <w:pPr>
         <w:pStyle w:val="Ttulo3"/>
       </w:pPr>
-      <w:bookmarkStart w:name="_Toc111756846" w:id="13"/>
+      <w:bookmarkStart w:id="13" w:name="_Toc111843886"/>
       <w:r>
         <w:t>Incertezas de Acelerações:</w:t>
       </w:r>
@@ -8439,7 +8520,7 @@
           </m:sSub>
           <m:r>
             <w:rPr>
-              <w:rFonts w:ascii="Cambria Math" w:hAnsi="Cambria Math" w:eastAsiaTheme="minorEastAsia"/>
+              <w:rFonts w:ascii="Cambria Math" w:eastAsiaTheme="minorEastAsia" w:hAnsi="Cambria Math"/>
             </w:rPr>
             <m:t>=</m:t>
           </m:r>
@@ -8697,7 +8778,7 @@
           </m:sSub>
           <m:r>
             <w:rPr>
-              <w:rFonts w:ascii="Cambria Math" w:hAnsi="Cambria Math" w:eastAsiaTheme="minorEastAsia"/>
+              <w:rFonts w:ascii="Cambria Math" w:eastAsiaTheme="minorEastAsia" w:hAnsi="Cambria Math"/>
             </w:rPr>
             <m:t>=0,01480 cm/s²</m:t>
           </m:r>
@@ -8750,7 +8831,7 @@
           </m:sSub>
           <m:r>
             <w:rPr>
-              <w:rFonts w:ascii="Cambria Math" w:hAnsi="Cambria Math" w:eastAsiaTheme="minorEastAsia"/>
+              <w:rFonts w:ascii="Cambria Math" w:eastAsiaTheme="minorEastAsia" w:hAnsi="Cambria Math"/>
             </w:rPr>
             <m:t>=0,01070 cm/s²</m:t>
           </m:r>
@@ -8803,7 +8884,7 @@
           </m:sSub>
           <m:r>
             <w:rPr>
-              <w:rFonts w:ascii="Cambria Math" w:hAnsi="Cambria Math" w:eastAsiaTheme="minorEastAsia"/>
+              <w:rFonts w:ascii="Cambria Math" w:eastAsiaTheme="minorEastAsia" w:hAnsi="Cambria Math"/>
             </w:rPr>
             <m:t>=0,01020 cm/s²</m:t>
           </m:r>
@@ -8856,7 +8937,7 @@
           </m:sSub>
           <m:r>
             <w:rPr>
-              <w:rFonts w:ascii="Cambria Math" w:hAnsi="Cambria Math" w:eastAsiaTheme="minorEastAsia"/>
+              <w:rFonts w:ascii="Cambria Math" w:eastAsiaTheme="minorEastAsia" w:hAnsi="Cambria Math"/>
             </w:rPr>
             <m:t>=0,01010 cm/s²</m:t>
           </m:r>
@@ -8909,7 +8990,7 @@
           </m:sSub>
           <m:r>
             <w:rPr>
-              <w:rFonts w:ascii="Cambria Math" w:hAnsi="Cambria Math" w:eastAsiaTheme="minorEastAsia"/>
+              <w:rFonts w:ascii="Cambria Math" w:eastAsiaTheme="minorEastAsia" w:hAnsi="Cambria Math"/>
             </w:rPr>
             <m:t>=0,01010 cm/s²</m:t>
           </m:r>
@@ -8962,7 +9043,7 @@
           </m:sSub>
           <m:r>
             <w:rPr>
-              <w:rFonts w:ascii="Cambria Math" w:hAnsi="Cambria Math" w:eastAsiaTheme="minorEastAsia"/>
+              <w:rFonts w:ascii="Cambria Math" w:eastAsiaTheme="minorEastAsia" w:hAnsi="Cambria Math"/>
             </w:rPr>
             <m:t>=0,01008 cm/s²</m:t>
           </m:r>
@@ -9015,7 +9096,7 @@
           </m:sSub>
           <m:r>
             <w:rPr>
-              <w:rFonts w:ascii="Cambria Math" w:hAnsi="Cambria Math" w:eastAsiaTheme="minorEastAsia"/>
+              <w:rFonts w:ascii="Cambria Math" w:eastAsiaTheme="minorEastAsia" w:hAnsi="Cambria Math"/>
             </w:rPr>
             <m:t>=0,01006 cm/s²</m:t>
           </m:r>
@@ -9068,7 +9149,7 @@
           </m:sSub>
           <m:r>
             <w:rPr>
-              <w:rFonts w:ascii="Cambria Math" w:hAnsi="Cambria Math" w:eastAsiaTheme="minorEastAsia"/>
+              <w:rFonts w:ascii="Cambria Math" w:eastAsiaTheme="minorEastAsia" w:hAnsi="Cambria Math"/>
             </w:rPr>
             <m:t>=0,01005 cm/s²</m:t>
           </m:r>
@@ -9121,7 +9202,7 @@
           </m:sSub>
           <m:r>
             <w:rPr>
-              <w:rFonts w:ascii="Cambria Math" w:hAnsi="Cambria Math" w:eastAsiaTheme="minorEastAsia"/>
+              <w:rFonts w:ascii="Cambria Math" w:eastAsiaTheme="minorEastAsia" w:hAnsi="Cambria Math"/>
             </w:rPr>
             <m:t>=0,01004cm/s²</m:t>
           </m:r>
@@ -9174,7 +9255,7 @@
           </m:sSub>
           <m:r>
             <w:rPr>
-              <w:rFonts w:ascii="Cambria Math" w:hAnsi="Cambria Math" w:eastAsiaTheme="minorEastAsia"/>
+              <w:rFonts w:ascii="Cambria Math" w:eastAsiaTheme="minorEastAsia" w:hAnsi="Cambria Math"/>
             </w:rPr>
             <m:t>=0,01003 cm/s²</m:t>
           </m:r>
@@ -9196,7 +9277,7 @@
       <w:pPr>
         <w:pStyle w:val="Ttulo3"/>
       </w:pPr>
-      <w:bookmarkStart w:name="_Toc111756847" w:id="14"/>
+      <w:bookmarkStart w:id="14" w:name="_Toc111843887"/>
       <w:r>
         <w:t>Aceleração Média:</w:t>
       </w:r>
@@ -9209,7 +9290,7 @@
         <w:adjustRightInd w:val="0"/>
         <w:spacing w:after="0" w:line="240" w:lineRule="auto"/>
         <w:rPr>
-          <w:rFonts w:asciiTheme="majorHAnsi" w:hAnsiTheme="majorHAnsi" w:eastAsiaTheme="majorEastAsia" w:cstheme="majorBidi"/>
+          <w:rFonts w:asciiTheme="majorHAnsi" w:eastAsiaTheme="majorEastAsia" w:hAnsiTheme="majorHAnsi" w:cstheme="majorBidi"/>
         </w:rPr>
       </w:pPr>
       <m:oMathPara>
@@ -9306,7 +9387,7 @@
         <w:adjustRightInd w:val="0"/>
         <w:spacing w:after="0" w:line="240" w:lineRule="auto"/>
         <w:rPr>
-          <w:rFonts w:asciiTheme="majorHAnsi" w:hAnsiTheme="majorHAnsi" w:eastAsiaTheme="majorEastAsia" w:cstheme="majorBidi"/>
+          <w:rFonts w:asciiTheme="majorHAnsi" w:eastAsiaTheme="majorEastAsia" w:hAnsiTheme="majorHAnsi" w:cstheme="majorBidi"/>
         </w:rPr>
       </w:pPr>
     </w:p>
@@ -9330,7 +9411,7 @@
       <m:oMath>
         <m:r>
           <w:rPr>
-            <w:rFonts w:ascii="Cambria Math" w:hAnsi="Cambria Math" w:eastAsiaTheme="minorEastAsia"/>
+            <w:rFonts w:ascii="Cambria Math" w:eastAsiaTheme="minorEastAsia" w:hAnsi="Cambria Math"/>
           </w:rPr>
           <m:t xml:space="preserve"> </m:t>
         </m:r>
@@ -9358,7 +9439,7 @@
       <w:pPr>
         <w:pStyle w:val="Ttulo3"/>
       </w:pPr>
-      <w:bookmarkStart w:name="_Toc111756848" w:id="15"/>
+      <w:bookmarkStart w:id="15" w:name="_Toc111843888"/>
       <w:r>
         <w:t>Incerteza da Aceleração Média:</w:t>
       </w:r>
@@ -9608,7 +9689,7 @@
           </m:r>
           <m:r>
             <w:rPr>
-              <w:rFonts w:ascii="Cambria Math" w:hAnsi="Cambria Math" w:eastAsiaTheme="minorEastAsia"/>
+              <w:rFonts w:ascii="Cambria Math" w:eastAsiaTheme="minorEastAsia" w:hAnsi="Cambria Math"/>
             </w:rPr>
             <m:t>&gt; =0,0747 cm/s²</m:t>
           </m:r>
@@ -9630,7 +9711,7 @@
       <w:pPr>
         <w:pStyle w:val="Ttulo3"/>
       </w:pPr>
-      <w:bookmarkStart w:name="_Toc111756849" w:id="16"/>
+      <w:bookmarkStart w:id="16" w:name="_Toc111843889"/>
       <w:r>
         <w:t>Aceleração Experimental:</w:t>
       </w:r>
@@ -9652,7 +9733,7 @@
             <m:sSubPr>
               <m:ctrlPr>
                 <w:rPr>
-                  <w:rFonts w:ascii="Cambria Math" w:hAnsi="Cambria Math" w:eastAsiaTheme="minorEastAsia"/>
+                  <w:rFonts w:ascii="Cambria Math" w:eastAsiaTheme="minorEastAsia" w:hAnsi="Cambria Math"/>
                   <w:i/>
                 </w:rPr>
               </m:ctrlPr>
@@ -9660,7 +9741,7 @@
             <m:e>
               <m:r>
                 <w:rPr>
-                  <w:rFonts w:ascii="Cambria Math" w:hAnsi="Cambria Math" w:eastAsiaTheme="minorEastAsia"/>
+                  <w:rFonts w:ascii="Cambria Math" w:eastAsiaTheme="minorEastAsia" w:hAnsi="Cambria Math"/>
                 </w:rPr>
                 <m:t>a</m:t>
               </m:r>
@@ -9668,7 +9749,7 @@
             <m:sub>
               <m:r>
                 <w:rPr>
-                  <w:rFonts w:ascii="Cambria Math" w:hAnsi="Cambria Math" w:eastAsiaTheme="minorEastAsia"/>
+                  <w:rFonts w:ascii="Cambria Math" w:eastAsiaTheme="minorEastAsia" w:hAnsi="Cambria Math"/>
                 </w:rPr>
                 <m:t>exp</m:t>
               </m:r>
@@ -9676,7 +9757,7 @@
           </m:sSub>
           <m:r>
             <w:rPr>
-              <w:rFonts w:ascii="Cambria Math" w:hAnsi="Cambria Math" w:eastAsiaTheme="minorEastAsia"/>
+              <w:rFonts w:ascii="Cambria Math" w:eastAsiaTheme="minorEastAsia" w:hAnsi="Cambria Math"/>
             </w:rPr>
             <m:t xml:space="preserve"> =(&lt;a&gt;±σa)</m:t>
           </m:r>
@@ -9690,7 +9771,7 @@
         <w:adjustRightInd w:val="0"/>
         <w:spacing w:after="0" w:line="240" w:lineRule="auto"/>
         <w:rPr>
-          <w:rFonts w:asciiTheme="majorHAnsi" w:hAnsiTheme="majorHAnsi" w:eastAsiaTheme="majorEastAsia" w:cstheme="majorBidi"/>
+          <w:rFonts w:asciiTheme="majorHAnsi" w:eastAsiaTheme="majorEastAsia" w:hAnsiTheme="majorHAnsi" w:cstheme="majorBidi"/>
         </w:rPr>
       </w:pPr>
     </w:p>
@@ -9740,7 +9821,7 @@
           </m:r>
           <m:r>
             <w:rPr>
-              <w:rFonts w:ascii="Cambria Math" w:hAnsi="Cambria Math" w:eastAsiaTheme="minorEastAsia"/>
+              <w:rFonts w:ascii="Cambria Math" w:eastAsiaTheme="minorEastAsia" w:hAnsi="Cambria Math"/>
             </w:rPr>
             <m:t>0,0747)cm/s²</m:t>
           </m:r>
@@ -9754,7 +9835,7 @@
         <w:adjustRightInd w:val="0"/>
         <w:spacing w:after="0" w:line="240" w:lineRule="auto"/>
         <w:rPr>
-          <w:rFonts w:asciiTheme="majorHAnsi" w:hAnsiTheme="majorHAnsi" w:eastAsiaTheme="majorEastAsia" w:cstheme="majorBidi"/>
+          <w:rFonts w:asciiTheme="majorHAnsi" w:eastAsiaTheme="majorEastAsia" w:hAnsiTheme="majorHAnsi" w:cstheme="majorBidi"/>
         </w:rPr>
       </w:pPr>
     </w:p>
@@ -9762,7 +9843,7 @@
       <w:pPr>
         <w:pStyle w:val="Ttulo3"/>
       </w:pPr>
-      <w:bookmarkStart w:name="_Toc111756850" w:id="17"/>
+      <w:bookmarkStart w:id="17" w:name="_Toc111843890"/>
       <w:r>
         <w:t>Média da aceleração da gravidade:</w:t>
       </w:r>
@@ -9794,7 +9875,7 @@
           </m:r>
           <m:r>
             <w:rPr>
-              <w:rFonts w:ascii="Cambria Math" w:hAnsi="Cambria Math" w:eastAsiaTheme="minorEastAsia"/>
+              <w:rFonts w:ascii="Cambria Math" w:eastAsiaTheme="minorEastAsia" w:hAnsi="Cambria Math"/>
             </w:rPr>
             <m:t xml:space="preserve"> =g.senθ</m:t>
           </m:r>
@@ -9816,7 +9897,7 @@
         <w:adjustRightInd w:val="0"/>
         <w:spacing w:after="0" w:line="240" w:lineRule="auto"/>
         <w:rPr>
-          <w:rFonts w:asciiTheme="majorHAnsi" w:hAnsiTheme="majorHAnsi" w:eastAsiaTheme="majorEastAsia" w:cstheme="majorBidi"/>
+          <w:rFonts w:asciiTheme="majorHAnsi" w:eastAsiaTheme="majorEastAsia" w:hAnsiTheme="majorHAnsi" w:cstheme="majorBidi"/>
         </w:rPr>
       </w:pPr>
       <m:oMathPara>
@@ -9829,7 +9910,7 @@
           </m:r>
           <m:r>
             <w:rPr>
-              <w:rFonts w:ascii="Cambria Math" w:hAnsi="Cambria Math" w:eastAsiaTheme="minorEastAsia"/>
+              <w:rFonts w:ascii="Cambria Math" w:eastAsiaTheme="minorEastAsia" w:hAnsi="Cambria Math"/>
             </w:rPr>
             <m:t xml:space="preserve"> =</m:t>
           </m:r>
@@ -9837,7 +9918,7 @@
             <m:fPr>
               <m:ctrlPr>
                 <w:rPr>
-                  <w:rFonts w:ascii="Cambria Math" w:hAnsi="Cambria Math" w:eastAsiaTheme="minorEastAsia"/>
+                  <w:rFonts w:ascii="Cambria Math" w:eastAsiaTheme="minorEastAsia" w:hAnsi="Cambria Math"/>
                   <w:i/>
                 </w:rPr>
               </m:ctrlPr>
@@ -9845,7 +9926,7 @@
             <m:num>
               <m:r>
                 <w:rPr>
-                  <w:rFonts w:ascii="Cambria Math" w:hAnsi="Cambria Math" w:eastAsiaTheme="minorEastAsia"/>
+                  <w:rFonts w:ascii="Cambria Math" w:eastAsiaTheme="minorEastAsia" w:hAnsi="Cambria Math"/>
                 </w:rPr>
                 <m:t>&lt;a&gt;</m:t>
               </m:r>
@@ -9853,7 +9934,7 @@
             <m:den>
               <m:r>
                 <w:rPr>
-                  <w:rFonts w:ascii="Cambria Math" w:hAnsi="Cambria Math" w:eastAsiaTheme="minorEastAsia"/>
+                  <w:rFonts w:ascii="Cambria Math" w:eastAsiaTheme="minorEastAsia" w:hAnsi="Cambria Math"/>
                 </w:rPr>
                 <m:t>senθ</m:t>
               </m:r>
@@ -9869,25 +9950,25 @@
         <w:adjustRightInd w:val="0"/>
         <w:spacing w:after="0" w:line="240" w:lineRule="auto"/>
         <w:rPr>
-          <w:rFonts w:asciiTheme="majorHAnsi" w:hAnsiTheme="majorHAnsi" w:eastAsiaTheme="majorEastAsia" w:cstheme="majorBidi"/>
-        </w:rPr>
-      </w:pPr>
-    </w:p>
-    <w:p>
-      <w:pPr>
-        <w:autoSpaceDE w:val="0"/>
-        <w:autoSpaceDN w:val="0"/>
-        <w:adjustRightInd w:val="0"/>
-        <w:spacing w:after="0" w:line="240" w:lineRule="auto"/>
-        <w:rPr>
-          <w:rFonts w:asciiTheme="majorHAnsi" w:hAnsiTheme="majorHAnsi" w:eastAsiaTheme="majorEastAsia" w:cstheme="majorBidi"/>
+          <w:rFonts w:asciiTheme="majorHAnsi" w:eastAsiaTheme="majorEastAsia" w:hAnsiTheme="majorHAnsi" w:cstheme="majorBidi"/>
+        </w:rPr>
+      </w:pPr>
+    </w:p>
+    <w:p>
+      <w:pPr>
+        <w:autoSpaceDE w:val="0"/>
+        <w:autoSpaceDN w:val="0"/>
+        <w:adjustRightInd w:val="0"/>
+        <w:spacing w:after="0" w:line="240" w:lineRule="auto"/>
+        <w:rPr>
+          <w:rFonts w:asciiTheme="majorHAnsi" w:eastAsiaTheme="majorEastAsia" w:hAnsiTheme="majorHAnsi" w:cstheme="majorBidi"/>
         </w:rPr>
       </w:pPr>
       <m:oMathPara>
         <m:oMath>
           <m:r>
             <w:rPr>
-              <w:rFonts w:ascii="Cambria Math" w:hAnsi="Cambria Math" w:eastAsiaTheme="minorEastAsia"/>
+              <w:rFonts w:ascii="Cambria Math" w:eastAsiaTheme="minorEastAsia" w:hAnsi="Cambria Math"/>
             </w:rPr>
             <m:t xml:space="preserve">senθ= </m:t>
           </m:r>
@@ -9895,7 +9976,7 @@
             <m:fPr>
               <m:ctrlPr>
                 <w:rPr>
-                  <w:rFonts w:ascii="Cambria Math" w:hAnsi="Cambria Math" w:eastAsiaTheme="minorEastAsia"/>
+                  <w:rFonts w:ascii="Cambria Math" w:eastAsiaTheme="minorEastAsia" w:hAnsi="Cambria Math"/>
                   <w:i/>
                 </w:rPr>
               </m:ctrlPr>
@@ -9903,7 +9984,7 @@
             <m:num>
               <m:r>
                 <w:rPr>
-                  <w:rFonts w:ascii="Cambria Math" w:hAnsi="Cambria Math" w:eastAsiaTheme="minorEastAsia"/>
+                  <w:rFonts w:ascii="Cambria Math" w:eastAsiaTheme="minorEastAsia" w:hAnsi="Cambria Math"/>
                 </w:rPr>
                 <m:t>h</m:t>
               </m:r>
@@ -9911,7 +9992,7 @@
             <m:den>
               <m:r>
                 <w:rPr>
-                  <w:rFonts w:ascii="Cambria Math" w:hAnsi="Cambria Math" w:eastAsiaTheme="minorEastAsia"/>
+                  <w:rFonts w:ascii="Cambria Math" w:eastAsiaTheme="minorEastAsia" w:hAnsi="Cambria Math"/>
                 </w:rPr>
                 <m:t>D</m:t>
               </m:r>
@@ -9927,25 +10008,25 @@
         <w:adjustRightInd w:val="0"/>
         <w:spacing w:after="0" w:line="240" w:lineRule="auto"/>
         <w:rPr>
-          <w:rFonts w:asciiTheme="majorHAnsi" w:hAnsiTheme="majorHAnsi" w:eastAsiaTheme="majorEastAsia" w:cstheme="majorBidi"/>
-        </w:rPr>
-      </w:pPr>
-    </w:p>
-    <w:p>
-      <w:pPr>
-        <w:autoSpaceDE w:val="0"/>
-        <w:autoSpaceDN w:val="0"/>
-        <w:adjustRightInd w:val="0"/>
-        <w:spacing w:after="0" w:line="240" w:lineRule="auto"/>
-        <w:rPr>
-          <w:rFonts w:asciiTheme="majorHAnsi" w:hAnsiTheme="majorHAnsi" w:eastAsiaTheme="majorEastAsia" w:cstheme="majorBidi"/>
+          <w:rFonts w:asciiTheme="majorHAnsi" w:eastAsiaTheme="majorEastAsia" w:hAnsiTheme="majorHAnsi" w:cstheme="majorBidi"/>
+        </w:rPr>
+      </w:pPr>
+    </w:p>
+    <w:p>
+      <w:pPr>
+        <w:autoSpaceDE w:val="0"/>
+        <w:autoSpaceDN w:val="0"/>
+        <w:adjustRightInd w:val="0"/>
+        <w:spacing w:after="0" w:line="240" w:lineRule="auto"/>
+        <w:rPr>
+          <w:rFonts w:asciiTheme="majorHAnsi" w:eastAsiaTheme="majorEastAsia" w:hAnsiTheme="majorHAnsi" w:cstheme="majorBidi"/>
         </w:rPr>
       </w:pPr>
       <m:oMathPara>
         <m:oMath>
           <m:r>
             <w:rPr>
-              <w:rFonts w:ascii="Cambria Math" w:hAnsi="Cambria Math" w:eastAsiaTheme="minorEastAsia"/>
+              <w:rFonts w:ascii="Cambria Math" w:eastAsiaTheme="minorEastAsia" w:hAnsi="Cambria Math"/>
             </w:rPr>
             <w:lastRenderedPageBreak/>
             <m:t xml:space="preserve">g= </m:t>
@@ -9979,7 +10060,7 @@
       <m:oMath>
         <m:r>
           <w:rPr>
-            <w:rFonts w:ascii="Cambria Math" w:hAnsi="Cambria Math" w:eastAsiaTheme="minorEastAsia"/>
+            <w:rFonts w:ascii="Cambria Math" w:eastAsiaTheme="minorEastAsia" w:hAnsi="Cambria Math"/>
           </w:rPr>
           <m:t>&lt;</m:t>
         </m:r>
@@ -9995,7 +10076,7 @@
       <w:pPr>
         <w:pStyle w:val="Ttulo3"/>
       </w:pPr>
-      <w:bookmarkStart w:name="_Toc111756851" w:id="18"/>
+      <w:bookmarkStart w:id="18" w:name="_Toc111843891"/>
       <w:r>
         <w:t>Incerteza da Média da aceleração da gravidade:</w:t>
       </w:r>
@@ -10008,7 +10089,7 @@
         <w:adjustRightInd w:val="0"/>
         <w:spacing w:after="0" w:line="240" w:lineRule="auto"/>
         <w:rPr>
-          <w:rFonts w:asciiTheme="majorHAnsi" w:hAnsiTheme="majorHAnsi" w:eastAsiaTheme="majorEastAsia" w:cstheme="majorBidi"/>
+          <w:rFonts w:asciiTheme="majorHAnsi" w:eastAsiaTheme="majorEastAsia" w:hAnsiTheme="majorHAnsi" w:cstheme="majorBidi"/>
         </w:rPr>
       </w:pPr>
       <m:oMathPara>
@@ -10021,7 +10102,7 @@
           </m:r>
           <m:r>
             <w:rPr>
-              <w:rFonts w:ascii="Cambria Math" w:hAnsi="Cambria Math" w:eastAsiaTheme="minorEastAsia"/>
+              <w:rFonts w:ascii="Cambria Math" w:eastAsiaTheme="minorEastAsia" w:hAnsi="Cambria Math"/>
             </w:rPr>
             <m:t xml:space="preserve"> =</m:t>
           </m:r>
@@ -10029,7 +10110,7 @@
             <m:fPr>
               <m:ctrlPr>
                 <w:rPr>
-                  <w:rFonts w:ascii="Cambria Math" w:hAnsi="Cambria Math" w:eastAsiaTheme="minorEastAsia"/>
+                  <w:rFonts w:ascii="Cambria Math" w:eastAsiaTheme="minorEastAsia" w:hAnsi="Cambria Math"/>
                   <w:i/>
                 </w:rPr>
               </m:ctrlPr>
@@ -10037,7 +10118,7 @@
             <m:num>
               <m:r>
                 <w:rPr>
-                  <w:rFonts w:ascii="Cambria Math" w:hAnsi="Cambria Math" w:eastAsiaTheme="minorEastAsia"/>
+                  <w:rFonts w:ascii="Cambria Math" w:eastAsiaTheme="minorEastAsia" w:hAnsi="Cambria Math"/>
                 </w:rPr>
                 <m:t>σa</m:t>
               </m:r>
@@ -10045,7 +10126,7 @@
             <m:den>
               <m:r>
                 <w:rPr>
-                  <w:rFonts w:ascii="Cambria Math" w:hAnsi="Cambria Math" w:eastAsiaTheme="minorEastAsia"/>
+                  <w:rFonts w:ascii="Cambria Math" w:eastAsiaTheme="minorEastAsia" w:hAnsi="Cambria Math"/>
                 </w:rPr>
                 <m:t>senθ</m:t>
               </m:r>
@@ -10061,7 +10142,7 @@
         <w:adjustRightInd w:val="0"/>
         <w:spacing w:after="0" w:line="240" w:lineRule="auto"/>
         <w:rPr>
-          <w:rFonts w:asciiTheme="majorHAnsi" w:hAnsiTheme="majorHAnsi" w:eastAsiaTheme="majorEastAsia" w:cstheme="majorBidi"/>
+          <w:rFonts w:asciiTheme="majorHAnsi" w:eastAsiaTheme="majorEastAsia" w:hAnsiTheme="majorHAnsi" w:cstheme="majorBidi"/>
         </w:rPr>
       </w:pPr>
     </w:p>
@@ -10086,7 +10167,7 @@
           </m:r>
           <m:r>
             <w:rPr>
-              <w:rFonts w:ascii="Cambria Math" w:hAnsi="Cambria Math" w:eastAsiaTheme="minorEastAsia"/>
+              <w:rFonts w:ascii="Cambria Math" w:eastAsiaTheme="minorEastAsia" w:hAnsi="Cambria Math"/>
             </w:rPr>
             <m:t>&gt; =3,1125 cm/s²</m:t>
           </m:r>
@@ -10109,7 +10190,7 @@
           </m:r>
           <m:r>
             <w:rPr>
-              <w:rFonts w:ascii="Cambria Math" w:hAnsi="Cambria Math" w:eastAsiaTheme="minorEastAsia"/>
+              <w:rFonts w:ascii="Cambria Math" w:eastAsiaTheme="minorEastAsia" w:hAnsi="Cambria Math"/>
             </w:rPr>
             <m:t>&gt; =0,0311 m/s²</m:t>
           </m:r>
@@ -10120,7 +10201,7 @@
       <w:pPr>
         <w:pStyle w:val="Ttulo3"/>
       </w:pPr>
-      <w:bookmarkStart w:name="_Toc111756852" w:id="19"/>
+      <w:bookmarkStart w:id="19" w:name="_Toc111843892"/>
       <w:r>
         <w:t>Aceleração da Gravidade Experimental:</w:t>
       </w:r>
@@ -10138,7 +10219,7 @@
             <m:sSubPr>
               <m:ctrlPr>
                 <w:rPr>
-                  <w:rFonts w:ascii="Cambria Math" w:hAnsi="Cambria Math" w:eastAsiaTheme="minorEastAsia"/>
+                  <w:rFonts w:ascii="Cambria Math" w:eastAsiaTheme="minorEastAsia" w:hAnsi="Cambria Math"/>
                   <w:i/>
                 </w:rPr>
               </m:ctrlPr>
@@ -10146,7 +10227,7 @@
             <m:e>
               <m:r>
                 <w:rPr>
-                  <w:rFonts w:ascii="Cambria Math" w:hAnsi="Cambria Math" w:eastAsiaTheme="minorEastAsia"/>
+                  <w:rFonts w:ascii="Cambria Math" w:eastAsiaTheme="minorEastAsia" w:hAnsi="Cambria Math"/>
                 </w:rPr>
                 <m:t>g</m:t>
               </m:r>
@@ -10154,7 +10235,7 @@
             <m:sub>
               <m:r>
                 <w:rPr>
-                  <w:rFonts w:ascii="Cambria Math" w:hAnsi="Cambria Math" w:eastAsiaTheme="minorEastAsia"/>
+                  <w:rFonts w:ascii="Cambria Math" w:eastAsiaTheme="minorEastAsia" w:hAnsi="Cambria Math"/>
                 </w:rPr>
                 <m:t>exp</m:t>
               </m:r>
@@ -10162,7 +10243,7 @@
           </m:sSub>
           <m:r>
             <w:rPr>
-              <w:rFonts w:ascii="Cambria Math" w:hAnsi="Cambria Math" w:eastAsiaTheme="minorEastAsia"/>
+              <w:rFonts w:ascii="Cambria Math" w:eastAsiaTheme="minorEastAsia" w:hAnsi="Cambria Math"/>
             </w:rPr>
             <m:t xml:space="preserve"> (g ± σg)</m:t>
           </m:r>
@@ -10184,7 +10265,7 @@
         <m:oMath>
           <m:r>
             <w:rPr>
-              <w:rFonts w:ascii="Cambria Math" w:hAnsi="Cambria Math" w:eastAsiaTheme="minorEastAsia"/>
+              <w:rFonts w:ascii="Cambria Math" w:eastAsiaTheme="minorEastAsia" w:hAnsi="Cambria Math"/>
             </w:rPr>
             <m:t xml:space="preserve"> </m:t>
           </m:r>
@@ -10192,7 +10273,7 @@
             <m:sSubPr>
               <m:ctrlPr>
                 <w:rPr>
-                  <w:rFonts w:ascii="Cambria Math" w:hAnsi="Cambria Math" w:eastAsiaTheme="minorEastAsia"/>
+                  <w:rFonts w:ascii="Cambria Math" w:eastAsiaTheme="minorEastAsia" w:hAnsi="Cambria Math"/>
                   <w:i/>
                 </w:rPr>
               </m:ctrlPr>
@@ -10200,7 +10281,7 @@
             <m:e>
               <m:r>
                 <w:rPr>
-                  <w:rFonts w:ascii="Cambria Math" w:hAnsi="Cambria Math" w:eastAsiaTheme="minorEastAsia"/>
+                  <w:rFonts w:ascii="Cambria Math" w:eastAsiaTheme="minorEastAsia" w:hAnsi="Cambria Math"/>
                 </w:rPr>
                 <m:t>g</m:t>
               </m:r>
@@ -10208,7 +10289,7 @@
             <m:sub>
               <m:r>
                 <w:rPr>
-                  <w:rFonts w:ascii="Cambria Math" w:hAnsi="Cambria Math" w:eastAsiaTheme="minorEastAsia"/>
+                  <w:rFonts w:ascii="Cambria Math" w:eastAsiaTheme="minorEastAsia" w:hAnsi="Cambria Math"/>
                 </w:rPr>
                 <m:t>exp</m:t>
               </m:r>
@@ -10216,7 +10297,7 @@
           </m:sSub>
           <m:r>
             <w:rPr>
-              <w:rFonts w:ascii="Cambria Math" w:hAnsi="Cambria Math" w:eastAsiaTheme="minorEastAsia"/>
+              <w:rFonts w:ascii="Cambria Math" w:eastAsiaTheme="minorEastAsia" w:hAnsi="Cambria Math"/>
             </w:rPr>
             <m:t>=(</m:t>
           </m:r>
@@ -10228,7 +10309,7 @@
           </m:r>
           <m:r>
             <w:rPr>
-              <w:rFonts w:ascii="Cambria Math" w:hAnsi="Cambria Math" w:eastAsiaTheme="minorEastAsia"/>
+              <w:rFonts w:ascii="Cambria Math" w:eastAsiaTheme="minorEastAsia" w:hAnsi="Cambria Math"/>
             </w:rPr>
             <m:t xml:space="preserve"> ±3,1125 ) cm/s²</m:t>
           </m:r>
@@ -10252,7 +10333,7 @@
             <m:sSubPr>
               <m:ctrlPr>
                 <w:rPr>
-                  <w:rFonts w:ascii="Cambria Math" w:hAnsi="Cambria Math" w:eastAsiaTheme="minorEastAsia"/>
+                  <w:rFonts w:ascii="Cambria Math" w:eastAsiaTheme="minorEastAsia" w:hAnsi="Cambria Math"/>
                   <w:i/>
                 </w:rPr>
               </m:ctrlPr>
@@ -10260,7 +10341,7 @@
             <m:e>
               <m:r>
                 <w:rPr>
-                  <w:rFonts w:ascii="Cambria Math" w:hAnsi="Cambria Math" w:eastAsiaTheme="minorEastAsia"/>
+                  <w:rFonts w:ascii="Cambria Math" w:eastAsiaTheme="minorEastAsia" w:hAnsi="Cambria Math"/>
                 </w:rPr>
                 <m:t>g</m:t>
               </m:r>
@@ -10268,7 +10349,7 @@
             <m:sub>
               <m:r>
                 <w:rPr>
-                  <w:rFonts w:ascii="Cambria Math" w:hAnsi="Cambria Math" w:eastAsiaTheme="minorEastAsia"/>
+                  <w:rFonts w:ascii="Cambria Math" w:eastAsiaTheme="minorEastAsia" w:hAnsi="Cambria Math"/>
                 </w:rPr>
                 <m:t>exp</m:t>
               </m:r>
@@ -10276,7 +10357,7 @@
           </m:sSub>
           <m:r>
             <w:rPr>
-              <w:rFonts w:ascii="Cambria Math" w:hAnsi="Cambria Math" w:eastAsiaTheme="minorEastAsia"/>
+              <w:rFonts w:ascii="Cambria Math" w:eastAsiaTheme="minorEastAsia" w:hAnsi="Cambria Math"/>
             </w:rPr>
             <m:t>=(</m:t>
           </m:r>
@@ -10288,7 +10369,7 @@
           </m:r>
           <m:r>
             <w:rPr>
-              <w:rFonts w:ascii="Cambria Math" w:hAnsi="Cambria Math" w:eastAsiaTheme="minorEastAsia"/>
+              <w:rFonts w:ascii="Cambria Math" w:eastAsiaTheme="minorEastAsia" w:hAnsi="Cambria Math"/>
             </w:rPr>
             <m:t xml:space="preserve"> ±0,0311  ) m/s²</m:t>
           </m:r>
@@ -10299,98 +10380,84 @@
       <w:pPr>
         <w:pStyle w:val="Ttulo1"/>
       </w:pPr>
-      <w:r>
-        <w:rPr/>
+      <w:bookmarkStart w:id="20" w:name="_Toc111843893"/>
+      <w:r>
         <w:t>Análise Gráfica:</w:t>
       </w:r>
-    </w:p>
-    <w:p>
-      <w:pPr>
-        <w:pStyle w:val="Normal"/>
-        <w:bidi w:val="0"/>
-        <w:spacing w:before="0" w:beforeAutospacing="off" w:after="160" w:afterAutospacing="off" w:line="259" w:lineRule="auto"/>
-        <w:ind w:left="0" w:right="0"/>
-        <w:jc w:val="left"/>
-      </w:pPr>
-      <w:r>
-        <w:rPr/>
-        <w:t xml:space="preserve">Como podemos ver no gráfico acima, metade dos pontos está na área compreendida entre as suas incertezas e, mesmo os pontos que não estão nela estão muito próximos dela, ou seja, os pontos variam muito pouco demonstrando um nível de precisão alto. Este número de pontos pertencentes a essa </w:t>
-      </w:r>
-      <w:r>
-        <w:rPr/>
-        <w:t>área</w:t>
-      </w:r>
-      <w:r>
-        <w:rPr/>
-        <w:t xml:space="preserve"> já era esperado devido </w:t>
-      </w:r>
-      <w:r>
-        <w:rPr/>
-        <w:t>à</w:t>
-      </w:r>
-      <w:r>
-        <w:rPr/>
-        <w:t xml:space="preserve"> baixa variação dos valores medidos.</w:t>
-      </w:r>
-    </w:p>
-    <w:p>
-      <w:pPr>
-        <w:pStyle w:val="Normal"/>
-        <w:bidi w:val="0"/>
-        <w:spacing w:before="0" w:beforeAutospacing="off" w:after="160" w:afterAutospacing="off" w:line="259" w:lineRule="auto"/>
-        <w:ind w:left="0" w:right="0"/>
-        <w:jc w:val="left"/>
-      </w:pPr>
-      <w:r>
-        <w:rPr/>
-        <w:t xml:space="preserve">Através da mudança do coeficiente angular da reta, percebemos o grau de incerteza das medidas. O coeficiente linear se alterado, ele restringiria essa incerteza a certo intervalo, seja dos valores da velocidade, seja da distância percorrida, podendo fazer uma </w:t>
-      </w:r>
-      <w:r>
-        <w:rPr/>
-        <w:t>análise</w:t>
-      </w:r>
-      <w:r>
-        <w:rPr/>
-        <w:t xml:space="preserve"> apenas no intervalo aonde é interessante para nosso experimento e, assim tornando nossas medidas mais precisas, visto que a </w:t>
-      </w:r>
-      <w:r>
-        <w:rPr/>
-        <w:t>área</w:t>
-      </w:r>
-      <w:r>
-        <w:rPr/>
-        <w:t xml:space="preserve"> entre as incertezas aumentaria com isso.</w:t>
-      </w:r>
-    </w:p>
-    <w:p>
-      <w:pPr>
-        <w:pStyle w:val="Normal"/>
-      </w:pPr>
+      <w:bookmarkEnd w:id="20"/>
+    </w:p>
+    <w:p/>
+    <w:p>
+      <w:r>
+        <w:drawing>
+          <wp:inline distT="0" distB="0" distL="0" distR="0" wp14:anchorId="79E6ACF1" wp14:editId="1B0F0000">
+            <wp:extent cx="5569630" cy="5400000"/>
+            <wp:effectExtent l="0" t="0" r="0" b="0"/>
+            <wp:docPr id="2" name="Imagem 2" descr="Gráfico&#10;&#10;Descrição gerada automaticamente"/>
+            <wp:cNvGraphicFramePr>
+              <a:graphicFrameLocks xmlns:a="http://schemas.openxmlformats.org/drawingml/2006/main" noChangeAspect="1"/>
+            </wp:cNvGraphicFramePr>
+            <a:graphic xmlns:a="http://schemas.openxmlformats.org/drawingml/2006/main">
+              <a:graphicData uri="http://schemas.openxmlformats.org/drawingml/2006/picture">
+                <pic:pic xmlns:pic="http://schemas.openxmlformats.org/drawingml/2006/picture">
+                  <pic:nvPicPr>
+                    <pic:cNvPr id="2" name="Imagem 2" descr="Gráfico&#10;&#10;Descrição gerada automaticamente"/>
+                    <pic:cNvPicPr/>
+                  </pic:nvPicPr>
+                  <pic:blipFill>
+                    <a:blip r:embed="rId10"/>
+                    <a:stretch>
+                      <a:fillRect/>
+                    </a:stretch>
+                  </pic:blipFill>
+                  <pic:spPr>
+                    <a:xfrm>
+                      <a:off x="0" y="0"/>
+                      <a:ext cx="5569630" cy="5400000"/>
+                    </a:xfrm>
+                    <a:prstGeom prst="rect">
+                      <a:avLst/>
+                    </a:prstGeom>
+                  </pic:spPr>
+                </pic:pic>
+              </a:graphicData>
+            </a:graphic>
+          </wp:inline>
+        </w:drawing>
+      </w:r>
+    </w:p>
+    <w:p>
+      <w:r>
+        <w:lastRenderedPageBreak/>
+        <w:t>Como podemos ver no gráfico acima, metade dos pontos está na área compreendida entre as suas incertezas e, mesmo os pontos que não estão nela estão muito próximos dela, ou seja, os pontos variam muito pouco demonstrando um nível de precisão alto. Este número de pontos pertencentes a essa área já era esperado devido à baixa variação dos valores medidos.</w:t>
+      </w:r>
+    </w:p>
+    <w:p>
+      <w:r>
+        <w:t xml:space="preserve">Através da mudança do coeficiente angular da reta, percebemos o grau de incerteza das medidas. O coeficiente linear se alterado, ele restringiria essa incerteza a certo intervalo, seja dos valores da velocidade, seja da distância percorrida, podendo fazer uma análise apenas no intervalo </w:t>
+      </w:r>
+      <w:proofErr w:type="gramStart"/>
+      <w:r>
+        <w:t>aonde</w:t>
+      </w:r>
+      <w:proofErr w:type="gramEnd"/>
+      <w:r>
+        <w:t xml:space="preserve"> é interessante para nosso experimento e, assim tornando nossas medidas mais precisas, visto que a área entre as incertezas aumentaria com isso.</w:t>
+      </w:r>
     </w:p>
     <w:p>
       <w:pPr>
         <w:pStyle w:val="Ttulo1"/>
       </w:pPr>
-    </w:p>
-    <w:p>
-      <w:pPr>
-        <w:pStyle w:val="Ttulo1"/>
-      </w:pPr>
-      <w:bookmarkStart w:name="_Toc111756853" w:id="20"/>
+      <w:bookmarkStart w:id="21" w:name="_Toc111843894"/>
       <w:r>
         <w:t>Conclusão:</w:t>
       </w:r>
-      <w:bookmarkEnd w:id="20"/>
-    </w:p>
-    <w:p>
-      <w:r>
-        <w:t xml:space="preserve">Durante a análise, obtivemos um valor de gravidade de aproximadamente 10,74 m/s², o que por sua vez foi um valor incompatível, por termos alcançado uma diferença entre </w:t>
-      </w:r>
-      <w:r>
-        <w:t>medidas</w:t>
-      </w:r>
-      <w:r>
-        <w:t xml:space="preserve"> de mais de 3 vezes o erro</w:t>
+      <w:bookmarkEnd w:id="21"/>
+    </w:p>
+    <w:p>
+      <w:r>
+        <w:t>Durante a análise, obtivemos um valor de gravidade de aproximadamente 10,74 m/s², o que por sua vez foi um valor incompatível, por termos alcançado uma diferença entre medidas de mais de 3 vezes o erro</w:t>
       </w:r>
       <w:r>
         <w:t>.</w:t>
@@ -10421,15 +10488,15 @@
     <w:p/>
     <w:p/>
     <w:sectPr>
-      <w:headerReference w:type="default" r:id="rId10"/>
-      <w:footerReference w:type="default" r:id="rId11"/>
-      <w:pgSz w:w="11906" w:h="16838" w:orient="portrait"/>
+      <w:headerReference w:type="default" r:id="rId11"/>
+      <w:footerReference w:type="default" r:id="rId12"/>
+      <w:pgSz w:w="11906" w:h="16838"/>
       <w:pgMar w:top="1417" w:right="1701" w:bottom="1417" w:left="1701" w:header="567" w:footer="708" w:gutter="0"/>
       <w:pgBorders w:offsetFrom="page">
-        <w:top w:val="single" w:color="auto" w:sz="24" w:space="24"/>
-        <w:left w:val="single" w:color="auto" w:sz="24" w:space="24"/>
-        <w:bottom w:val="single" w:color="auto" w:sz="24" w:space="24"/>
-        <w:right w:val="single" w:color="auto" w:sz="24" w:space="24"/>
+        <w:top w:val="single" w:sz="24" w:space="24" w:color="auto"/>
+        <w:left w:val="single" w:sz="24" w:space="24" w:color="auto"/>
+        <w:bottom w:val="single" w:sz="24" w:space="24" w:color="auto"/>
+        <w:right w:val="single" w:sz="24" w:space="24" w:color="auto"/>
       </w:pgBorders>
       <w:cols w:space="708"/>
       <w:titlePg/>
@@ -10620,7 +10687,7 @@
 </file>
 
 <file path=word/header1.xml><?xml version="1.0" encoding="utf-8"?>
-<w:hdr xmlns:wpc="http://schemas.microsoft.com/office/word/2010/wordprocessingCanvas" xmlns:cx="http://schemas.microsoft.com/office/drawing/2014/chartex" xmlns:cx1="http://schemas.microsoft.com/office/drawing/2015/9/8/chartex" xmlns:cx2="http://schemas.microsoft.com/office/drawing/2015/10/21/chartex" xmlns:cx3="http://schemas.microsoft.com/office/drawing/2016/5/9/chartex" xmlns:cx4="http://schemas.microsoft.com/office/drawing/2016/5/10/chartex" xmlns:cx5="http://schemas.microsoft.com/office/drawing/2016/5/11/chartex" xmlns:cx6="http://schemas.microsoft.com/office/drawing/2016/5/12/chartex" xmlns:cx7="http://schemas.microsoft.com/office/drawing/2016/5/13/chartex" xmlns:cx8="http://schemas.microsoft.com/office/drawing/2016/5/14/chartex" xmlns:mc="http://schemas.openxmlformats.org/markup-compatibility/2006" xmlns:aink="http://schemas.microsoft.com/office/drawing/2016/ink" xmlns:am3d="http://schemas.microsoft.com/office/drawing/2017/model3d" xmlns:o="urn:schemas-microsoft-com:office:office" xmlns:oel="http://schemas.microsoft.com/office/2019/extlst" xmlns:r="http://schemas.openxmlformats.org/officeDocument/2006/relationships" xmlns:m="http://schemas.openxmlformats.org/officeDocument/2006/math" xmlns:v="urn:schemas-microsoft-com:vml" xmlns:wp14="http://schemas.microsoft.com/office/word/2010/wordprocessingDrawing" xmlns:wp="http://schemas.openxmlformats.org/drawingml/2006/wordprocessingDrawing" xmlns:w10="urn:schemas-microsoft-com:office:word" xmlns:w="http://schemas.openxmlformats.org/wordprocessingml/2006/main" xmlns:w14="http://schemas.microsoft.com/office/word/2010/wordml" xmlns:w15="http://schemas.microsoft.com/office/word/2012/wordml" xmlns:w16cex="http://schemas.microsoft.com/office/word/2018/wordml/cex" xmlns:w16cid="http://schemas.microsoft.com/office/word/2016/wordml/cid" xmlns:w16="http://schemas.microsoft.com/office/word/2018/wordml" xmlns:w16sdtdh="http://schemas.microsoft.com/office/word/2020/wordml/sdtdatahash" xmlns:w16se="http://schemas.microsoft.com/office/word/2015/wordml/symex" xmlns:wpg="http://schemas.microsoft.com/office/word/2010/wordprocessingGroup" xmlns:wpi="http://schemas.microsoft.com/office/word/2010/wordprocessingInk" xmlns:wne="http://schemas.microsoft.com/office/word/2006/wordml" xmlns:wps="http://schemas.microsoft.com/office/word/2010/wordprocessingShape" xmlns:a="http://schemas.openxmlformats.org/drawingml/2006/main" xmlns:pic="http://schemas.openxmlformats.org/drawingml/2006/picture" xmlns:a14="http://schemas.microsoft.com/office/drawing/2010/main" mc:Ignorable="w14 w15 w16se w16cid w16 w16cex w16sdtdh wp14">
+<w:hdr xmlns:wpc="http://schemas.microsoft.com/office/word/2010/wordprocessingCanvas" xmlns:cx="http://schemas.microsoft.com/office/drawing/2014/chartex" xmlns:cx1="http://schemas.microsoft.com/office/drawing/2015/9/8/chartex" xmlns:cx2="http://schemas.microsoft.com/office/drawing/2015/10/21/chartex" xmlns:cx3="http://schemas.microsoft.com/office/drawing/2016/5/9/chartex" xmlns:cx4="http://schemas.microsoft.com/office/drawing/2016/5/10/chartex" xmlns:cx5="http://schemas.microsoft.com/office/drawing/2016/5/11/chartex" xmlns:cx6="http://schemas.microsoft.com/office/drawing/2016/5/12/chartex" xmlns:cx7="http://schemas.microsoft.com/office/drawing/2016/5/13/chartex" xmlns:cx8="http://schemas.microsoft.com/office/drawing/2016/5/14/chartex" xmlns:mc="http://schemas.openxmlformats.org/markup-compatibility/2006" xmlns:aink="http://schemas.microsoft.com/office/drawing/2016/ink" xmlns:am3d="http://schemas.microsoft.com/office/drawing/2017/model3d" xmlns:o="urn:schemas-microsoft-com:office:office" xmlns:oel="http://schemas.microsoft.com/office/2019/extlst" xmlns:r="http://schemas.openxmlformats.org/officeDocument/2006/relationships" xmlns:m="http://schemas.openxmlformats.org/officeDocument/2006/math" xmlns:v="urn:schemas-microsoft-com:vml" xmlns:wp14="http://schemas.microsoft.com/office/word/2010/wordprocessingDrawing" xmlns:wp="http://schemas.openxmlformats.org/drawingml/2006/wordprocessingDrawing" xmlns:w10="urn:schemas-microsoft-com:office:word" xmlns:w="http://schemas.openxmlformats.org/wordprocessingml/2006/main" xmlns:w14="http://schemas.microsoft.com/office/word/2010/wordml" xmlns:w15="http://schemas.microsoft.com/office/word/2012/wordml" xmlns:w16cex="http://schemas.microsoft.com/office/word/2018/wordml/cex" xmlns:w16cid="http://schemas.microsoft.com/office/word/2016/wordml/cid" xmlns:w16="http://schemas.microsoft.com/office/word/2018/wordml" xmlns:w16sdtdh="http://schemas.microsoft.com/office/word/2020/wordml/sdtdatahash" xmlns:w16se="http://schemas.microsoft.com/office/word/2015/wordml/symex" xmlns:wpg="http://schemas.microsoft.com/office/word/2010/wordprocessingGroup" xmlns:wpi="http://schemas.microsoft.com/office/word/2010/wordprocessingInk" xmlns:wne="http://schemas.microsoft.com/office/word/2006/wordml" xmlns:wps="http://schemas.microsoft.com/office/word/2010/wordprocessingShape" mc:Ignorable="w14 w15 w16se w16cid w16 w16cex w16sdtdh wp14">
   <w:p>
     <w:pPr>
       <w:pStyle w:val="Cabealho"/>
@@ -10704,7 +10771,7 @@
         <w:ind w:left="720" w:hanging="360"/>
       </w:pPr>
       <w:rPr>
-        <w:rFonts w:hint="default" w:ascii="Symbol" w:hAnsi="Symbol"/>
+        <w:rFonts w:ascii="Symbol" w:hAnsi="Symbol" w:hint="default"/>
       </w:rPr>
     </w:lvl>
     <w:lvl w:ilvl="1" w:tplc="04160003" w:tentative="1">
@@ -10716,7 +10783,7 @@
         <w:ind w:left="1440" w:hanging="360"/>
       </w:pPr>
       <w:rPr>
-        <w:rFonts w:hint="default" w:ascii="Courier New" w:hAnsi="Courier New" w:cs="Courier New"/>
+        <w:rFonts w:ascii="Courier New" w:hAnsi="Courier New" w:cs="Courier New" w:hint="default"/>
       </w:rPr>
     </w:lvl>
     <w:lvl w:ilvl="2" w:tplc="04160005" w:tentative="1">
@@ -10728,7 +10795,7 @@
         <w:ind w:left="2160" w:hanging="360"/>
       </w:pPr>
       <w:rPr>
-        <w:rFonts w:hint="default" w:ascii="Wingdings" w:hAnsi="Wingdings"/>
+        <w:rFonts w:ascii="Wingdings" w:hAnsi="Wingdings" w:hint="default"/>
       </w:rPr>
     </w:lvl>
     <w:lvl w:ilvl="3" w:tplc="04160001" w:tentative="1">
@@ -10740,7 +10807,7 @@
         <w:ind w:left="2880" w:hanging="360"/>
       </w:pPr>
       <w:rPr>
-        <w:rFonts w:hint="default" w:ascii="Symbol" w:hAnsi="Symbol"/>
+        <w:rFonts w:ascii="Symbol" w:hAnsi="Symbol" w:hint="default"/>
       </w:rPr>
     </w:lvl>
     <w:lvl w:ilvl="4" w:tplc="04160003" w:tentative="1">
@@ -10752,7 +10819,7 @@
         <w:ind w:left="3600" w:hanging="360"/>
       </w:pPr>
       <w:rPr>
-        <w:rFonts w:hint="default" w:ascii="Courier New" w:hAnsi="Courier New" w:cs="Courier New"/>
+        <w:rFonts w:ascii="Courier New" w:hAnsi="Courier New" w:cs="Courier New" w:hint="default"/>
       </w:rPr>
     </w:lvl>
     <w:lvl w:ilvl="5" w:tplc="04160005" w:tentative="1">
@@ -10764,7 +10831,7 @@
         <w:ind w:left="4320" w:hanging="360"/>
       </w:pPr>
       <w:rPr>
-        <w:rFonts w:hint="default" w:ascii="Wingdings" w:hAnsi="Wingdings"/>
+        <w:rFonts w:ascii="Wingdings" w:hAnsi="Wingdings" w:hint="default"/>
       </w:rPr>
     </w:lvl>
     <w:lvl w:ilvl="6" w:tplc="04160001" w:tentative="1">
@@ -10776,7 +10843,7 @@
         <w:ind w:left="5040" w:hanging="360"/>
       </w:pPr>
       <w:rPr>
-        <w:rFonts w:hint="default" w:ascii="Symbol" w:hAnsi="Symbol"/>
+        <w:rFonts w:ascii="Symbol" w:hAnsi="Symbol" w:hint="default"/>
       </w:rPr>
     </w:lvl>
     <w:lvl w:ilvl="7" w:tplc="04160003" w:tentative="1">
@@ -10788,7 +10855,7 @@
         <w:ind w:left="5760" w:hanging="360"/>
       </w:pPr>
       <w:rPr>
-        <w:rFonts w:hint="default" w:ascii="Courier New" w:hAnsi="Courier New" w:cs="Courier New"/>
+        <w:rFonts w:ascii="Courier New" w:hAnsi="Courier New" w:cs="Courier New" w:hint="default"/>
       </w:rPr>
     </w:lvl>
     <w:lvl w:ilvl="8" w:tplc="04160005" w:tentative="1">
@@ -10800,7 +10867,7 @@
         <w:ind w:left="6480" w:hanging="360"/>
       </w:pPr>
       <w:rPr>
-        <w:rFonts w:hint="default" w:ascii="Wingdings" w:hAnsi="Wingdings"/>
+        <w:rFonts w:ascii="Wingdings" w:hAnsi="Wingdings" w:hint="default"/>
       </w:rPr>
     </w:lvl>
   </w:abstractNum>
@@ -10817,7 +10884,7 @@
         <w:ind w:left="720" w:hanging="360"/>
       </w:pPr>
       <w:rPr>
-        <w:rFonts w:hint="default" w:ascii="Symbol" w:hAnsi="Symbol"/>
+        <w:rFonts w:ascii="Symbol" w:hAnsi="Symbol" w:hint="default"/>
       </w:rPr>
     </w:lvl>
     <w:lvl w:ilvl="1" w:tplc="04160003" w:tentative="1">
@@ -10829,7 +10896,7 @@
         <w:ind w:left="1440" w:hanging="360"/>
       </w:pPr>
       <w:rPr>
-        <w:rFonts w:hint="default" w:ascii="Courier New" w:hAnsi="Courier New" w:cs="Courier New"/>
+        <w:rFonts w:ascii="Courier New" w:hAnsi="Courier New" w:cs="Courier New" w:hint="default"/>
       </w:rPr>
     </w:lvl>
     <w:lvl w:ilvl="2" w:tplc="04160005" w:tentative="1">
@@ -10841,7 +10908,7 @@
         <w:ind w:left="2160" w:hanging="360"/>
       </w:pPr>
       <w:rPr>
-        <w:rFonts w:hint="default" w:ascii="Wingdings" w:hAnsi="Wingdings"/>
+        <w:rFonts w:ascii="Wingdings" w:hAnsi="Wingdings" w:hint="default"/>
       </w:rPr>
     </w:lvl>
     <w:lvl w:ilvl="3" w:tplc="04160001" w:tentative="1">
@@ -10853,7 +10920,7 @@
         <w:ind w:left="2880" w:hanging="360"/>
       </w:pPr>
       <w:rPr>
-        <w:rFonts w:hint="default" w:ascii="Symbol" w:hAnsi="Symbol"/>
+        <w:rFonts w:ascii="Symbol" w:hAnsi="Symbol" w:hint="default"/>
       </w:rPr>
     </w:lvl>
     <w:lvl w:ilvl="4" w:tplc="04160003" w:tentative="1">
@@ -10865,7 +10932,7 @@
         <w:ind w:left="3600" w:hanging="360"/>
       </w:pPr>
       <w:rPr>
-        <w:rFonts w:hint="default" w:ascii="Courier New" w:hAnsi="Courier New" w:cs="Courier New"/>
+        <w:rFonts w:ascii="Courier New" w:hAnsi="Courier New" w:cs="Courier New" w:hint="default"/>
       </w:rPr>
     </w:lvl>
     <w:lvl w:ilvl="5" w:tplc="04160005" w:tentative="1">
@@ -10877,7 +10944,7 @@
         <w:ind w:left="4320" w:hanging="360"/>
       </w:pPr>
       <w:rPr>
-        <w:rFonts w:hint="default" w:ascii="Wingdings" w:hAnsi="Wingdings"/>
+        <w:rFonts w:ascii="Wingdings" w:hAnsi="Wingdings" w:hint="default"/>
       </w:rPr>
     </w:lvl>
     <w:lvl w:ilvl="6" w:tplc="04160001" w:tentative="1">
@@ -10889,7 +10956,7 @@
         <w:ind w:left="5040" w:hanging="360"/>
       </w:pPr>
       <w:rPr>
-        <w:rFonts w:hint="default" w:ascii="Symbol" w:hAnsi="Symbol"/>
+        <w:rFonts w:ascii="Symbol" w:hAnsi="Symbol" w:hint="default"/>
       </w:rPr>
     </w:lvl>
     <w:lvl w:ilvl="7" w:tplc="04160003" w:tentative="1">
@@ -10901,7 +10968,7 @@
         <w:ind w:left="5760" w:hanging="360"/>
       </w:pPr>
       <w:rPr>
-        <w:rFonts w:hint="default" w:ascii="Courier New" w:hAnsi="Courier New" w:cs="Courier New"/>
+        <w:rFonts w:ascii="Courier New" w:hAnsi="Courier New" w:cs="Courier New" w:hint="default"/>
       </w:rPr>
     </w:lvl>
     <w:lvl w:ilvl="8" w:tplc="04160005" w:tentative="1">
@@ -10913,7 +10980,7 @@
         <w:ind w:left="6480" w:hanging="360"/>
       </w:pPr>
       <w:rPr>
-        <w:rFonts w:hint="default" w:ascii="Wingdings" w:hAnsi="Wingdings"/>
+        <w:rFonts w:ascii="Wingdings" w:hAnsi="Wingdings" w:hint="default"/>
       </w:rPr>
     </w:lvl>
   </w:abstractNum>
@@ -10931,7 +10998,7 @@
   <w:docDefaults>
     <w:rPrDefault>
       <w:rPr>
-        <w:rFonts w:asciiTheme="minorHAnsi" w:hAnsiTheme="minorHAnsi" w:eastAsiaTheme="minorHAnsi" w:cstheme="minorBidi"/>
+        <w:rFonts w:asciiTheme="minorHAnsi" w:eastAsiaTheme="minorHAnsi" w:hAnsiTheme="minorHAnsi" w:cstheme="minorBidi"/>
         <w:sz w:val="22"/>
         <w:szCs w:val="22"/>
         <w:lang w:val="pt-BR" w:eastAsia="en-US" w:bidi="ar-SA"/>
@@ -10946,14 +11013,14 @@
   <w:latentStyles w:defLockedState="0" w:defUIPriority="99" w:defSemiHidden="0" w:defUnhideWhenUsed="0" w:defQFormat="0" w:count="376">
     <w:lsdException w:name="Normal" w:uiPriority="0" w:qFormat="1"/>
     <w:lsdException w:name="heading 1" w:uiPriority="9" w:qFormat="1"/>
-    <w:lsdException w:name="heading 2" w:uiPriority="9" w:semiHidden="1" w:unhideWhenUsed="1" w:qFormat="1"/>
-    <w:lsdException w:name="heading 3" w:uiPriority="9" w:semiHidden="1" w:unhideWhenUsed="1" w:qFormat="1"/>
-    <w:lsdException w:name="heading 4" w:uiPriority="9" w:semiHidden="1" w:unhideWhenUsed="1" w:qFormat="1"/>
-    <w:lsdException w:name="heading 5" w:uiPriority="9" w:semiHidden="1" w:unhideWhenUsed="1" w:qFormat="1"/>
-    <w:lsdException w:name="heading 6" w:uiPriority="9" w:semiHidden="1" w:unhideWhenUsed="1" w:qFormat="1"/>
-    <w:lsdException w:name="heading 7" w:uiPriority="9" w:semiHidden="1" w:unhideWhenUsed="1" w:qFormat="1"/>
-    <w:lsdException w:name="heading 8" w:uiPriority="9" w:semiHidden="1" w:unhideWhenUsed="1" w:qFormat="1"/>
-    <w:lsdException w:name="heading 9" w:uiPriority="9" w:semiHidden="1" w:unhideWhenUsed="1" w:qFormat="1"/>
+    <w:lsdException w:name="heading 2" w:semiHidden="1" w:uiPriority="9" w:unhideWhenUsed="1" w:qFormat="1"/>
+    <w:lsdException w:name="heading 3" w:semiHidden="1" w:uiPriority="9" w:unhideWhenUsed="1" w:qFormat="1"/>
+    <w:lsdException w:name="heading 4" w:semiHidden="1" w:uiPriority="9" w:unhideWhenUsed="1" w:qFormat="1"/>
+    <w:lsdException w:name="heading 5" w:semiHidden="1" w:uiPriority="9" w:unhideWhenUsed="1" w:qFormat="1"/>
+    <w:lsdException w:name="heading 6" w:semiHidden="1" w:uiPriority="9" w:unhideWhenUsed="1" w:qFormat="1"/>
+    <w:lsdException w:name="heading 7" w:semiHidden="1" w:uiPriority="9" w:unhideWhenUsed="1" w:qFormat="1"/>
+    <w:lsdException w:name="heading 8" w:semiHidden="1" w:uiPriority="9" w:unhideWhenUsed="1" w:qFormat="1"/>
+    <w:lsdException w:name="heading 9" w:semiHidden="1" w:uiPriority="9" w:unhideWhenUsed="1" w:qFormat="1"/>
     <w:lsdException w:name="index 1" w:semiHidden="1" w:unhideWhenUsed="1"/>
     <w:lsdException w:name="index 2" w:semiHidden="1" w:unhideWhenUsed="1"/>
     <w:lsdException w:name="index 3" w:semiHidden="1" w:unhideWhenUsed="1"/>
@@ -10963,22 +11030,22 @@
     <w:lsdException w:name="index 7" w:semiHidden="1" w:unhideWhenUsed="1"/>
     <w:lsdException w:name="index 8" w:semiHidden="1" w:unhideWhenUsed="1"/>
     <w:lsdException w:name="index 9" w:semiHidden="1" w:unhideWhenUsed="1"/>
-    <w:lsdException w:name="toc 1" w:uiPriority="39" w:semiHidden="1" w:unhideWhenUsed="1"/>
-    <w:lsdException w:name="toc 2" w:uiPriority="39" w:semiHidden="1" w:unhideWhenUsed="1"/>
-    <w:lsdException w:name="toc 3" w:uiPriority="39" w:semiHidden="1" w:unhideWhenUsed="1"/>
-    <w:lsdException w:name="toc 4" w:uiPriority="39" w:semiHidden="1" w:unhideWhenUsed="1"/>
-    <w:lsdException w:name="toc 5" w:uiPriority="39" w:semiHidden="1" w:unhideWhenUsed="1"/>
-    <w:lsdException w:name="toc 6" w:uiPriority="39" w:semiHidden="1" w:unhideWhenUsed="1"/>
-    <w:lsdException w:name="toc 7" w:uiPriority="39" w:semiHidden="1" w:unhideWhenUsed="1"/>
-    <w:lsdException w:name="toc 8" w:uiPriority="39" w:semiHidden="1" w:unhideWhenUsed="1"/>
-    <w:lsdException w:name="toc 9" w:uiPriority="39" w:semiHidden="1" w:unhideWhenUsed="1"/>
+    <w:lsdException w:name="toc 1" w:semiHidden="1" w:uiPriority="39" w:unhideWhenUsed="1"/>
+    <w:lsdException w:name="toc 2" w:semiHidden="1" w:uiPriority="39" w:unhideWhenUsed="1"/>
+    <w:lsdException w:name="toc 3" w:semiHidden="1" w:uiPriority="39" w:unhideWhenUsed="1"/>
+    <w:lsdException w:name="toc 4" w:semiHidden="1" w:uiPriority="39" w:unhideWhenUsed="1"/>
+    <w:lsdException w:name="toc 5" w:semiHidden="1" w:uiPriority="39" w:unhideWhenUsed="1"/>
+    <w:lsdException w:name="toc 6" w:semiHidden="1" w:uiPriority="39" w:unhideWhenUsed="1"/>
+    <w:lsdException w:name="toc 7" w:semiHidden="1" w:uiPriority="39" w:unhideWhenUsed="1"/>
+    <w:lsdException w:name="toc 8" w:semiHidden="1" w:uiPriority="39" w:unhideWhenUsed="1"/>
+    <w:lsdException w:name="toc 9" w:semiHidden="1" w:uiPriority="39" w:unhideWhenUsed="1"/>
     <w:lsdException w:name="Normal Indent" w:semiHidden="1" w:unhideWhenUsed="1"/>
     <w:lsdException w:name="footnote text" w:semiHidden="1" w:unhideWhenUsed="1"/>
     <w:lsdException w:name="annotation text" w:semiHidden="1" w:unhideWhenUsed="1"/>
     <w:lsdException w:name="header" w:semiHidden="1" w:unhideWhenUsed="1"/>
     <w:lsdException w:name="footer" w:semiHidden="1" w:unhideWhenUsed="1"/>
     <w:lsdException w:name="index heading" w:semiHidden="1" w:unhideWhenUsed="1"/>
-    <w:lsdException w:name="caption" w:uiPriority="35" w:semiHidden="1" w:unhideWhenUsed="1" w:qFormat="1"/>
+    <w:lsdException w:name="caption" w:semiHidden="1" w:uiPriority="35" w:unhideWhenUsed="1" w:qFormat="1"/>
     <w:lsdException w:name="table of figures" w:semiHidden="1" w:unhideWhenUsed="1"/>
     <w:lsdException w:name="envelope address" w:semiHidden="1" w:unhideWhenUsed="1"/>
     <w:lsdException w:name="envelope return" w:semiHidden="1" w:unhideWhenUsed="1"/>
@@ -11009,7 +11076,7 @@
     <w:lsdException w:name="Title" w:uiPriority="10" w:qFormat="1"/>
     <w:lsdException w:name="Closing" w:semiHidden="1" w:unhideWhenUsed="1"/>
     <w:lsdException w:name="Signature" w:semiHidden="1" w:unhideWhenUsed="1"/>
-    <w:lsdException w:name="Default Paragraph Font" w:uiPriority="1" w:semiHidden="1" w:unhideWhenUsed="1"/>
+    <w:lsdException w:name="Default Paragraph Font" w:semiHidden="1" w:uiPriority="1" w:unhideWhenUsed="1"/>
     <w:lsdException w:name="Body Text" w:semiHidden="1" w:unhideWhenUsed="1"/>
     <w:lsdException w:name="Body Text Indent" w:semiHidden="1" w:unhideWhenUsed="1"/>
     <w:lsdException w:name="List Continue" w:semiHidden="1" w:unhideWhenUsed="1"/>
@@ -11209,8 +11276,8 @@
     <w:lsdException w:name="Subtle Reference" w:uiPriority="31" w:qFormat="1"/>
     <w:lsdException w:name="Intense Reference" w:uiPriority="32" w:qFormat="1"/>
     <w:lsdException w:name="Book Title" w:uiPriority="33" w:qFormat="1"/>
-    <w:lsdException w:name="Bibliography" w:uiPriority="37" w:semiHidden="1" w:unhideWhenUsed="1"/>
-    <w:lsdException w:name="TOC Heading" w:uiPriority="39" w:semiHidden="1" w:unhideWhenUsed="1" w:qFormat="1"/>
+    <w:lsdException w:name="Bibliography" w:semiHidden="1" w:uiPriority="37" w:unhideWhenUsed="1"/>
+    <w:lsdException w:name="TOC Heading" w:semiHidden="1" w:uiPriority="39" w:unhideWhenUsed="1" w:qFormat="1"/>
     <w:lsdException w:name="Plain Table 1" w:uiPriority="41"/>
     <w:lsdException w:name="Plain Table 2" w:uiPriority="42"/>
     <w:lsdException w:name="Plain Table 3" w:uiPriority="43"/>
@@ -11321,7 +11388,7 @@
     <w:lsdException w:name="Unresolved Mention" w:semiHidden="1" w:unhideWhenUsed="1"/>
     <w:lsdException w:name="Smart Link" w:semiHidden="1" w:unhideWhenUsed="1"/>
   </w:latentStyles>
-  <w:style w:type="paragraph" w:styleId="Normal" w:default="1">
+  <w:style w:type="paragraph" w:default="1" w:styleId="Normal">
     <w:name w:val="Normal"/>
     <w:qFormat/>
     <w:rsid w:val="009A04C8"/>
@@ -11341,7 +11408,7 @@
       <w:outlineLvl w:val="0"/>
     </w:pPr>
     <w:rPr>
-      <w:rFonts w:asciiTheme="majorHAnsi" w:hAnsiTheme="majorHAnsi" w:eastAsiaTheme="majorEastAsia" w:cstheme="majorBidi"/>
+      <w:rFonts w:asciiTheme="majorHAnsi" w:eastAsiaTheme="majorEastAsia" w:hAnsiTheme="majorHAnsi" w:cstheme="majorBidi"/>
       <w:color w:val="2F5496" w:themeColor="accent1" w:themeShade="BF"/>
       <w:sz w:val="32"/>
       <w:szCs w:val="32"/>
@@ -11363,7 +11430,7 @@
       <w:outlineLvl w:val="1"/>
     </w:pPr>
     <w:rPr>
-      <w:rFonts w:asciiTheme="majorHAnsi" w:hAnsiTheme="majorHAnsi" w:eastAsiaTheme="majorEastAsia" w:cstheme="majorBidi"/>
+      <w:rFonts w:asciiTheme="majorHAnsi" w:eastAsiaTheme="majorEastAsia" w:hAnsiTheme="majorHAnsi" w:cstheme="majorBidi"/>
       <w:color w:val="2F5496" w:themeColor="accent1" w:themeShade="BF"/>
       <w:sz w:val="26"/>
       <w:szCs w:val="26"/>
@@ -11385,19 +11452,19 @@
       <w:outlineLvl w:val="2"/>
     </w:pPr>
     <w:rPr>
-      <w:rFonts w:asciiTheme="majorHAnsi" w:hAnsiTheme="majorHAnsi" w:eastAsiaTheme="majorEastAsia" w:cstheme="majorBidi"/>
+      <w:rFonts w:asciiTheme="majorHAnsi" w:eastAsiaTheme="majorEastAsia" w:hAnsiTheme="majorHAnsi" w:cstheme="majorBidi"/>
       <w:color w:val="1F3763" w:themeColor="accent1" w:themeShade="7F"/>
       <w:sz w:val="24"/>
       <w:szCs w:val="24"/>
     </w:rPr>
   </w:style>
-  <w:style w:type="character" w:styleId="Fontepargpadro" w:default="1">
+  <w:style w:type="character" w:default="1" w:styleId="Fontepargpadro">
     <w:name w:val="Default Paragraph Font"/>
     <w:uiPriority w:val="1"/>
     <w:semiHidden/>
     <w:unhideWhenUsed/>
   </w:style>
-  <w:style w:type="table" w:styleId="Tabelanormal" w:default="1">
+  <w:style w:type="table" w:default="1" w:styleId="Tabelanormal">
     <w:name w:val="Normal Table"/>
     <w:uiPriority w:val="99"/>
     <w:semiHidden/>
@@ -11412,7 +11479,7 @@
       </w:tblCellMar>
     </w:tblPr>
   </w:style>
-  <w:style w:type="numbering" w:styleId="Semlista" w:default="1">
+  <w:style w:type="numbering" w:default="1" w:styleId="Semlista">
     <w:name w:val="No List"/>
     <w:uiPriority w:val="99"/>
     <w:semiHidden/>
@@ -11433,7 +11500,7 @@
       <w:spacing w:after="0" w:line="240" w:lineRule="auto"/>
     </w:pPr>
   </w:style>
-  <w:style w:type="character" w:styleId="CabealhoChar" w:customStyle="1">
+  <w:style w:type="character" w:customStyle="1" w:styleId="CabealhoChar">
     <w:name w:val="Cabeçalho Char"/>
     <w:basedOn w:val="Fontepargpadro"/>
     <w:link w:val="Cabealho"/>
@@ -11455,21 +11522,21 @@
       <w:spacing w:after="0" w:line="240" w:lineRule="auto"/>
     </w:pPr>
   </w:style>
-  <w:style w:type="character" w:styleId="RodapChar" w:customStyle="1">
+  <w:style w:type="character" w:customStyle="1" w:styleId="RodapChar">
     <w:name w:val="Rodapé Char"/>
     <w:basedOn w:val="Fontepargpadro"/>
     <w:link w:val="Rodap"/>
     <w:uiPriority w:val="99"/>
     <w:rsid w:val="00B86C0C"/>
   </w:style>
-  <w:style w:type="character" w:styleId="Ttulo1Char" w:customStyle="1">
+  <w:style w:type="character" w:customStyle="1" w:styleId="Ttulo1Char">
     <w:name w:val="Título 1 Char"/>
     <w:basedOn w:val="Fontepargpadro"/>
     <w:link w:val="Ttulo1"/>
     <w:uiPriority w:val="9"/>
     <w:rsid w:val="00FB36E8"/>
     <w:rPr>
-      <w:rFonts w:asciiTheme="majorHAnsi" w:hAnsiTheme="majorHAnsi" w:eastAsiaTheme="majorEastAsia" w:cstheme="majorBidi"/>
+      <w:rFonts w:asciiTheme="majorHAnsi" w:eastAsiaTheme="majorEastAsia" w:hAnsiTheme="majorHAnsi" w:cstheme="majorBidi"/>
       <w:color w:val="2F5496" w:themeColor="accent1" w:themeShade="BF"/>
       <w:sz w:val="32"/>
       <w:szCs w:val="32"/>
@@ -11537,14 +11604,14 @@
       <w:spacing w:after="0" w:line="240" w:lineRule="auto"/>
     </w:pPr>
   </w:style>
-  <w:style w:type="character" w:styleId="Ttulo2Char" w:customStyle="1">
+  <w:style w:type="character" w:customStyle="1" w:styleId="Ttulo2Char">
     <w:name w:val="Título 2 Char"/>
     <w:basedOn w:val="Fontepargpadro"/>
     <w:link w:val="Ttulo2"/>
     <w:uiPriority w:val="9"/>
     <w:rsid w:val="001119BC"/>
     <w:rPr>
-      <w:rFonts w:asciiTheme="majorHAnsi" w:hAnsiTheme="majorHAnsi" w:eastAsiaTheme="majorEastAsia" w:cstheme="majorBidi"/>
+      <w:rFonts w:asciiTheme="majorHAnsi" w:eastAsiaTheme="majorEastAsia" w:hAnsiTheme="majorHAnsi" w:cstheme="majorBidi"/>
       <w:color w:val="2F5496" w:themeColor="accent1" w:themeShade="BF"/>
       <w:sz w:val="26"/>
       <w:szCs w:val="26"/>
@@ -11573,14 +11640,14 @@
       <w:color w:val="808080"/>
     </w:rPr>
   </w:style>
-  <w:style w:type="character" w:styleId="Ttulo3Char" w:customStyle="1">
+  <w:style w:type="character" w:customStyle="1" w:styleId="Ttulo3Char">
     <w:name w:val="Título 3 Char"/>
     <w:basedOn w:val="Fontepargpadro"/>
     <w:link w:val="Ttulo3"/>
     <w:uiPriority w:val="9"/>
     <w:rsid w:val="0052207D"/>
     <w:rPr>
-      <w:rFonts w:asciiTheme="majorHAnsi" w:hAnsiTheme="majorHAnsi" w:eastAsiaTheme="majorEastAsia" w:cstheme="majorBidi"/>
+      <w:rFonts w:asciiTheme="majorHAnsi" w:eastAsiaTheme="majorEastAsia" w:hAnsiTheme="majorHAnsi" w:cstheme="majorBidi"/>
       <w:color w:val="1F3763" w:themeColor="accent1" w:themeShade="7F"/>
       <w:sz w:val="24"/>
       <w:szCs w:val="24"/>
@@ -11600,39 +11667,6 @@
     </w:pPr>
   </w:style>
 </w:styles>
-</file>
-
-<file path=word/glossary/document.xml><?xml version="1.0" encoding="utf-8"?>
-<w:glossaryDocument xmlns:w14="http://schemas.microsoft.com/office/word/2010/wordml" xmlns:w="http://schemas.openxmlformats.org/wordprocessingml/2006/main">
-  <w:docParts>
-    <w:docPart>
-      <w:docPartPr>
-        <w:name w:val="DefaultPlaceholder_1081868574"/>
-        <w:category>
-          <w:name w:val="General"/>
-          <w:gallery w:val="placeholder"/>
-        </w:category>
-        <w:types>
-          <w:type w:val="bbPlcHdr"/>
-        </w:types>
-        <w:behaviors>
-          <w:behavior w:val="content"/>
-        </w:behaviors>
-        <w:guid w:val="{7f3f05b8-41d6-4bb1-acd8-8d0c873ea76e}"/>
-      </w:docPartPr>
-      <w:docPartBody>
-        <w:p>
-          <w:r>
-            <w:rPr>
-              <w:rStyle w:val="PlaceholderText"/>
-            </w:rPr>
-            <w:t/>
-          </w:r>
-        </w:p>
-      </w:docPartBody>
-    </w:docPart>
-  </w:docParts>
-</w:glossaryDocument>
 </file>
 
 <file path=word/theme/theme1.xml><?xml version="1.0" encoding="utf-8"?>

</xml_diff>